<commit_message>
adding evaluation results for metal-punk2, Rock-pop1
</commit_message>
<xml_diff>
--- a/ASS3/1_Report.docx
+++ b/ASS3/1_Report.docx
@@ -3682,6 +3682,62 @@
               </w:rPr>
             </w:pPr>
           </w:p>
+          <w:p>
+            <w:pPr>
+              <w:rPr>
+                <w:rFonts w:asciiTheme="majorBidi" w:hAnsiTheme="majorBidi" w:cstheme="majorBidi"/>
+                <w:sz w:val="12"/>
+                <w:szCs w:val="12"/>
+                <w:lang w:val="en-US"/>
+              </w:rPr>
+            </w:pPr>
+            <w:r>
+              <w:rPr>
+                <w:rFonts w:asciiTheme="majorBidi" w:hAnsiTheme="majorBidi" w:cstheme="majorBidi"/>
+                <w:lang w:val="en-US"/>
+              </w:rPr>
+              <w:t xml:space="preserve">0 </w:t>
+            </w:r>
+            <w:r>
+              <w:rPr>
+                <w:rFonts w:asciiTheme="majorBidi" w:hAnsiTheme="majorBidi" w:cstheme="majorBidi"/>
+                <w:sz w:val="12"/>
+                <w:szCs w:val="12"/>
+                <w:lang w:val="en-US"/>
+              </w:rPr>
+              <w:t>(classic violin)</w:t>
+            </w:r>
+          </w:p>
+          <w:p>
+            <w:pPr>
+              <w:rPr>
+                <w:rFonts w:asciiTheme="majorBidi" w:hAnsiTheme="majorBidi" w:cstheme="majorBidi"/>
+                <w:lang w:val="en-US"/>
+              </w:rPr>
+            </w:pPr>
+            <w:r>
+              <w:rPr>
+                <w:rFonts w:asciiTheme="majorBidi" w:hAnsiTheme="majorBidi" w:cstheme="majorBidi"/>
+                <w:lang w:val="en-US"/>
+              </w:rPr>
+              <w:t>2</w:t>
+            </w:r>
+          </w:p>
+          <w:p>
+            <w:pPr>
+              <w:rPr>
+                <w:rFonts w:asciiTheme="majorBidi" w:hAnsiTheme="majorBidi" w:cstheme="majorBidi"/>
+                <w:lang w:val="en-US"/>
+              </w:rPr>
+            </w:pPr>
+            <w:r>
+              <w:rPr>
+                <w:rFonts w:asciiTheme="majorBidi" w:hAnsiTheme="majorBidi" w:cstheme="majorBidi"/>
+                <w:lang w:val="en-US"/>
+              </w:rPr>
+              <w:t>2</w:t>
+            </w:r>
+          </w:p>
         </w:tc>
         <w:tc>
           <w:tcPr>
@@ -3695,6 +3751,51 @@
               </w:rPr>
             </w:pPr>
           </w:p>
+          <w:p>
+            <w:pPr>
+              <w:rPr>
+                <w:rFonts w:asciiTheme="majorBidi" w:hAnsiTheme="majorBidi" w:cstheme="majorBidi"/>
+                <w:lang w:val="en-US"/>
+              </w:rPr>
+            </w:pPr>
+            <w:r>
+              <w:rPr>
+                <w:rFonts w:asciiTheme="majorBidi" w:hAnsiTheme="majorBidi" w:cstheme="majorBidi"/>
+                <w:lang w:val="en-US"/>
+              </w:rPr>
+              <w:t>2</w:t>
+            </w:r>
+          </w:p>
+          <w:p>
+            <w:pPr>
+              <w:rPr>
+                <w:rFonts w:asciiTheme="majorBidi" w:hAnsiTheme="majorBidi" w:cstheme="majorBidi"/>
+                <w:lang w:val="en-US"/>
+              </w:rPr>
+            </w:pPr>
+            <w:r>
+              <w:rPr>
+                <w:rFonts w:asciiTheme="majorBidi" w:hAnsiTheme="majorBidi" w:cstheme="majorBidi"/>
+                <w:lang w:val="en-US"/>
+              </w:rPr>
+              <w:t>2</w:t>
+            </w:r>
+          </w:p>
+          <w:p>
+            <w:pPr>
+              <w:rPr>
+                <w:rFonts w:asciiTheme="majorBidi" w:hAnsiTheme="majorBidi" w:cstheme="majorBidi"/>
+                <w:lang w:val="en-US"/>
+              </w:rPr>
+            </w:pPr>
+            <w:r>
+              <w:rPr>
+                <w:rFonts w:asciiTheme="majorBidi" w:hAnsiTheme="majorBidi" w:cstheme="majorBidi"/>
+                <w:lang w:val="en-US"/>
+              </w:rPr>
+              <w:t>1</w:t>
+            </w:r>
+          </w:p>
         </w:tc>
         <w:tc>
           <w:tcPr>
@@ -3708,6 +3809,51 @@
               </w:rPr>
             </w:pPr>
           </w:p>
+          <w:p>
+            <w:pPr>
+              <w:rPr>
+                <w:rFonts w:asciiTheme="majorBidi" w:hAnsiTheme="majorBidi" w:cstheme="majorBidi"/>
+                <w:lang w:val="en-US"/>
+              </w:rPr>
+            </w:pPr>
+            <w:r>
+              <w:rPr>
+                <w:rFonts w:asciiTheme="majorBidi" w:hAnsiTheme="majorBidi" w:cstheme="majorBidi"/>
+                <w:lang w:val="en-US"/>
+              </w:rPr>
+              <w:t>0</w:t>
+            </w:r>
+          </w:p>
+          <w:p>
+            <w:pPr>
+              <w:rPr>
+                <w:rFonts w:asciiTheme="majorBidi" w:hAnsiTheme="majorBidi" w:cstheme="majorBidi"/>
+                <w:lang w:val="en-US"/>
+              </w:rPr>
+            </w:pPr>
+            <w:r>
+              <w:rPr>
+                <w:rFonts w:asciiTheme="majorBidi" w:hAnsiTheme="majorBidi" w:cstheme="majorBidi"/>
+                <w:lang w:val="en-US"/>
+              </w:rPr>
+              <w:t>1</w:t>
+            </w:r>
+          </w:p>
+          <w:p>
+            <w:pPr>
+              <w:rPr>
+                <w:rFonts w:asciiTheme="majorBidi" w:hAnsiTheme="majorBidi" w:cstheme="majorBidi"/>
+                <w:lang w:val="en-US"/>
+              </w:rPr>
+            </w:pPr>
+            <w:r>
+              <w:rPr>
+                <w:rFonts w:asciiTheme="majorBidi" w:hAnsiTheme="majorBidi" w:cstheme="majorBidi"/>
+                <w:lang w:val="en-US"/>
+              </w:rPr>
+              <w:t>1</w:t>
+            </w:r>
+          </w:p>
         </w:tc>
         <w:tc>
           <w:tcPr>
@@ -3721,6 +3867,51 @@
               </w:rPr>
             </w:pPr>
           </w:p>
+          <w:p>
+            <w:pPr>
+              <w:rPr>
+                <w:rFonts w:asciiTheme="majorBidi" w:hAnsiTheme="majorBidi" w:cstheme="majorBidi"/>
+                <w:lang w:val="en-US"/>
+              </w:rPr>
+            </w:pPr>
+            <w:r>
+              <w:rPr>
+                <w:rFonts w:asciiTheme="majorBidi" w:hAnsiTheme="majorBidi" w:cstheme="majorBidi"/>
+                <w:lang w:val="en-US"/>
+              </w:rPr>
+              <w:t>2</w:t>
+            </w:r>
+          </w:p>
+          <w:p>
+            <w:pPr>
+              <w:rPr>
+                <w:rFonts w:asciiTheme="majorBidi" w:hAnsiTheme="majorBidi" w:cstheme="majorBidi"/>
+                <w:lang w:val="en-US"/>
+              </w:rPr>
+            </w:pPr>
+            <w:r>
+              <w:rPr>
+                <w:rFonts w:asciiTheme="majorBidi" w:hAnsiTheme="majorBidi" w:cstheme="majorBidi"/>
+                <w:lang w:val="en-US"/>
+              </w:rPr>
+              <w:t>2</w:t>
+            </w:r>
+          </w:p>
+          <w:p>
+            <w:pPr>
+              <w:rPr>
+                <w:rFonts w:asciiTheme="majorBidi" w:hAnsiTheme="majorBidi" w:cstheme="majorBidi"/>
+                <w:lang w:val="en-US"/>
+              </w:rPr>
+            </w:pPr>
+            <w:r>
+              <w:rPr>
+                <w:rFonts w:asciiTheme="majorBidi" w:hAnsiTheme="majorBidi" w:cstheme="majorBidi"/>
+                <w:lang w:val="en-US"/>
+              </w:rPr>
+              <w:t>2</w:t>
+            </w:r>
+          </w:p>
         </w:tc>
         <w:tc>
           <w:tcPr>
@@ -3734,6 +3925,51 @@
               </w:rPr>
             </w:pPr>
           </w:p>
+          <w:p>
+            <w:pPr>
+              <w:rPr>
+                <w:rFonts w:asciiTheme="majorBidi" w:hAnsiTheme="majorBidi" w:cstheme="majorBidi"/>
+                <w:lang w:val="en-US"/>
+              </w:rPr>
+            </w:pPr>
+            <w:r>
+              <w:rPr>
+                <w:rFonts w:asciiTheme="majorBidi" w:hAnsiTheme="majorBidi" w:cstheme="majorBidi"/>
+                <w:lang w:val="en-US"/>
+              </w:rPr>
+              <w:t>2</w:t>
+            </w:r>
+          </w:p>
+          <w:p>
+            <w:pPr>
+              <w:rPr>
+                <w:rFonts w:asciiTheme="majorBidi" w:hAnsiTheme="majorBidi" w:cstheme="majorBidi"/>
+                <w:lang w:val="en-US"/>
+              </w:rPr>
+            </w:pPr>
+            <w:r>
+              <w:rPr>
+                <w:rFonts w:asciiTheme="majorBidi" w:hAnsiTheme="majorBidi" w:cstheme="majorBidi"/>
+                <w:lang w:val="en-US"/>
+              </w:rPr>
+              <w:t>1</w:t>
+            </w:r>
+          </w:p>
+          <w:p>
+            <w:pPr>
+              <w:rPr>
+                <w:rFonts w:asciiTheme="majorBidi" w:hAnsiTheme="majorBidi" w:cstheme="majorBidi"/>
+                <w:lang w:val="en-US"/>
+              </w:rPr>
+            </w:pPr>
+            <w:r>
+              <w:rPr>
+                <w:rFonts w:asciiTheme="majorBidi" w:hAnsiTheme="majorBidi" w:cstheme="majorBidi"/>
+                <w:lang w:val="en-US"/>
+              </w:rPr>
+              <w:t>2</w:t>
+            </w:r>
+          </w:p>
         </w:tc>
         <w:tc>
           <w:tcPr>
@@ -3747,6 +3983,51 @@
               </w:rPr>
             </w:pPr>
           </w:p>
+          <w:p>
+            <w:pPr>
+              <w:rPr>
+                <w:rFonts w:asciiTheme="majorBidi" w:hAnsiTheme="majorBidi" w:cstheme="majorBidi"/>
+                <w:lang w:val="en-US"/>
+              </w:rPr>
+            </w:pPr>
+            <w:r>
+              <w:rPr>
+                <w:rFonts w:asciiTheme="majorBidi" w:hAnsiTheme="majorBidi" w:cstheme="majorBidi"/>
+                <w:lang w:val="en-US"/>
+              </w:rPr>
+              <w:t>1</w:t>
+            </w:r>
+          </w:p>
+          <w:p>
+            <w:pPr>
+              <w:rPr>
+                <w:rFonts w:asciiTheme="majorBidi" w:hAnsiTheme="majorBidi" w:cstheme="majorBidi"/>
+                <w:lang w:val="en-US"/>
+              </w:rPr>
+            </w:pPr>
+            <w:r>
+              <w:rPr>
+                <w:rFonts w:asciiTheme="majorBidi" w:hAnsiTheme="majorBidi" w:cstheme="majorBidi"/>
+                <w:lang w:val="en-US"/>
+              </w:rPr>
+              <w:t>1</w:t>
+            </w:r>
+          </w:p>
+          <w:p>
+            <w:pPr>
+              <w:rPr>
+                <w:rFonts w:asciiTheme="majorBidi" w:hAnsiTheme="majorBidi" w:cstheme="majorBidi"/>
+                <w:lang w:val="en-US"/>
+              </w:rPr>
+            </w:pPr>
+            <w:r>
+              <w:rPr>
+                <w:rFonts w:asciiTheme="majorBidi" w:hAnsiTheme="majorBidi" w:cstheme="majorBidi"/>
+                <w:lang w:val="en-US"/>
+              </w:rPr>
+              <w:t>1</w:t>
+            </w:r>
+          </w:p>
         </w:tc>
         <w:tc>
           <w:tcPr>
@@ -3760,6 +4041,51 @@
               </w:rPr>
             </w:pPr>
           </w:p>
+          <w:p>
+            <w:pPr>
+              <w:rPr>
+                <w:rFonts w:asciiTheme="majorBidi" w:hAnsiTheme="majorBidi" w:cstheme="majorBidi"/>
+                <w:lang w:val="en-US"/>
+              </w:rPr>
+            </w:pPr>
+            <w:r>
+              <w:rPr>
+                <w:rFonts w:asciiTheme="majorBidi" w:hAnsiTheme="majorBidi" w:cstheme="majorBidi"/>
+                <w:lang w:val="en-US"/>
+              </w:rPr>
+              <w:t>1</w:t>
+            </w:r>
+          </w:p>
+          <w:p>
+            <w:pPr>
+              <w:rPr>
+                <w:rFonts w:asciiTheme="majorBidi" w:hAnsiTheme="majorBidi" w:cstheme="majorBidi"/>
+                <w:lang w:val="en-US"/>
+              </w:rPr>
+            </w:pPr>
+            <w:r>
+              <w:rPr>
+                <w:rFonts w:asciiTheme="majorBidi" w:hAnsiTheme="majorBidi" w:cstheme="majorBidi"/>
+                <w:lang w:val="en-US"/>
+              </w:rPr>
+              <w:t>1</w:t>
+            </w:r>
+          </w:p>
+          <w:p>
+            <w:pPr>
+              <w:rPr>
+                <w:rFonts w:asciiTheme="majorBidi" w:hAnsiTheme="majorBidi" w:cstheme="majorBidi"/>
+                <w:lang w:val="en-US"/>
+              </w:rPr>
+            </w:pPr>
+            <w:r>
+              <w:rPr>
+                <w:rFonts w:asciiTheme="majorBidi" w:hAnsiTheme="majorBidi" w:cstheme="majorBidi"/>
+                <w:lang w:val="en-US"/>
+              </w:rPr>
+              <w:t>0</w:t>
+            </w:r>
+          </w:p>
         </w:tc>
         <w:tc>
           <w:tcPr>
@@ -3773,6 +4099,51 @@
               </w:rPr>
             </w:pPr>
           </w:p>
+          <w:p>
+            <w:pPr>
+              <w:rPr>
+                <w:rFonts w:asciiTheme="majorBidi" w:hAnsiTheme="majorBidi" w:cstheme="majorBidi"/>
+                <w:lang w:val="en-US"/>
+              </w:rPr>
+            </w:pPr>
+            <w:r>
+              <w:rPr>
+                <w:rFonts w:asciiTheme="majorBidi" w:hAnsiTheme="majorBidi" w:cstheme="majorBidi"/>
+                <w:lang w:val="en-US"/>
+              </w:rPr>
+              <w:t>0</w:t>
+            </w:r>
+          </w:p>
+          <w:p>
+            <w:pPr>
+              <w:rPr>
+                <w:rFonts w:asciiTheme="majorBidi" w:hAnsiTheme="majorBidi" w:cstheme="majorBidi"/>
+                <w:lang w:val="en-US"/>
+              </w:rPr>
+            </w:pPr>
+            <w:r>
+              <w:rPr>
+                <w:rFonts w:asciiTheme="majorBidi" w:hAnsiTheme="majorBidi" w:cstheme="majorBidi"/>
+                <w:lang w:val="en-US"/>
+              </w:rPr>
+              <w:t>1.5</w:t>
+            </w:r>
+          </w:p>
+          <w:p>
+            <w:pPr>
+              <w:rPr>
+                <w:rFonts w:asciiTheme="majorBidi" w:hAnsiTheme="majorBidi" w:cstheme="majorBidi"/>
+                <w:lang w:val="en-US"/>
+              </w:rPr>
+            </w:pPr>
+            <w:r>
+              <w:rPr>
+                <w:rFonts w:asciiTheme="majorBidi" w:hAnsiTheme="majorBidi" w:cstheme="majorBidi"/>
+                <w:lang w:val="en-US"/>
+              </w:rPr>
+              <w:t>1.5</w:t>
+            </w:r>
+          </w:p>
         </w:tc>
         <w:tc>
           <w:tcPr>
@@ -3786,6 +4157,51 @@
               </w:rPr>
             </w:pPr>
           </w:p>
+          <w:p>
+            <w:pPr>
+              <w:rPr>
+                <w:rFonts w:asciiTheme="majorBidi" w:hAnsiTheme="majorBidi" w:cstheme="majorBidi"/>
+                <w:lang w:val="en-US"/>
+              </w:rPr>
+            </w:pPr>
+            <w:r>
+              <w:rPr>
+                <w:rFonts w:asciiTheme="majorBidi" w:hAnsiTheme="majorBidi" w:cstheme="majorBidi"/>
+                <w:lang w:val="en-US"/>
+              </w:rPr>
+              <w:t>0</w:t>
+            </w:r>
+          </w:p>
+          <w:p>
+            <w:pPr>
+              <w:rPr>
+                <w:rFonts w:asciiTheme="majorBidi" w:hAnsiTheme="majorBidi" w:cstheme="majorBidi"/>
+                <w:lang w:val="en-US"/>
+              </w:rPr>
+            </w:pPr>
+            <w:r>
+              <w:rPr>
+                <w:rFonts w:asciiTheme="majorBidi" w:hAnsiTheme="majorBidi" w:cstheme="majorBidi"/>
+                <w:lang w:val="en-US"/>
+              </w:rPr>
+              <w:t>0.7</w:t>
+            </w:r>
+          </w:p>
+          <w:p>
+            <w:pPr>
+              <w:rPr>
+                <w:rFonts w:asciiTheme="majorBidi" w:hAnsiTheme="majorBidi" w:cstheme="majorBidi"/>
+                <w:lang w:val="en-US"/>
+              </w:rPr>
+            </w:pPr>
+            <w:r>
+              <w:rPr>
+                <w:rFonts w:asciiTheme="majorBidi" w:hAnsiTheme="majorBidi" w:cstheme="majorBidi"/>
+                <w:lang w:val="en-US"/>
+              </w:rPr>
+              <w:t>1</w:t>
+            </w:r>
+          </w:p>
         </w:tc>
         <w:tc>
           <w:tcPr>
@@ -3798,210 +4214,705 @@
                 <w:lang w:val="en-US"/>
               </w:rPr>
             </w:pPr>
+          </w:p>
+          <w:p>
+            <w:pPr>
+              <w:rPr>
+                <w:rFonts w:asciiTheme="majorBidi" w:hAnsiTheme="majorBidi" w:cstheme="majorBidi"/>
+                <w:lang w:val="en-US"/>
+              </w:rPr>
+            </w:pPr>
+            <w:r>
+              <w:rPr>
+                <w:rFonts w:asciiTheme="majorBidi" w:hAnsiTheme="majorBidi" w:cstheme="majorBidi"/>
+                <w:lang w:val="en-US"/>
+              </w:rPr>
+              <w:t>0</w:t>
+            </w:r>
+          </w:p>
+          <w:p>
+            <w:pPr>
+              <w:rPr>
+                <w:rFonts w:asciiTheme="majorBidi" w:hAnsiTheme="majorBidi" w:cstheme="majorBidi"/>
+                <w:lang w:val="en-US"/>
+              </w:rPr>
+            </w:pPr>
+            <w:r>
+              <w:rPr>
+                <w:rFonts w:asciiTheme="majorBidi" w:hAnsiTheme="majorBidi" w:cstheme="majorBidi"/>
+                <w:lang w:val="en-US"/>
+              </w:rPr>
+              <w:t>0</w:t>
+            </w:r>
+          </w:p>
+          <w:p>
+            <w:pPr>
+              <w:rPr>
+                <w:rFonts w:asciiTheme="majorBidi" w:hAnsiTheme="majorBidi" w:cstheme="majorBidi"/>
+                <w:lang w:val="en-US"/>
+              </w:rPr>
+            </w:pPr>
+            <w:r>
+              <w:rPr>
+                <w:rFonts w:asciiTheme="majorBidi" w:hAnsiTheme="majorBidi" w:cstheme="majorBidi"/>
+                <w:lang w:val="en-US"/>
+              </w:rPr>
+              <w:t>1</w:t>
+            </w:r>
+          </w:p>
+        </w:tc>
+      </w:tr>
+      <w:tr>
+        <w:tc>
+          <w:tcPr>
+            <w:tcW w:w="1728" w:type="dxa"/>
+          </w:tcPr>
+          <w:p>
+            <w:pPr>
+              <w:rPr>
+                <w:rFonts w:asciiTheme="majorBidi" w:hAnsiTheme="majorBidi" w:cstheme="majorBidi"/>
+                <w:lang w:val="en-US"/>
+              </w:rPr>
+            </w:pPr>
+            <w:r>
+              <w:rPr>
+                <w:rFonts w:asciiTheme="majorBidi" w:hAnsiTheme="majorBidi" w:cstheme="majorBidi"/>
+                <w:lang w:val="en-US"/>
+              </w:rPr>
+              <w:t>Rock Pop 1</w:t>
+            </w:r>
+          </w:p>
+          <w:p>
+            <w:pPr>
+              <w:rPr>
+                <w:rFonts w:asciiTheme="majorBidi" w:hAnsiTheme="majorBidi" w:cstheme="majorBidi"/>
+                <w:color w:val="808080" w:themeColor="background1" w:themeShade="80"/>
+                <w:lang w:val="en-US"/>
+              </w:rPr>
+            </w:pPr>
+            <w:r>
+              <w:rPr>
+                <w:rFonts w:asciiTheme="majorBidi" w:hAnsiTheme="majorBidi" w:cstheme="majorBidi"/>
+                <w:color w:val="808080" w:themeColor="background1" w:themeShade="80"/>
+                <w:lang w:val="en-US"/>
+              </w:rPr>
+              <w:t>RH-L2Metric</w:t>
+            </w:r>
+          </w:p>
+          <w:p>
+            <w:pPr>
+              <w:rPr>
+                <w:rFonts w:asciiTheme="majorBidi" w:hAnsiTheme="majorBidi" w:cstheme="majorBidi"/>
+                <w:color w:val="808080" w:themeColor="background1" w:themeShade="80"/>
+                <w:lang w:val="en-US"/>
+              </w:rPr>
+            </w:pPr>
+            <w:r>
+              <w:rPr>
+                <w:rFonts w:asciiTheme="majorBidi" w:hAnsiTheme="majorBidi" w:cstheme="majorBidi"/>
+                <w:color w:val="808080" w:themeColor="background1" w:themeShade="80"/>
+                <w:lang w:val="en-US"/>
+              </w:rPr>
+              <w:t>SSD-L2Metric</w:t>
+            </w:r>
+          </w:p>
+          <w:p>
+            <w:pPr>
+              <w:rPr>
+                <w:rFonts w:asciiTheme="majorBidi" w:hAnsiTheme="majorBidi" w:cstheme="majorBidi"/>
+                <w:lang w:val="en-US"/>
+              </w:rPr>
+            </w:pPr>
+            <w:r>
+              <w:rPr>
+                <w:rFonts w:asciiTheme="majorBidi" w:hAnsiTheme="majorBidi" w:cstheme="majorBidi"/>
+                <w:color w:val="808080" w:themeColor="background1" w:themeShade="80"/>
+                <w:lang w:val="en-US"/>
+              </w:rPr>
+              <w:t>SSD-L1Metric</w:t>
+            </w:r>
+          </w:p>
+        </w:tc>
+        <w:tc>
+          <w:tcPr>
+            <w:tcW w:w="1252" w:type="dxa"/>
+          </w:tcPr>
+          <w:p>
+            <w:pPr>
+              <w:rPr>
+                <w:rFonts w:asciiTheme="majorBidi" w:hAnsiTheme="majorBidi" w:cstheme="majorBidi"/>
+                <w:lang w:val="en-US"/>
+              </w:rPr>
+            </w:pPr>
+          </w:p>
+          <w:p>
+            <w:pPr>
+              <w:rPr>
+                <w:rFonts w:asciiTheme="majorBidi" w:hAnsiTheme="majorBidi" w:cstheme="majorBidi"/>
+                <w:lang w:val="en-US"/>
+              </w:rPr>
+            </w:pPr>
+            <w:r>
+              <w:rPr>
+                <w:rFonts w:asciiTheme="majorBidi" w:hAnsiTheme="majorBidi" w:cstheme="majorBidi"/>
+                <w:lang w:val="en-US"/>
+              </w:rPr>
+              <w:t>2</w:t>
+            </w:r>
+          </w:p>
+          <w:p>
+            <w:pPr>
+              <w:rPr>
+                <w:rFonts w:asciiTheme="majorBidi" w:hAnsiTheme="majorBidi" w:cstheme="majorBidi"/>
+                <w:lang w:val="en-US"/>
+              </w:rPr>
+            </w:pPr>
+            <w:r>
+              <w:rPr>
+                <w:rFonts w:asciiTheme="majorBidi" w:hAnsiTheme="majorBidi" w:cstheme="majorBidi"/>
+                <w:lang w:val="en-US"/>
+              </w:rPr>
+              <w:t>0.4</w:t>
+            </w:r>
+          </w:p>
+          <w:p>
+            <w:pPr>
+              <w:rPr>
+                <w:rFonts w:asciiTheme="majorBidi" w:hAnsiTheme="majorBidi" w:cstheme="majorBidi"/>
+                <w:lang w:val="en-US"/>
+              </w:rPr>
+            </w:pPr>
+            <w:r>
+              <w:rPr>
+                <w:rFonts w:asciiTheme="majorBidi" w:hAnsiTheme="majorBidi" w:cstheme="majorBidi"/>
+                <w:lang w:val="en-US"/>
+              </w:rPr>
+              <w:t>0.4</w:t>
+            </w:r>
+          </w:p>
+        </w:tc>
+        <w:tc>
+          <w:tcPr>
+            <w:tcW w:w="562" w:type="dxa"/>
+          </w:tcPr>
+          <w:p>
+            <w:pPr>
+              <w:rPr>
+                <w:rFonts w:asciiTheme="majorBidi" w:hAnsiTheme="majorBidi" w:cstheme="majorBidi"/>
+                <w:lang w:val="en-US"/>
+              </w:rPr>
+            </w:pPr>
+          </w:p>
+          <w:p>
+            <w:pPr>
+              <w:rPr>
+                <w:rFonts w:asciiTheme="majorBidi" w:hAnsiTheme="majorBidi" w:cstheme="majorBidi"/>
+                <w:lang w:val="en-US"/>
+              </w:rPr>
+            </w:pPr>
+            <w:r>
+              <w:rPr>
+                <w:rFonts w:asciiTheme="majorBidi" w:hAnsiTheme="majorBidi" w:cstheme="majorBidi"/>
+                <w:lang w:val="en-US"/>
+              </w:rPr>
+              <w:t>2</w:t>
+            </w:r>
+          </w:p>
+          <w:p>
+            <w:pPr>
+              <w:rPr>
+                <w:rFonts w:asciiTheme="majorBidi" w:hAnsiTheme="majorBidi" w:cstheme="majorBidi"/>
+                <w:lang w:val="en-US"/>
+              </w:rPr>
+            </w:pPr>
+            <w:r>
+              <w:rPr>
+                <w:rFonts w:asciiTheme="majorBidi" w:hAnsiTheme="majorBidi" w:cstheme="majorBidi"/>
+                <w:lang w:val="en-US"/>
+              </w:rPr>
+              <w:t>0.4</w:t>
+            </w:r>
+          </w:p>
+          <w:p>
+            <w:pPr>
+              <w:rPr>
+                <w:rFonts w:asciiTheme="majorBidi" w:hAnsiTheme="majorBidi" w:cstheme="majorBidi"/>
+                <w:lang w:val="en-US"/>
+              </w:rPr>
+            </w:pPr>
+            <w:r>
+              <w:rPr>
+                <w:rFonts w:asciiTheme="majorBidi" w:hAnsiTheme="majorBidi" w:cstheme="majorBidi"/>
+                <w:lang w:val="en-US"/>
+              </w:rPr>
+              <w:t>0.4</w:t>
+            </w:r>
+          </w:p>
+        </w:tc>
+        <w:tc>
+          <w:tcPr>
+            <w:tcW w:w="683" w:type="dxa"/>
+          </w:tcPr>
+          <w:p>
+            <w:pPr>
+              <w:rPr>
+                <w:rFonts w:asciiTheme="majorBidi" w:hAnsiTheme="majorBidi" w:cstheme="majorBidi"/>
+                <w:lang w:val="en-US"/>
+              </w:rPr>
+            </w:pPr>
+          </w:p>
+          <w:p>
+            <w:pPr>
+              <w:rPr>
+                <w:rFonts w:asciiTheme="majorBidi" w:hAnsiTheme="majorBidi" w:cstheme="majorBidi"/>
+                <w:lang w:val="en-US"/>
+              </w:rPr>
+            </w:pPr>
+            <w:r>
+              <w:rPr>
+                <w:rFonts w:asciiTheme="majorBidi" w:hAnsiTheme="majorBidi" w:cstheme="majorBidi"/>
+                <w:lang w:val="en-US"/>
+              </w:rPr>
+              <w:t>2</w:t>
+            </w:r>
+          </w:p>
+          <w:p>
+            <w:pPr>
+              <w:rPr>
+                <w:rFonts w:asciiTheme="majorBidi" w:hAnsiTheme="majorBidi" w:cstheme="majorBidi"/>
+                <w:lang w:val="en-US"/>
+              </w:rPr>
+            </w:pPr>
+            <w:r>
+              <w:rPr>
+                <w:rFonts w:asciiTheme="majorBidi" w:hAnsiTheme="majorBidi" w:cstheme="majorBidi"/>
+                <w:lang w:val="en-US"/>
+              </w:rPr>
+              <w:t>0.4</w:t>
+            </w:r>
+          </w:p>
+          <w:p>
+            <w:pPr>
+              <w:rPr>
+                <w:rFonts w:asciiTheme="majorBidi" w:hAnsiTheme="majorBidi" w:cstheme="majorBidi"/>
+                <w:lang w:val="en-US"/>
+              </w:rPr>
+            </w:pPr>
+            <w:r>
+              <w:rPr>
+                <w:rFonts w:asciiTheme="majorBidi" w:hAnsiTheme="majorBidi" w:cstheme="majorBidi"/>
+                <w:lang w:val="en-US"/>
+              </w:rPr>
+              <w:t>0.4</w:t>
+            </w:r>
+          </w:p>
+        </w:tc>
+        <w:tc>
+          <w:tcPr>
+            <w:tcW w:w="684" w:type="dxa"/>
+          </w:tcPr>
+          <w:p>
+            <w:pPr>
+              <w:rPr>
+                <w:rFonts w:asciiTheme="majorBidi" w:hAnsiTheme="majorBidi" w:cstheme="majorBidi"/>
+                <w:lang w:val="en-US"/>
+              </w:rPr>
+            </w:pPr>
+          </w:p>
+          <w:p>
+            <w:pPr>
+              <w:rPr>
+                <w:rFonts w:asciiTheme="majorBidi" w:hAnsiTheme="majorBidi" w:cstheme="majorBidi"/>
+                <w:lang w:val="en-US"/>
+              </w:rPr>
+            </w:pPr>
+            <w:r>
+              <w:rPr>
+                <w:rFonts w:asciiTheme="majorBidi" w:hAnsiTheme="majorBidi" w:cstheme="majorBidi"/>
+                <w:lang w:val="en-US"/>
+              </w:rPr>
+              <w:t>1</w:t>
+            </w:r>
+          </w:p>
+          <w:p>
+            <w:pPr>
+              <w:rPr>
+                <w:rFonts w:asciiTheme="majorBidi" w:hAnsiTheme="majorBidi" w:cstheme="majorBidi"/>
+                <w:lang w:val="en-US"/>
+              </w:rPr>
+            </w:pPr>
+            <w:r>
+              <w:rPr>
+                <w:rFonts w:asciiTheme="majorBidi" w:hAnsiTheme="majorBidi" w:cstheme="majorBidi"/>
+                <w:lang w:val="en-US"/>
+              </w:rPr>
+              <w:t>0.4</w:t>
+            </w:r>
+          </w:p>
+          <w:p>
+            <w:pPr>
+              <w:rPr>
+                <w:rFonts w:asciiTheme="majorBidi" w:hAnsiTheme="majorBidi" w:cstheme="majorBidi"/>
+                <w:lang w:val="en-US"/>
+              </w:rPr>
+            </w:pPr>
+            <w:r>
+              <w:rPr>
+                <w:rFonts w:asciiTheme="majorBidi" w:hAnsiTheme="majorBidi" w:cstheme="majorBidi"/>
+                <w:lang w:val="en-US"/>
+              </w:rPr>
+              <w:t>0.4</w:t>
+            </w:r>
+          </w:p>
+        </w:tc>
+        <w:tc>
+          <w:tcPr>
+            <w:tcW w:w="684" w:type="dxa"/>
+          </w:tcPr>
+          <w:p>
+            <w:pPr>
+              <w:rPr>
+                <w:rFonts w:asciiTheme="majorBidi" w:hAnsiTheme="majorBidi" w:cstheme="majorBidi"/>
+                <w:lang w:val="en-US"/>
+              </w:rPr>
+            </w:pPr>
+          </w:p>
+          <w:p>
+            <w:pPr>
+              <w:rPr>
+                <w:rFonts w:asciiTheme="majorBidi" w:hAnsiTheme="majorBidi" w:cstheme="majorBidi"/>
+                <w:lang w:val="en-US"/>
+              </w:rPr>
+            </w:pPr>
+            <w:r>
+              <w:rPr>
+                <w:rFonts w:asciiTheme="majorBidi" w:hAnsiTheme="majorBidi" w:cstheme="majorBidi"/>
+                <w:lang w:val="en-US"/>
+              </w:rPr>
+              <w:t>1</w:t>
+            </w:r>
+          </w:p>
+          <w:p>
+            <w:pPr>
+              <w:rPr>
+                <w:rFonts w:asciiTheme="majorBidi" w:hAnsiTheme="majorBidi" w:cstheme="majorBidi"/>
+                <w:lang w:val="en-US"/>
+              </w:rPr>
+            </w:pPr>
+            <w:r>
+              <w:rPr>
+                <w:rFonts w:asciiTheme="majorBidi" w:hAnsiTheme="majorBidi" w:cstheme="majorBidi"/>
+                <w:lang w:val="en-US"/>
+              </w:rPr>
+              <w:t>0.4</w:t>
+            </w:r>
+          </w:p>
+          <w:p>
+            <w:pPr>
+              <w:rPr>
+                <w:rFonts w:asciiTheme="majorBidi" w:hAnsiTheme="majorBidi" w:cstheme="majorBidi"/>
+                <w:lang w:val="en-US"/>
+              </w:rPr>
+            </w:pPr>
+            <w:r>
+              <w:rPr>
+                <w:rFonts w:asciiTheme="majorBidi" w:hAnsiTheme="majorBidi" w:cstheme="majorBidi"/>
+                <w:lang w:val="en-US"/>
+              </w:rPr>
+              <w:t>0.4</w:t>
+            </w:r>
+          </w:p>
+        </w:tc>
+        <w:tc>
+          <w:tcPr>
+            <w:tcW w:w="729" w:type="dxa"/>
+          </w:tcPr>
+          <w:p>
+            <w:pPr>
+              <w:rPr>
+                <w:rFonts w:asciiTheme="majorBidi" w:hAnsiTheme="majorBidi" w:cstheme="majorBidi"/>
+                <w:lang w:val="en-US"/>
+              </w:rPr>
+            </w:pPr>
+          </w:p>
+          <w:p>
+            <w:pPr>
+              <w:rPr>
+                <w:rFonts w:asciiTheme="majorBidi" w:hAnsiTheme="majorBidi" w:cstheme="majorBidi"/>
+                <w:lang w:val="en-US"/>
+              </w:rPr>
+            </w:pPr>
+            <w:r>
+              <w:rPr>
+                <w:rFonts w:asciiTheme="majorBidi" w:hAnsiTheme="majorBidi" w:cstheme="majorBidi"/>
+                <w:lang w:val="en-US"/>
+              </w:rPr>
+              <w:t>0.4</w:t>
+            </w:r>
+          </w:p>
+          <w:p>
+            <w:pPr>
+              <w:rPr>
+                <w:rFonts w:asciiTheme="majorBidi" w:hAnsiTheme="majorBidi" w:cstheme="majorBidi"/>
+                <w:lang w:val="en-US"/>
+              </w:rPr>
+            </w:pPr>
+            <w:r>
+              <w:rPr>
+                <w:rFonts w:asciiTheme="majorBidi" w:hAnsiTheme="majorBidi" w:cstheme="majorBidi"/>
+                <w:lang w:val="en-US"/>
+              </w:rPr>
+              <w:t>0.4</w:t>
+            </w:r>
+          </w:p>
+          <w:p>
+            <w:pPr>
+              <w:rPr>
+                <w:rFonts w:asciiTheme="majorBidi" w:hAnsiTheme="majorBidi" w:cstheme="majorBidi"/>
+                <w:lang w:val="en-US"/>
+              </w:rPr>
+            </w:pPr>
+            <w:r>
+              <w:rPr>
+                <w:rFonts w:asciiTheme="majorBidi" w:hAnsiTheme="majorBidi" w:cstheme="majorBidi"/>
+                <w:lang w:val="en-US"/>
+              </w:rPr>
+              <w:t>0.4</w:t>
+            </w:r>
+          </w:p>
+        </w:tc>
+        <w:tc>
+          <w:tcPr>
+            <w:tcW w:w="729" w:type="dxa"/>
+          </w:tcPr>
+          <w:p>
+            <w:pPr>
+              <w:rPr>
+                <w:rFonts w:asciiTheme="majorBidi" w:hAnsiTheme="majorBidi" w:cstheme="majorBidi"/>
+                <w:lang w:val="en-US"/>
+              </w:rPr>
+            </w:pPr>
+          </w:p>
+          <w:p>
+            <w:pPr>
+              <w:rPr>
+                <w:rFonts w:asciiTheme="majorBidi" w:hAnsiTheme="majorBidi" w:cstheme="majorBidi"/>
+                <w:lang w:val="en-US"/>
+              </w:rPr>
+            </w:pPr>
+            <w:r>
+              <w:rPr>
+                <w:rFonts w:asciiTheme="majorBidi" w:hAnsiTheme="majorBidi" w:cstheme="majorBidi"/>
+                <w:lang w:val="en-US"/>
+              </w:rPr>
+              <w:t>1</w:t>
+            </w:r>
+          </w:p>
+          <w:p>
+            <w:pPr>
+              <w:rPr>
+                <w:rFonts w:asciiTheme="majorBidi" w:hAnsiTheme="majorBidi" w:cstheme="majorBidi"/>
+                <w:lang w:val="en-US"/>
+              </w:rPr>
+            </w:pPr>
+            <w:r>
+              <w:rPr>
+                <w:rFonts w:asciiTheme="majorBidi" w:hAnsiTheme="majorBidi" w:cstheme="majorBidi"/>
+                <w:lang w:val="en-US"/>
+              </w:rPr>
+              <w:t>0.4</w:t>
+            </w:r>
+          </w:p>
+          <w:p>
+            <w:pPr>
+              <w:rPr>
+                <w:rFonts w:asciiTheme="majorBidi" w:hAnsiTheme="majorBidi" w:cstheme="majorBidi"/>
+                <w:lang w:val="en-US"/>
+              </w:rPr>
+            </w:pPr>
+            <w:r>
+              <w:rPr>
+                <w:rFonts w:asciiTheme="majorBidi" w:hAnsiTheme="majorBidi" w:cstheme="majorBidi"/>
+                <w:lang w:val="en-US"/>
+              </w:rPr>
+              <w:t>0.4</w:t>
+            </w:r>
+          </w:p>
+        </w:tc>
+        <w:tc>
+          <w:tcPr>
+            <w:tcW w:w="729" w:type="dxa"/>
+          </w:tcPr>
+          <w:p>
+            <w:pPr>
+              <w:rPr>
+                <w:rFonts w:asciiTheme="majorBidi" w:hAnsiTheme="majorBidi" w:cstheme="majorBidi"/>
+                <w:lang w:val="en-US"/>
+              </w:rPr>
+            </w:pPr>
+          </w:p>
+          <w:p>
+            <w:pPr>
+              <w:rPr>
+                <w:rFonts w:asciiTheme="majorBidi" w:hAnsiTheme="majorBidi" w:cstheme="majorBidi"/>
+                <w:lang w:val="en-US"/>
+              </w:rPr>
+            </w:pPr>
+            <w:r>
+              <w:rPr>
+                <w:rFonts w:asciiTheme="majorBidi" w:hAnsiTheme="majorBidi" w:cstheme="majorBidi"/>
+                <w:lang w:val="en-US"/>
+              </w:rPr>
+              <w:t>1</w:t>
+            </w:r>
+          </w:p>
+          <w:p>
+            <w:pPr>
+              <w:rPr>
+                <w:rFonts w:asciiTheme="majorBidi" w:hAnsiTheme="majorBidi" w:cstheme="majorBidi"/>
+                <w:lang w:val="en-US"/>
+              </w:rPr>
+            </w:pPr>
+            <w:r>
+              <w:rPr>
+                <w:rFonts w:asciiTheme="majorBidi" w:hAnsiTheme="majorBidi" w:cstheme="majorBidi"/>
+                <w:lang w:val="en-US"/>
+              </w:rPr>
+              <w:t>0.4</w:t>
+            </w:r>
+          </w:p>
+          <w:p>
+            <w:pPr>
+              <w:rPr>
+                <w:rFonts w:asciiTheme="majorBidi" w:hAnsiTheme="majorBidi" w:cstheme="majorBidi"/>
+                <w:lang w:val="en-US"/>
+              </w:rPr>
+            </w:pPr>
+            <w:r>
+              <w:rPr>
+                <w:rFonts w:asciiTheme="majorBidi" w:hAnsiTheme="majorBidi" w:cstheme="majorBidi"/>
+                <w:lang w:val="en-US"/>
+              </w:rPr>
+              <w:t>0.4</w:t>
+            </w:r>
+          </w:p>
+        </w:tc>
+        <w:tc>
+          <w:tcPr>
+            <w:tcW w:w="773" w:type="dxa"/>
+          </w:tcPr>
+          <w:p>
+            <w:pPr>
+              <w:rPr>
+                <w:rFonts w:asciiTheme="majorBidi" w:hAnsiTheme="majorBidi" w:cstheme="majorBidi"/>
+                <w:lang w:val="en-US"/>
+              </w:rPr>
+            </w:pPr>
+          </w:p>
+          <w:p>
+            <w:pPr>
+              <w:rPr>
+                <w:rFonts w:asciiTheme="majorBidi" w:hAnsiTheme="majorBidi" w:cstheme="majorBidi"/>
+                <w:lang w:val="en-US"/>
+              </w:rPr>
+            </w:pPr>
+            <w:r>
+              <w:rPr>
+                <w:rFonts w:asciiTheme="majorBidi" w:hAnsiTheme="majorBidi" w:cstheme="majorBidi"/>
+                <w:lang w:val="en-US"/>
+              </w:rPr>
+              <w:t>0.4</w:t>
+            </w:r>
+          </w:p>
+          <w:p>
+            <w:pPr>
+              <w:rPr>
+                <w:rFonts w:asciiTheme="majorBidi" w:hAnsiTheme="majorBidi" w:cstheme="majorBidi"/>
+                <w:lang w:val="en-US"/>
+              </w:rPr>
+            </w:pPr>
+            <w:r>
+              <w:rPr>
+                <w:rFonts w:asciiTheme="majorBidi" w:hAnsiTheme="majorBidi" w:cstheme="majorBidi"/>
+                <w:lang w:val="en-US"/>
+              </w:rPr>
+              <w:t>0.4</w:t>
+            </w:r>
+          </w:p>
+          <w:p>
+            <w:pPr>
+              <w:rPr>
+                <w:rFonts w:asciiTheme="majorBidi" w:hAnsiTheme="majorBidi" w:cstheme="majorBidi"/>
+                <w:lang w:val="en-US"/>
+              </w:rPr>
+            </w:pPr>
+            <w:r>
+              <w:rPr>
+                <w:rFonts w:asciiTheme="majorBidi" w:hAnsiTheme="majorBidi" w:cstheme="majorBidi"/>
+                <w:lang w:val="en-US"/>
+              </w:rPr>
+              <w:t>0.4</w:t>
+            </w:r>
+          </w:p>
+        </w:tc>
+        <w:tc>
+          <w:tcPr>
+            <w:tcW w:w="773" w:type="dxa"/>
+          </w:tcPr>
+          <w:p>
+            <w:pPr>
+              <w:rPr>
+                <w:rFonts w:asciiTheme="majorBidi" w:hAnsiTheme="majorBidi" w:cstheme="majorBidi"/>
+                <w:lang w:val="en-US"/>
+              </w:rPr>
+            </w:pPr>
+          </w:p>
+          <w:p>
+            <w:pPr>
+              <w:rPr>
+                <w:rFonts w:asciiTheme="majorBidi" w:hAnsiTheme="majorBidi" w:cstheme="majorBidi"/>
+                <w:lang w:val="en-US"/>
+              </w:rPr>
+            </w:pPr>
+            <w:r>
+              <w:rPr>
+                <w:rFonts w:asciiTheme="majorBidi" w:hAnsiTheme="majorBidi" w:cstheme="majorBidi"/>
+                <w:lang w:val="en-US"/>
+              </w:rPr>
+              <w:t>0.2</w:t>
+            </w:r>
+          </w:p>
+          <w:p>
+            <w:pPr>
+              <w:rPr>
+                <w:rFonts w:asciiTheme="majorBidi" w:hAnsiTheme="majorBidi" w:cstheme="majorBidi"/>
+                <w:lang w:val="en-US"/>
+              </w:rPr>
+            </w:pPr>
+            <w:r>
+              <w:rPr>
+                <w:rFonts w:asciiTheme="majorBidi" w:hAnsiTheme="majorBidi" w:cstheme="majorBidi"/>
+                <w:lang w:val="en-US"/>
+              </w:rPr>
+              <w:t>0.4</w:t>
+            </w:r>
+          </w:p>
+          <w:p>
+            <w:pPr>
+              <w:rPr>
+                <w:rFonts w:asciiTheme="majorBidi" w:hAnsiTheme="majorBidi" w:cstheme="majorBidi"/>
+                <w:lang w:val="en-US"/>
+              </w:rPr>
+            </w:pPr>
+            <w:r>
+              <w:rPr>
+                <w:rFonts w:asciiTheme="majorBidi" w:hAnsiTheme="majorBidi" w:cstheme="majorBidi"/>
+                <w:lang w:val="en-US"/>
+              </w:rPr>
+              <w:t>0.4</w:t>
+            </w:r>
             <w:bookmarkStart w:id="0" w:name="_GoBack"/>
             <w:bookmarkEnd w:id="0"/>
-          </w:p>
-        </w:tc>
-      </w:tr>
-      <w:tr>
-        <w:tc>
-          <w:tcPr>
-            <w:tcW w:w="1728" w:type="dxa"/>
-          </w:tcPr>
-          <w:p>
-            <w:pPr>
-              <w:rPr>
-                <w:rFonts w:asciiTheme="majorBidi" w:hAnsiTheme="majorBidi" w:cstheme="majorBidi"/>
-                <w:lang w:val="en-US"/>
-              </w:rPr>
-            </w:pPr>
-            <w:r>
-              <w:rPr>
-                <w:rFonts w:asciiTheme="majorBidi" w:hAnsiTheme="majorBidi" w:cstheme="majorBidi"/>
-                <w:lang w:val="en-US"/>
-              </w:rPr>
-              <w:t>Rock Pop 1</w:t>
-            </w:r>
-          </w:p>
-          <w:p>
-            <w:pPr>
-              <w:rPr>
-                <w:rFonts w:asciiTheme="majorBidi" w:hAnsiTheme="majorBidi" w:cstheme="majorBidi"/>
-                <w:color w:val="808080" w:themeColor="background1" w:themeShade="80"/>
-                <w:lang w:val="en-US"/>
-              </w:rPr>
-            </w:pPr>
-            <w:r>
-              <w:rPr>
-                <w:rFonts w:asciiTheme="majorBidi" w:hAnsiTheme="majorBidi" w:cstheme="majorBidi"/>
-                <w:color w:val="808080" w:themeColor="background1" w:themeShade="80"/>
-                <w:lang w:val="en-US"/>
-              </w:rPr>
-              <w:t>RH-L2Metric</w:t>
-            </w:r>
-          </w:p>
-          <w:p>
-            <w:pPr>
-              <w:rPr>
-                <w:rFonts w:asciiTheme="majorBidi" w:hAnsiTheme="majorBidi" w:cstheme="majorBidi"/>
-                <w:color w:val="808080" w:themeColor="background1" w:themeShade="80"/>
-                <w:lang w:val="en-US"/>
-              </w:rPr>
-            </w:pPr>
-            <w:r>
-              <w:rPr>
-                <w:rFonts w:asciiTheme="majorBidi" w:hAnsiTheme="majorBidi" w:cstheme="majorBidi"/>
-                <w:color w:val="808080" w:themeColor="background1" w:themeShade="80"/>
-                <w:lang w:val="en-US"/>
-              </w:rPr>
-              <w:t>SSD-L2Metric</w:t>
-            </w:r>
-          </w:p>
-          <w:p>
-            <w:pPr>
-              <w:rPr>
-                <w:rFonts w:asciiTheme="majorBidi" w:hAnsiTheme="majorBidi" w:cstheme="majorBidi"/>
-                <w:lang w:val="en-US"/>
-              </w:rPr>
-            </w:pPr>
-            <w:r>
-              <w:rPr>
-                <w:rFonts w:asciiTheme="majorBidi" w:hAnsiTheme="majorBidi" w:cstheme="majorBidi"/>
-                <w:color w:val="808080" w:themeColor="background1" w:themeShade="80"/>
-                <w:lang w:val="en-US"/>
-              </w:rPr>
-              <w:t>SSD-L1Metric</w:t>
-            </w:r>
-          </w:p>
-        </w:tc>
-        <w:tc>
-          <w:tcPr>
-            <w:tcW w:w="1252" w:type="dxa"/>
-          </w:tcPr>
-          <w:p>
-            <w:pPr>
-              <w:rPr>
-                <w:rFonts w:asciiTheme="majorBidi" w:hAnsiTheme="majorBidi" w:cstheme="majorBidi"/>
-                <w:lang w:val="en-US"/>
-              </w:rPr>
-            </w:pPr>
-          </w:p>
-        </w:tc>
-        <w:tc>
-          <w:tcPr>
-            <w:tcW w:w="562" w:type="dxa"/>
-          </w:tcPr>
-          <w:p>
-            <w:pPr>
-              <w:rPr>
-                <w:rFonts w:asciiTheme="majorBidi" w:hAnsiTheme="majorBidi" w:cstheme="majorBidi"/>
-                <w:lang w:val="en-US"/>
-              </w:rPr>
-            </w:pPr>
-          </w:p>
-        </w:tc>
-        <w:tc>
-          <w:tcPr>
-            <w:tcW w:w="683" w:type="dxa"/>
-          </w:tcPr>
-          <w:p>
-            <w:pPr>
-              <w:rPr>
-                <w:rFonts w:asciiTheme="majorBidi" w:hAnsiTheme="majorBidi" w:cstheme="majorBidi"/>
-                <w:lang w:val="en-US"/>
-              </w:rPr>
-            </w:pPr>
-          </w:p>
-        </w:tc>
-        <w:tc>
-          <w:tcPr>
-            <w:tcW w:w="684" w:type="dxa"/>
-          </w:tcPr>
-          <w:p>
-            <w:pPr>
-              <w:rPr>
-                <w:rFonts w:asciiTheme="majorBidi" w:hAnsiTheme="majorBidi" w:cstheme="majorBidi"/>
-                <w:lang w:val="en-US"/>
-              </w:rPr>
-            </w:pPr>
-          </w:p>
-        </w:tc>
-        <w:tc>
-          <w:tcPr>
-            <w:tcW w:w="684" w:type="dxa"/>
-          </w:tcPr>
-          <w:p>
-            <w:pPr>
-              <w:rPr>
-                <w:rFonts w:asciiTheme="majorBidi" w:hAnsiTheme="majorBidi" w:cstheme="majorBidi"/>
-                <w:lang w:val="en-US"/>
-              </w:rPr>
-            </w:pPr>
-          </w:p>
-        </w:tc>
-        <w:tc>
-          <w:tcPr>
-            <w:tcW w:w="729" w:type="dxa"/>
-          </w:tcPr>
-          <w:p>
-            <w:pPr>
-              <w:rPr>
-                <w:rFonts w:asciiTheme="majorBidi" w:hAnsiTheme="majorBidi" w:cstheme="majorBidi"/>
-                <w:lang w:val="en-US"/>
-              </w:rPr>
-            </w:pPr>
-          </w:p>
-        </w:tc>
-        <w:tc>
-          <w:tcPr>
-            <w:tcW w:w="729" w:type="dxa"/>
-          </w:tcPr>
-          <w:p>
-            <w:pPr>
-              <w:rPr>
-                <w:rFonts w:asciiTheme="majorBidi" w:hAnsiTheme="majorBidi" w:cstheme="majorBidi"/>
-                <w:lang w:val="en-US"/>
-              </w:rPr>
-            </w:pPr>
-          </w:p>
-        </w:tc>
-        <w:tc>
-          <w:tcPr>
-            <w:tcW w:w="729" w:type="dxa"/>
-          </w:tcPr>
-          <w:p>
-            <w:pPr>
-              <w:rPr>
-                <w:rFonts w:asciiTheme="majorBidi" w:hAnsiTheme="majorBidi" w:cstheme="majorBidi"/>
-                <w:lang w:val="en-US"/>
-              </w:rPr>
-            </w:pPr>
-          </w:p>
-        </w:tc>
-        <w:tc>
-          <w:tcPr>
-            <w:tcW w:w="773" w:type="dxa"/>
-          </w:tcPr>
-          <w:p>
-            <w:pPr>
-              <w:rPr>
-                <w:rFonts w:asciiTheme="majorBidi" w:hAnsiTheme="majorBidi" w:cstheme="majorBidi"/>
-                <w:lang w:val="en-US"/>
-              </w:rPr>
-            </w:pPr>
-          </w:p>
-        </w:tc>
-        <w:tc>
-          <w:tcPr>
-            <w:tcW w:w="773" w:type="dxa"/>
-          </w:tcPr>
-          <w:p>
-            <w:pPr>
-              <w:rPr>
-                <w:rFonts w:asciiTheme="majorBidi" w:hAnsiTheme="majorBidi" w:cstheme="majorBidi"/>
-                <w:lang w:val="en-US"/>
-              </w:rPr>
-            </w:pPr>
           </w:p>
         </w:tc>
       </w:tr>

</xml_diff>

<commit_message>
Query results update Set 1
</commit_message>
<xml_diff>
--- a/ASS3/1_Report.docx
+++ b/ASS3/1_Report.docx
@@ -1,6 +1,6 @@
 
 <file path=word/document.xml><?xml version="1.0" encoding="utf-8"?>
-<w:document xmlns:wpc="http://schemas.microsoft.com/office/word/2010/wordprocessingCanvas" xmlns:mc="http://schemas.openxmlformats.org/markup-compatibility/2006" xmlns:o="urn:schemas-microsoft-com:office:office" xmlns:r="http://schemas.openxmlformats.org/officeDocument/2006/relationships" xmlns:m="http://schemas.openxmlformats.org/officeDocument/2006/math" xmlns:v="urn:schemas-microsoft-com:vml" xmlns:wp14="http://schemas.microsoft.com/office/word/2010/wordprocessingDrawing" xmlns:wp="http://schemas.openxmlformats.org/drawingml/2006/wordprocessingDrawing" xmlns:w10="urn:schemas-microsoft-com:office:word" xmlns:w="http://schemas.openxmlformats.org/wordprocessingml/2006/main" xmlns:w14="http://schemas.microsoft.com/office/word/2010/wordml" xmlns:wpg="http://schemas.microsoft.com/office/word/2010/wordprocessingGroup" xmlns:wpi="http://schemas.microsoft.com/office/word/2010/wordprocessingInk" xmlns:wne="http://schemas.microsoft.com/office/word/2006/wordml" xmlns:wps="http://schemas.microsoft.com/office/word/2010/wordprocessingShape" mc:Ignorable="w14 wp14">
+<w:document xmlns:wpc="http://schemas.microsoft.com/office/word/2010/wordprocessingCanvas" xmlns:mo="http://schemas.microsoft.com/office/mac/office/2008/main" xmlns:mc="http://schemas.openxmlformats.org/markup-compatibility/2006" xmlns:mv="urn:schemas-microsoft-com:mac:vml" xmlns:o="urn:schemas-microsoft-com:office:office" xmlns:r="http://schemas.openxmlformats.org/officeDocument/2006/relationships" xmlns:m="http://schemas.openxmlformats.org/officeDocument/2006/math" xmlns:v="urn:schemas-microsoft-com:vml" xmlns:wp14="http://schemas.microsoft.com/office/word/2010/wordprocessingDrawing" xmlns:wp="http://schemas.openxmlformats.org/drawingml/2006/wordprocessingDrawing" xmlns:w10="urn:schemas-microsoft-com:office:word" xmlns:w="http://schemas.openxmlformats.org/wordprocessingml/2006/main" xmlns:w14="http://schemas.microsoft.com/office/word/2010/wordml" xmlns:wpg="http://schemas.microsoft.com/office/word/2010/wordprocessingGroup" xmlns:wpi="http://schemas.microsoft.com/office/word/2010/wordprocessingInk" xmlns:wne="http://schemas.microsoft.com/office/word/2006/wordml" xmlns:wps="http://schemas.microsoft.com/office/word/2010/wordprocessingShape" mc:Ignorable="w14 wp14">
   <w:body>
     <w:p/>
     <w:p/>
@@ -91,25 +91,7 @@
           <w:szCs w:val="28"/>
           <w:lang w:val="en-US"/>
         </w:rPr>
-        <w:t xml:space="preserve"> </w:t>
-      </w:r>
-      <w:proofErr w:type="spellStart"/>
-      <w:r>
-        <w:rPr>
-          <w:sz w:val="28"/>
-          <w:szCs w:val="28"/>
-          <w:lang w:val="en-US"/>
-        </w:rPr>
-        <w:t>Zadeh</w:t>
-      </w:r>
-      <w:proofErr w:type="spellEnd"/>
-      <w:r>
-        <w:rPr>
-          <w:sz w:val="28"/>
-          <w:szCs w:val="28"/>
-          <w:lang w:val="en-US"/>
-        </w:rPr>
-        <w:t>- 132</w:t>
+        <w:t xml:space="preserve"> Zadeh- 132</w:t>
       </w:r>
       <w:r>
         <w:rPr>
@@ -371,7 +353,6 @@
           <w:lang w:val="en-US"/>
         </w:rPr>
       </w:pPr>
-      <w:proofErr w:type="spellStart"/>
       <w:r>
         <w:rPr>
           <w:rFonts w:asciiTheme="majorBidi" w:hAnsiTheme="majorBidi" w:cstheme="majorBidi"/>
@@ -393,7 +374,6 @@
         </w:rPr>
         <w:t>_blues</w:t>
       </w:r>
-      <w:proofErr w:type="spellEnd"/>
     </w:p>
     <w:p>
       <w:pPr>
@@ -407,7 +387,6 @@
           <w:lang w:val="en-US"/>
         </w:rPr>
       </w:pPr>
-      <w:proofErr w:type="spellStart"/>
       <w:r>
         <w:rPr>
           <w:rFonts w:asciiTheme="majorBidi" w:hAnsiTheme="majorBidi" w:cstheme="majorBidi"/>
@@ -415,7 +394,6 @@
         </w:rPr>
         <w:t>Metal_punk</w:t>
       </w:r>
-      <w:proofErr w:type="spellEnd"/>
     </w:p>
     <w:p>
       <w:pPr>
@@ -429,7 +407,6 @@
           <w:lang w:val="en-US"/>
         </w:rPr>
       </w:pPr>
-      <w:proofErr w:type="spellStart"/>
       <w:r>
         <w:rPr>
           <w:rFonts w:asciiTheme="majorBidi" w:hAnsiTheme="majorBidi" w:cstheme="majorBidi"/>
@@ -437,7 +414,6 @@
         </w:rPr>
         <w:t>Rock_pop</w:t>
       </w:r>
-      <w:proofErr w:type="spellEnd"/>
     </w:p>
     <w:p>
       <w:pPr>
@@ -497,23 +473,7 @@
           <w:rFonts w:asciiTheme="majorBidi" w:hAnsiTheme="majorBidi" w:cstheme="majorBidi"/>
           <w:lang w:val="en-US"/>
         </w:rPr>
-        <w:t xml:space="preserve">eeking for diversity in the </w:t>
-      </w:r>
-      <w:proofErr w:type="gramStart"/>
-      <w:r>
-        <w:rPr>
-          <w:rFonts w:asciiTheme="majorBidi" w:hAnsiTheme="majorBidi" w:cstheme="majorBidi"/>
-          <w:lang w:val="en-US"/>
-        </w:rPr>
-        <w:t>collection,</w:t>
-      </w:r>
-      <w:proofErr w:type="gramEnd"/>
-      <w:r>
-        <w:rPr>
-          <w:rFonts w:asciiTheme="majorBidi" w:hAnsiTheme="majorBidi" w:cstheme="majorBidi"/>
-          <w:lang w:val="en-US"/>
-        </w:rPr>
-        <w:t xml:space="preserve"> we used five very different genres:</w:t>
+        <w:t>eeking for diversity in the collection, we used five very different genres:</w:t>
       </w:r>
     </w:p>
     <w:p>
@@ -527,7 +487,6 @@
           <w:lang w:val="en-US"/>
         </w:rPr>
       </w:pPr>
-      <w:proofErr w:type="gramStart"/>
       <w:r>
         <w:rPr>
           <w:rFonts w:asciiTheme="majorBidi" w:hAnsiTheme="majorBidi" w:cstheme="majorBidi"/>
@@ -547,15 +506,7 @@
           <w:rFonts w:asciiTheme="majorBidi" w:hAnsiTheme="majorBidi" w:cstheme="majorBidi"/>
           <w:lang w:val="en-US"/>
         </w:rPr>
-        <w:t>Pop.</w:t>
-      </w:r>
-      <w:proofErr w:type="gramEnd"/>
-      <w:r>
-        <w:rPr>
-          <w:rFonts w:asciiTheme="majorBidi" w:hAnsiTheme="majorBidi" w:cstheme="majorBidi"/>
-          <w:lang w:val="en-US"/>
-        </w:rPr>
-        <w:t xml:space="preserve"> </w:t>
+        <w:t xml:space="preserve">Pop. </w:t>
       </w:r>
     </w:p>
     <w:p>
@@ -973,23 +924,7 @@
           <w:rFonts w:asciiTheme="majorBidi" w:hAnsiTheme="majorBidi" w:cstheme="majorBidi"/>
           <w:lang w:val="en-US"/>
         </w:rPr>
-        <w:t xml:space="preserve">For feature extraction, we use </w:t>
-      </w:r>
-      <w:proofErr w:type="spellStart"/>
-      <w:r>
-        <w:rPr>
-          <w:rFonts w:asciiTheme="majorBidi" w:hAnsiTheme="majorBidi" w:cstheme="majorBidi"/>
-          <w:lang w:val="en-US"/>
-        </w:rPr>
-        <w:t>AudioFeatureExtraction</w:t>
-      </w:r>
-      <w:proofErr w:type="spellEnd"/>
-      <w:r>
-        <w:rPr>
-          <w:rFonts w:asciiTheme="majorBidi" w:hAnsiTheme="majorBidi" w:cstheme="majorBidi"/>
-          <w:lang w:val="en-US"/>
-        </w:rPr>
-        <w:t xml:space="preserve"> software.</w:t>
+        <w:t>For feature extraction, we use AudioFeatureExtraction software.</w:t>
       </w:r>
     </w:p>
     <w:p>
@@ -1146,23 +1081,7 @@
           <w:rFonts w:asciiTheme="majorBidi" w:hAnsiTheme="majorBidi" w:cstheme="majorBidi"/>
           <w:lang w:val="en-US"/>
         </w:rPr>
-        <w:t xml:space="preserve">We performed the similarity retrieval using </w:t>
-      </w:r>
-      <w:proofErr w:type="spellStart"/>
-      <w:r>
-        <w:rPr>
-          <w:rFonts w:asciiTheme="majorBidi" w:hAnsiTheme="majorBidi" w:cstheme="majorBidi"/>
-          <w:lang w:val="en-US"/>
-        </w:rPr>
-        <w:t>SOMToolbox</w:t>
-      </w:r>
-      <w:proofErr w:type="spellEnd"/>
-      <w:r>
-        <w:rPr>
-          <w:rFonts w:asciiTheme="majorBidi" w:hAnsiTheme="majorBidi" w:cstheme="majorBidi"/>
-          <w:lang w:val="en-US"/>
-        </w:rPr>
-        <w:t xml:space="preserve"> software</w:t>
+        <w:t>We performed the similarity retrieval using SOMToolbox software</w:t>
       </w:r>
     </w:p>
     <w:p>
@@ -1418,15 +1337,7 @@
           <w:rFonts w:asciiTheme="majorBidi" w:hAnsiTheme="majorBidi" w:cstheme="majorBidi"/>
           <w:lang w:val="en-US"/>
         </w:rPr>
-        <w:t>We evaluate the top 1-5th</w:t>
-      </w:r>
-      <w:proofErr w:type="gramStart"/>
-      <w:r>
-        <w:rPr>
-          <w:rFonts w:asciiTheme="majorBidi" w:hAnsiTheme="majorBidi" w:cstheme="majorBidi"/>
-          <w:lang w:val="en-US"/>
-        </w:rPr>
-        <w:t>,</w:t>
+        <w:t>We evaluate the top 1-5th,</w:t>
       </w:r>
       <w:r>
         <w:rPr>
@@ -1443,7 +1354,6 @@
         </w:rPr>
         <w:t>th</w:t>
       </w:r>
-      <w:proofErr w:type="gramEnd"/>
       <w:r>
         <w:rPr>
           <w:rFonts w:asciiTheme="majorBidi" w:hAnsiTheme="majorBidi" w:cstheme="majorBidi"/>
@@ -1930,7 +1840,37 @@
                 <w:rFonts w:asciiTheme="majorBidi" w:hAnsiTheme="majorBidi" w:cstheme="majorBidi"/>
                 <w:lang w:val="en-US"/>
               </w:rPr>
-              <w:t>2(Example) 1(Example)</w:t>
+              <w:t>2</w:t>
+            </w:r>
+          </w:p>
+          <w:p>
+            <w:pPr>
+              <w:rPr>
+                <w:rFonts w:asciiTheme="majorBidi" w:hAnsiTheme="majorBidi" w:cstheme="majorBidi"/>
+                <w:lang w:val="en-US"/>
+              </w:rPr>
+            </w:pPr>
+            <w:r>
+              <w:rPr>
+                <w:rFonts w:asciiTheme="majorBidi" w:hAnsiTheme="majorBidi" w:cstheme="majorBidi"/>
+                <w:lang w:val="en-US"/>
+              </w:rPr>
+              <w:t>1</w:t>
+            </w:r>
+          </w:p>
+          <w:p>
+            <w:pPr>
+              <w:rPr>
+                <w:rFonts w:asciiTheme="majorBidi" w:hAnsiTheme="majorBidi" w:cstheme="majorBidi"/>
+                <w:lang w:val="en-US"/>
+              </w:rPr>
+            </w:pPr>
+            <w:r>
+              <w:rPr>
+                <w:rFonts w:asciiTheme="majorBidi" w:hAnsiTheme="majorBidi" w:cstheme="majorBidi"/>
+                <w:lang w:val="en-US"/>
+              </w:rPr>
+              <w:t>2</w:t>
             </w:r>
           </w:p>
         </w:tc>
@@ -1946,6 +1886,51 @@
               </w:rPr>
             </w:pPr>
           </w:p>
+          <w:p>
+            <w:pPr>
+              <w:rPr>
+                <w:rFonts w:asciiTheme="majorBidi" w:hAnsiTheme="majorBidi" w:cstheme="majorBidi"/>
+                <w:lang w:val="en-US"/>
+              </w:rPr>
+            </w:pPr>
+            <w:r>
+              <w:rPr>
+                <w:rFonts w:asciiTheme="majorBidi" w:hAnsiTheme="majorBidi" w:cstheme="majorBidi"/>
+                <w:lang w:val="en-US"/>
+              </w:rPr>
+              <w:t>2</w:t>
+            </w:r>
+          </w:p>
+          <w:p>
+            <w:pPr>
+              <w:rPr>
+                <w:rFonts w:asciiTheme="majorBidi" w:hAnsiTheme="majorBidi" w:cstheme="majorBidi"/>
+                <w:lang w:val="en-US"/>
+              </w:rPr>
+            </w:pPr>
+            <w:r>
+              <w:rPr>
+                <w:rFonts w:asciiTheme="majorBidi" w:hAnsiTheme="majorBidi" w:cstheme="majorBidi"/>
+                <w:lang w:val="en-US"/>
+              </w:rPr>
+              <w:t>2</w:t>
+            </w:r>
+          </w:p>
+          <w:p>
+            <w:pPr>
+              <w:rPr>
+                <w:rFonts w:asciiTheme="majorBidi" w:hAnsiTheme="majorBidi" w:cstheme="majorBidi"/>
+                <w:lang w:val="en-US"/>
+              </w:rPr>
+            </w:pPr>
+            <w:r>
+              <w:rPr>
+                <w:rFonts w:asciiTheme="majorBidi" w:hAnsiTheme="majorBidi" w:cstheme="majorBidi"/>
+                <w:lang w:val="en-US"/>
+              </w:rPr>
+              <w:t>2</w:t>
+            </w:r>
+          </w:p>
         </w:tc>
         <w:tc>
           <w:tcPr>
@@ -1959,6 +1944,51 @@
               </w:rPr>
             </w:pPr>
           </w:p>
+          <w:p>
+            <w:pPr>
+              <w:rPr>
+                <w:rFonts w:asciiTheme="majorBidi" w:hAnsiTheme="majorBidi" w:cstheme="majorBidi"/>
+                <w:lang w:val="en-US"/>
+              </w:rPr>
+            </w:pPr>
+            <w:r>
+              <w:rPr>
+                <w:rFonts w:asciiTheme="majorBidi" w:hAnsiTheme="majorBidi" w:cstheme="majorBidi"/>
+                <w:lang w:val="en-US"/>
+              </w:rPr>
+              <w:t>2</w:t>
+            </w:r>
+          </w:p>
+          <w:p>
+            <w:pPr>
+              <w:rPr>
+                <w:rFonts w:asciiTheme="majorBidi" w:hAnsiTheme="majorBidi" w:cstheme="majorBidi"/>
+                <w:lang w:val="en-US"/>
+              </w:rPr>
+            </w:pPr>
+            <w:r>
+              <w:rPr>
+                <w:rFonts w:asciiTheme="majorBidi" w:hAnsiTheme="majorBidi" w:cstheme="majorBidi"/>
+                <w:lang w:val="en-US"/>
+              </w:rPr>
+              <w:t>2</w:t>
+            </w:r>
+          </w:p>
+          <w:p>
+            <w:pPr>
+              <w:rPr>
+                <w:rFonts w:asciiTheme="majorBidi" w:hAnsiTheme="majorBidi" w:cstheme="majorBidi"/>
+                <w:lang w:val="en-US"/>
+              </w:rPr>
+            </w:pPr>
+            <w:r>
+              <w:rPr>
+                <w:rFonts w:asciiTheme="majorBidi" w:hAnsiTheme="majorBidi" w:cstheme="majorBidi"/>
+                <w:lang w:val="en-US"/>
+              </w:rPr>
+              <w:t>2</w:t>
+            </w:r>
+          </w:p>
         </w:tc>
         <w:tc>
           <w:tcPr>
@@ -1972,6 +2002,51 @@
               </w:rPr>
             </w:pPr>
           </w:p>
+          <w:p>
+            <w:pPr>
+              <w:rPr>
+                <w:rFonts w:asciiTheme="majorBidi" w:hAnsiTheme="majorBidi" w:cstheme="majorBidi"/>
+                <w:lang w:val="en-US"/>
+              </w:rPr>
+            </w:pPr>
+            <w:r>
+              <w:rPr>
+                <w:rFonts w:asciiTheme="majorBidi" w:hAnsiTheme="majorBidi" w:cstheme="majorBidi"/>
+                <w:lang w:val="en-US"/>
+              </w:rPr>
+              <w:t>2</w:t>
+            </w:r>
+          </w:p>
+          <w:p>
+            <w:pPr>
+              <w:rPr>
+                <w:rFonts w:asciiTheme="majorBidi" w:hAnsiTheme="majorBidi" w:cstheme="majorBidi"/>
+                <w:lang w:val="en-US"/>
+              </w:rPr>
+            </w:pPr>
+            <w:r>
+              <w:rPr>
+                <w:rFonts w:asciiTheme="majorBidi" w:hAnsiTheme="majorBidi" w:cstheme="majorBidi"/>
+                <w:lang w:val="en-US"/>
+              </w:rPr>
+              <w:t>1</w:t>
+            </w:r>
+          </w:p>
+          <w:p>
+            <w:pPr>
+              <w:rPr>
+                <w:rFonts w:asciiTheme="majorBidi" w:hAnsiTheme="majorBidi" w:cstheme="majorBidi"/>
+                <w:lang w:val="en-US"/>
+              </w:rPr>
+            </w:pPr>
+            <w:r>
+              <w:rPr>
+                <w:rFonts w:asciiTheme="majorBidi" w:hAnsiTheme="majorBidi" w:cstheme="majorBidi"/>
+                <w:lang w:val="en-US"/>
+              </w:rPr>
+              <w:t>2</w:t>
+            </w:r>
+          </w:p>
         </w:tc>
         <w:tc>
           <w:tcPr>
@@ -1985,6 +2060,51 @@
               </w:rPr>
             </w:pPr>
           </w:p>
+          <w:p>
+            <w:pPr>
+              <w:rPr>
+                <w:rFonts w:asciiTheme="majorBidi" w:hAnsiTheme="majorBidi" w:cstheme="majorBidi"/>
+                <w:lang w:val="en-US"/>
+              </w:rPr>
+            </w:pPr>
+            <w:r>
+              <w:rPr>
+                <w:rFonts w:asciiTheme="majorBidi" w:hAnsiTheme="majorBidi" w:cstheme="majorBidi"/>
+                <w:lang w:val="en-US"/>
+              </w:rPr>
+              <w:t>1</w:t>
+            </w:r>
+          </w:p>
+          <w:p>
+            <w:pPr>
+              <w:rPr>
+                <w:rFonts w:asciiTheme="majorBidi" w:hAnsiTheme="majorBidi" w:cstheme="majorBidi"/>
+                <w:lang w:val="en-US"/>
+              </w:rPr>
+            </w:pPr>
+            <w:r>
+              <w:rPr>
+                <w:rFonts w:asciiTheme="majorBidi" w:hAnsiTheme="majorBidi" w:cstheme="majorBidi"/>
+                <w:lang w:val="en-US"/>
+              </w:rPr>
+              <w:t>1</w:t>
+            </w:r>
+          </w:p>
+          <w:p>
+            <w:pPr>
+              <w:rPr>
+                <w:rFonts w:asciiTheme="majorBidi" w:hAnsiTheme="majorBidi" w:cstheme="majorBidi"/>
+                <w:lang w:val="en-US"/>
+              </w:rPr>
+            </w:pPr>
+            <w:r>
+              <w:rPr>
+                <w:rFonts w:asciiTheme="majorBidi" w:hAnsiTheme="majorBidi" w:cstheme="majorBidi"/>
+                <w:lang w:val="en-US"/>
+              </w:rPr>
+              <w:t>2</w:t>
+            </w:r>
+          </w:p>
         </w:tc>
         <w:tc>
           <w:tcPr>
@@ -1998,6 +2118,51 @@
               </w:rPr>
             </w:pPr>
           </w:p>
+          <w:p>
+            <w:pPr>
+              <w:rPr>
+                <w:rFonts w:asciiTheme="majorBidi" w:hAnsiTheme="majorBidi" w:cstheme="majorBidi"/>
+                <w:lang w:val="en-US"/>
+              </w:rPr>
+            </w:pPr>
+            <w:r>
+              <w:rPr>
+                <w:rFonts w:asciiTheme="majorBidi" w:hAnsiTheme="majorBidi" w:cstheme="majorBidi"/>
+                <w:lang w:val="en-US"/>
+              </w:rPr>
+              <w:t>1</w:t>
+            </w:r>
+          </w:p>
+          <w:p>
+            <w:pPr>
+              <w:rPr>
+                <w:rFonts w:asciiTheme="majorBidi" w:hAnsiTheme="majorBidi" w:cstheme="majorBidi"/>
+                <w:lang w:val="en-US"/>
+              </w:rPr>
+            </w:pPr>
+            <w:r>
+              <w:rPr>
+                <w:rFonts w:asciiTheme="majorBidi" w:hAnsiTheme="majorBidi" w:cstheme="majorBidi"/>
+                <w:lang w:val="en-US"/>
+              </w:rPr>
+              <w:t>2</w:t>
+            </w:r>
+          </w:p>
+          <w:p>
+            <w:pPr>
+              <w:rPr>
+                <w:rFonts w:asciiTheme="majorBidi" w:hAnsiTheme="majorBidi" w:cstheme="majorBidi"/>
+                <w:lang w:val="en-US"/>
+              </w:rPr>
+            </w:pPr>
+            <w:r>
+              <w:rPr>
+                <w:rFonts w:asciiTheme="majorBidi" w:hAnsiTheme="majorBidi" w:cstheme="majorBidi"/>
+                <w:lang w:val="en-US"/>
+              </w:rPr>
+              <w:t>1</w:t>
+            </w:r>
+          </w:p>
         </w:tc>
         <w:tc>
           <w:tcPr>
@@ -2011,6 +2176,51 @@
               </w:rPr>
             </w:pPr>
           </w:p>
+          <w:p>
+            <w:pPr>
+              <w:rPr>
+                <w:rFonts w:asciiTheme="majorBidi" w:hAnsiTheme="majorBidi" w:cstheme="majorBidi"/>
+                <w:lang w:val="en-US"/>
+              </w:rPr>
+            </w:pPr>
+            <w:r>
+              <w:rPr>
+                <w:rFonts w:asciiTheme="majorBidi" w:hAnsiTheme="majorBidi" w:cstheme="majorBidi"/>
+                <w:lang w:val="en-US"/>
+              </w:rPr>
+              <w:t>0</w:t>
+            </w:r>
+          </w:p>
+          <w:p>
+            <w:pPr>
+              <w:rPr>
+                <w:rFonts w:asciiTheme="majorBidi" w:hAnsiTheme="majorBidi" w:cstheme="majorBidi"/>
+                <w:lang w:val="en-US"/>
+              </w:rPr>
+            </w:pPr>
+            <w:r>
+              <w:rPr>
+                <w:rFonts w:asciiTheme="majorBidi" w:hAnsiTheme="majorBidi" w:cstheme="majorBidi"/>
+                <w:lang w:val="en-US"/>
+              </w:rPr>
+              <w:t>0</w:t>
+            </w:r>
+          </w:p>
+          <w:p>
+            <w:pPr>
+              <w:rPr>
+                <w:rFonts w:asciiTheme="majorBidi" w:hAnsiTheme="majorBidi" w:cstheme="majorBidi"/>
+                <w:lang w:val="en-US"/>
+              </w:rPr>
+            </w:pPr>
+            <w:r>
+              <w:rPr>
+                <w:rFonts w:asciiTheme="majorBidi" w:hAnsiTheme="majorBidi" w:cstheme="majorBidi"/>
+                <w:lang w:val="en-US"/>
+              </w:rPr>
+              <w:t>0</w:t>
+            </w:r>
+          </w:p>
         </w:tc>
         <w:tc>
           <w:tcPr>
@@ -2024,6 +2234,51 @@
               </w:rPr>
             </w:pPr>
           </w:p>
+          <w:p>
+            <w:pPr>
+              <w:rPr>
+                <w:rFonts w:asciiTheme="majorBidi" w:hAnsiTheme="majorBidi" w:cstheme="majorBidi"/>
+                <w:lang w:val="en-US"/>
+              </w:rPr>
+            </w:pPr>
+            <w:r>
+              <w:rPr>
+                <w:rFonts w:asciiTheme="majorBidi" w:hAnsiTheme="majorBidi" w:cstheme="majorBidi"/>
+                <w:lang w:val="en-US"/>
+              </w:rPr>
+              <w:t>0</w:t>
+            </w:r>
+          </w:p>
+          <w:p>
+            <w:pPr>
+              <w:rPr>
+                <w:rFonts w:asciiTheme="majorBidi" w:hAnsiTheme="majorBidi" w:cstheme="majorBidi"/>
+                <w:lang w:val="en-US"/>
+              </w:rPr>
+            </w:pPr>
+            <w:r>
+              <w:rPr>
+                <w:rFonts w:asciiTheme="majorBidi" w:hAnsiTheme="majorBidi" w:cstheme="majorBidi"/>
+                <w:lang w:val="en-US"/>
+              </w:rPr>
+              <w:t>2</w:t>
+            </w:r>
+          </w:p>
+          <w:p>
+            <w:pPr>
+              <w:rPr>
+                <w:rFonts w:asciiTheme="majorBidi" w:hAnsiTheme="majorBidi" w:cstheme="majorBidi"/>
+                <w:lang w:val="en-US"/>
+              </w:rPr>
+            </w:pPr>
+            <w:r>
+              <w:rPr>
+                <w:rFonts w:asciiTheme="majorBidi" w:hAnsiTheme="majorBidi" w:cstheme="majorBidi"/>
+                <w:lang w:val="en-US"/>
+              </w:rPr>
+              <w:t>0</w:t>
+            </w:r>
+          </w:p>
         </w:tc>
         <w:tc>
           <w:tcPr>
@@ -2037,6 +2292,51 @@
               </w:rPr>
             </w:pPr>
           </w:p>
+          <w:p>
+            <w:pPr>
+              <w:rPr>
+                <w:rFonts w:asciiTheme="majorBidi" w:hAnsiTheme="majorBidi" w:cstheme="majorBidi"/>
+                <w:lang w:val="en-US"/>
+              </w:rPr>
+            </w:pPr>
+            <w:r>
+              <w:rPr>
+                <w:rFonts w:asciiTheme="majorBidi" w:hAnsiTheme="majorBidi" w:cstheme="majorBidi"/>
+                <w:lang w:val="en-US"/>
+              </w:rPr>
+              <w:t>0</w:t>
+            </w:r>
+          </w:p>
+          <w:p>
+            <w:pPr>
+              <w:rPr>
+                <w:rFonts w:asciiTheme="majorBidi" w:hAnsiTheme="majorBidi" w:cstheme="majorBidi"/>
+                <w:lang w:val="en-US"/>
+              </w:rPr>
+            </w:pPr>
+            <w:r>
+              <w:rPr>
+                <w:rFonts w:asciiTheme="majorBidi" w:hAnsiTheme="majorBidi" w:cstheme="majorBidi"/>
+                <w:lang w:val="en-US"/>
+              </w:rPr>
+              <w:t>0</w:t>
+            </w:r>
+          </w:p>
+          <w:p>
+            <w:pPr>
+              <w:rPr>
+                <w:rFonts w:asciiTheme="majorBidi" w:hAnsiTheme="majorBidi" w:cstheme="majorBidi"/>
+                <w:lang w:val="en-US"/>
+              </w:rPr>
+            </w:pPr>
+            <w:r>
+              <w:rPr>
+                <w:rFonts w:asciiTheme="majorBidi" w:hAnsiTheme="majorBidi" w:cstheme="majorBidi"/>
+                <w:lang w:val="en-US"/>
+              </w:rPr>
+              <w:t>0</w:t>
+            </w:r>
+          </w:p>
         </w:tc>
         <w:tc>
           <w:tcPr>
@@ -2049,6 +2349,51 @@
                 <w:lang w:val="en-US"/>
               </w:rPr>
             </w:pPr>
+          </w:p>
+          <w:p>
+            <w:pPr>
+              <w:rPr>
+                <w:rFonts w:asciiTheme="majorBidi" w:hAnsiTheme="majorBidi" w:cstheme="majorBidi"/>
+                <w:lang w:val="en-US"/>
+              </w:rPr>
+            </w:pPr>
+            <w:r>
+              <w:rPr>
+                <w:rFonts w:asciiTheme="majorBidi" w:hAnsiTheme="majorBidi" w:cstheme="majorBidi"/>
+                <w:lang w:val="en-US"/>
+              </w:rPr>
+              <w:t>1</w:t>
+            </w:r>
+          </w:p>
+          <w:p>
+            <w:pPr>
+              <w:rPr>
+                <w:rFonts w:asciiTheme="majorBidi" w:hAnsiTheme="majorBidi" w:cstheme="majorBidi"/>
+                <w:lang w:val="en-US"/>
+              </w:rPr>
+            </w:pPr>
+            <w:r>
+              <w:rPr>
+                <w:rFonts w:asciiTheme="majorBidi" w:hAnsiTheme="majorBidi" w:cstheme="majorBidi"/>
+                <w:lang w:val="en-US"/>
+              </w:rPr>
+              <w:t>0</w:t>
+            </w:r>
+          </w:p>
+          <w:p>
+            <w:pPr>
+              <w:rPr>
+                <w:rFonts w:asciiTheme="majorBidi" w:hAnsiTheme="majorBidi" w:cstheme="majorBidi"/>
+                <w:lang w:val="en-US"/>
+              </w:rPr>
+            </w:pPr>
+            <w:r>
+              <w:rPr>
+                <w:rFonts w:asciiTheme="majorBidi" w:hAnsiTheme="majorBidi" w:cstheme="majorBidi"/>
+                <w:lang w:val="en-US"/>
+              </w:rPr>
+              <w:t>0</w:t>
+            </w:r>
           </w:p>
         </w:tc>
       </w:tr>
@@ -2072,6 +2417,51 @@
               <w:t>Classical 2</w:t>
             </w:r>
           </w:p>
+          <w:p>
+            <w:pPr>
+              <w:rPr>
+                <w:rFonts w:asciiTheme="majorBidi" w:hAnsiTheme="majorBidi" w:cstheme="majorBidi"/>
+                <w:lang w:val="en-US"/>
+              </w:rPr>
+            </w:pPr>
+            <w:r>
+              <w:rPr>
+                <w:rFonts w:asciiTheme="majorBidi" w:hAnsiTheme="majorBidi" w:cstheme="majorBidi"/>
+                <w:lang w:val="en-US"/>
+              </w:rPr>
+              <w:t>RH-L2Metric</w:t>
+            </w:r>
+          </w:p>
+          <w:p>
+            <w:pPr>
+              <w:rPr>
+                <w:rFonts w:asciiTheme="majorBidi" w:hAnsiTheme="majorBidi" w:cstheme="majorBidi"/>
+                <w:lang w:val="en-US"/>
+              </w:rPr>
+            </w:pPr>
+            <w:r>
+              <w:rPr>
+                <w:rFonts w:asciiTheme="majorBidi" w:hAnsiTheme="majorBidi" w:cstheme="majorBidi"/>
+                <w:lang w:val="en-US"/>
+              </w:rPr>
+              <w:t>SSD-L2Metric</w:t>
+            </w:r>
+          </w:p>
+          <w:p>
+            <w:pPr>
+              <w:rPr>
+                <w:rFonts w:asciiTheme="majorBidi" w:hAnsiTheme="majorBidi" w:cstheme="majorBidi"/>
+                <w:lang w:val="en-US"/>
+              </w:rPr>
+            </w:pPr>
+            <w:r>
+              <w:rPr>
+                <w:rFonts w:asciiTheme="majorBidi" w:hAnsiTheme="majorBidi" w:cstheme="majorBidi"/>
+                <w:lang w:val="en-US"/>
+              </w:rPr>
+              <w:t>SSD-L1Metric</w:t>
+            </w:r>
+          </w:p>
         </w:tc>
         <w:tc>
           <w:tcPr>
@@ -2085,6 +2475,51 @@
               </w:rPr>
             </w:pPr>
           </w:p>
+          <w:p>
+            <w:pPr>
+              <w:rPr>
+                <w:rFonts w:asciiTheme="majorBidi" w:hAnsiTheme="majorBidi" w:cstheme="majorBidi"/>
+                <w:lang w:val="en-US"/>
+              </w:rPr>
+            </w:pPr>
+            <w:r>
+              <w:rPr>
+                <w:rFonts w:asciiTheme="majorBidi" w:hAnsiTheme="majorBidi" w:cstheme="majorBidi"/>
+                <w:lang w:val="en-US"/>
+              </w:rPr>
+              <w:t>1</w:t>
+            </w:r>
+          </w:p>
+          <w:p>
+            <w:pPr>
+              <w:rPr>
+                <w:rFonts w:asciiTheme="majorBidi" w:hAnsiTheme="majorBidi" w:cstheme="majorBidi"/>
+                <w:lang w:val="en-US"/>
+              </w:rPr>
+            </w:pPr>
+            <w:r>
+              <w:rPr>
+                <w:rFonts w:asciiTheme="majorBidi" w:hAnsiTheme="majorBidi" w:cstheme="majorBidi"/>
+                <w:lang w:val="en-US"/>
+              </w:rPr>
+              <w:t>2</w:t>
+            </w:r>
+          </w:p>
+          <w:p>
+            <w:pPr>
+              <w:rPr>
+                <w:rFonts w:asciiTheme="majorBidi" w:hAnsiTheme="majorBidi" w:cstheme="majorBidi"/>
+                <w:lang w:val="en-US"/>
+              </w:rPr>
+            </w:pPr>
+            <w:r>
+              <w:rPr>
+                <w:rFonts w:asciiTheme="majorBidi" w:hAnsiTheme="majorBidi" w:cstheme="majorBidi"/>
+                <w:lang w:val="en-US"/>
+              </w:rPr>
+              <w:t>2</w:t>
+            </w:r>
+          </w:p>
         </w:tc>
         <w:tc>
           <w:tcPr>
@@ -2098,6 +2533,51 @@
               </w:rPr>
             </w:pPr>
           </w:p>
+          <w:p>
+            <w:pPr>
+              <w:rPr>
+                <w:rFonts w:asciiTheme="majorBidi" w:hAnsiTheme="majorBidi" w:cstheme="majorBidi"/>
+                <w:lang w:val="en-US"/>
+              </w:rPr>
+            </w:pPr>
+            <w:r>
+              <w:rPr>
+                <w:rFonts w:asciiTheme="majorBidi" w:hAnsiTheme="majorBidi" w:cstheme="majorBidi"/>
+                <w:lang w:val="en-US"/>
+              </w:rPr>
+              <w:t>2</w:t>
+            </w:r>
+          </w:p>
+          <w:p>
+            <w:pPr>
+              <w:rPr>
+                <w:rFonts w:asciiTheme="majorBidi" w:hAnsiTheme="majorBidi" w:cstheme="majorBidi"/>
+                <w:lang w:val="en-US"/>
+              </w:rPr>
+            </w:pPr>
+            <w:r>
+              <w:rPr>
+                <w:rFonts w:asciiTheme="majorBidi" w:hAnsiTheme="majorBidi" w:cstheme="majorBidi"/>
+                <w:lang w:val="en-US"/>
+              </w:rPr>
+              <w:t>2</w:t>
+            </w:r>
+          </w:p>
+          <w:p>
+            <w:pPr>
+              <w:rPr>
+                <w:rFonts w:asciiTheme="majorBidi" w:hAnsiTheme="majorBidi" w:cstheme="majorBidi"/>
+                <w:lang w:val="en-US"/>
+              </w:rPr>
+            </w:pPr>
+            <w:r>
+              <w:rPr>
+                <w:rFonts w:asciiTheme="majorBidi" w:hAnsiTheme="majorBidi" w:cstheme="majorBidi"/>
+                <w:lang w:val="en-US"/>
+              </w:rPr>
+              <w:t>2</w:t>
+            </w:r>
+          </w:p>
         </w:tc>
         <w:tc>
           <w:tcPr>
@@ -2111,6 +2591,51 @@
               </w:rPr>
             </w:pPr>
           </w:p>
+          <w:p>
+            <w:pPr>
+              <w:rPr>
+                <w:rFonts w:asciiTheme="majorBidi" w:hAnsiTheme="majorBidi" w:cstheme="majorBidi"/>
+                <w:lang w:val="en-US"/>
+              </w:rPr>
+            </w:pPr>
+            <w:r>
+              <w:rPr>
+                <w:rFonts w:asciiTheme="majorBidi" w:hAnsiTheme="majorBidi" w:cstheme="majorBidi"/>
+                <w:lang w:val="en-US"/>
+              </w:rPr>
+              <w:t>1</w:t>
+            </w:r>
+          </w:p>
+          <w:p>
+            <w:pPr>
+              <w:rPr>
+                <w:rFonts w:asciiTheme="majorBidi" w:hAnsiTheme="majorBidi" w:cstheme="majorBidi"/>
+                <w:lang w:val="en-US"/>
+              </w:rPr>
+            </w:pPr>
+            <w:r>
+              <w:rPr>
+                <w:rFonts w:asciiTheme="majorBidi" w:hAnsiTheme="majorBidi" w:cstheme="majorBidi"/>
+                <w:lang w:val="en-US"/>
+              </w:rPr>
+              <w:t>2</w:t>
+            </w:r>
+          </w:p>
+          <w:p>
+            <w:pPr>
+              <w:rPr>
+                <w:rFonts w:asciiTheme="majorBidi" w:hAnsiTheme="majorBidi" w:cstheme="majorBidi"/>
+                <w:lang w:val="en-US"/>
+              </w:rPr>
+            </w:pPr>
+            <w:r>
+              <w:rPr>
+                <w:rFonts w:asciiTheme="majorBidi" w:hAnsiTheme="majorBidi" w:cstheme="majorBidi"/>
+                <w:lang w:val="en-US"/>
+              </w:rPr>
+              <w:t>2</w:t>
+            </w:r>
+          </w:p>
         </w:tc>
         <w:tc>
           <w:tcPr>
@@ -2124,6 +2649,51 @@
               </w:rPr>
             </w:pPr>
           </w:p>
+          <w:p>
+            <w:pPr>
+              <w:rPr>
+                <w:rFonts w:asciiTheme="majorBidi" w:hAnsiTheme="majorBidi" w:cstheme="majorBidi"/>
+                <w:lang w:val="en-US"/>
+              </w:rPr>
+            </w:pPr>
+            <w:r>
+              <w:rPr>
+                <w:rFonts w:asciiTheme="majorBidi" w:hAnsiTheme="majorBidi" w:cstheme="majorBidi"/>
+                <w:lang w:val="en-US"/>
+              </w:rPr>
+              <w:t>2</w:t>
+            </w:r>
+          </w:p>
+          <w:p>
+            <w:pPr>
+              <w:rPr>
+                <w:rFonts w:asciiTheme="majorBidi" w:hAnsiTheme="majorBidi" w:cstheme="majorBidi"/>
+                <w:lang w:val="en-US"/>
+              </w:rPr>
+            </w:pPr>
+            <w:r>
+              <w:rPr>
+                <w:rFonts w:asciiTheme="majorBidi" w:hAnsiTheme="majorBidi" w:cstheme="majorBidi"/>
+                <w:lang w:val="en-US"/>
+              </w:rPr>
+              <w:t>2</w:t>
+            </w:r>
+          </w:p>
+          <w:p>
+            <w:pPr>
+              <w:rPr>
+                <w:rFonts w:asciiTheme="majorBidi" w:hAnsiTheme="majorBidi" w:cstheme="majorBidi"/>
+                <w:lang w:val="en-US"/>
+              </w:rPr>
+            </w:pPr>
+            <w:r>
+              <w:rPr>
+                <w:rFonts w:asciiTheme="majorBidi" w:hAnsiTheme="majorBidi" w:cstheme="majorBidi"/>
+                <w:lang w:val="en-US"/>
+              </w:rPr>
+              <w:t>2</w:t>
+            </w:r>
+          </w:p>
         </w:tc>
         <w:tc>
           <w:tcPr>
@@ -2137,6 +2707,51 @@
               </w:rPr>
             </w:pPr>
           </w:p>
+          <w:p>
+            <w:pPr>
+              <w:rPr>
+                <w:rFonts w:asciiTheme="majorBidi" w:hAnsiTheme="majorBidi" w:cstheme="majorBidi"/>
+                <w:lang w:val="en-US"/>
+              </w:rPr>
+            </w:pPr>
+            <w:r>
+              <w:rPr>
+                <w:rFonts w:asciiTheme="majorBidi" w:hAnsiTheme="majorBidi" w:cstheme="majorBidi"/>
+                <w:lang w:val="en-US"/>
+              </w:rPr>
+              <w:t>2</w:t>
+            </w:r>
+          </w:p>
+          <w:p>
+            <w:pPr>
+              <w:rPr>
+                <w:rFonts w:asciiTheme="majorBidi" w:hAnsiTheme="majorBidi" w:cstheme="majorBidi"/>
+                <w:lang w:val="en-US"/>
+              </w:rPr>
+            </w:pPr>
+            <w:r>
+              <w:rPr>
+                <w:rFonts w:asciiTheme="majorBidi" w:hAnsiTheme="majorBidi" w:cstheme="majorBidi"/>
+                <w:lang w:val="en-US"/>
+              </w:rPr>
+              <w:t>1</w:t>
+            </w:r>
+          </w:p>
+          <w:p>
+            <w:pPr>
+              <w:rPr>
+                <w:rFonts w:asciiTheme="majorBidi" w:hAnsiTheme="majorBidi" w:cstheme="majorBidi"/>
+                <w:lang w:val="en-US"/>
+              </w:rPr>
+            </w:pPr>
+            <w:r>
+              <w:rPr>
+                <w:rFonts w:asciiTheme="majorBidi" w:hAnsiTheme="majorBidi" w:cstheme="majorBidi"/>
+                <w:lang w:val="en-US"/>
+              </w:rPr>
+              <w:t>1</w:t>
+            </w:r>
+          </w:p>
         </w:tc>
         <w:tc>
           <w:tcPr>
@@ -2150,6 +2765,51 @@
               </w:rPr>
             </w:pPr>
           </w:p>
+          <w:p>
+            <w:pPr>
+              <w:rPr>
+                <w:rFonts w:asciiTheme="majorBidi" w:hAnsiTheme="majorBidi" w:cstheme="majorBidi"/>
+                <w:lang w:val="en-US"/>
+              </w:rPr>
+            </w:pPr>
+            <w:r>
+              <w:rPr>
+                <w:rFonts w:asciiTheme="majorBidi" w:hAnsiTheme="majorBidi" w:cstheme="majorBidi"/>
+                <w:lang w:val="en-US"/>
+              </w:rPr>
+              <w:t>0</w:t>
+            </w:r>
+          </w:p>
+          <w:p>
+            <w:pPr>
+              <w:rPr>
+                <w:rFonts w:asciiTheme="majorBidi" w:hAnsiTheme="majorBidi" w:cstheme="majorBidi"/>
+                <w:lang w:val="en-US"/>
+              </w:rPr>
+            </w:pPr>
+            <w:r>
+              <w:rPr>
+                <w:rFonts w:asciiTheme="majorBidi" w:hAnsiTheme="majorBidi" w:cstheme="majorBidi"/>
+                <w:lang w:val="en-US"/>
+              </w:rPr>
+              <w:t>1</w:t>
+            </w:r>
+          </w:p>
+          <w:p>
+            <w:pPr>
+              <w:rPr>
+                <w:rFonts w:asciiTheme="majorBidi" w:hAnsiTheme="majorBidi" w:cstheme="majorBidi"/>
+                <w:lang w:val="en-US"/>
+              </w:rPr>
+            </w:pPr>
+            <w:r>
+              <w:rPr>
+                <w:rFonts w:asciiTheme="majorBidi" w:hAnsiTheme="majorBidi" w:cstheme="majorBidi"/>
+                <w:lang w:val="en-US"/>
+              </w:rPr>
+              <w:t>2</w:t>
+            </w:r>
+          </w:p>
         </w:tc>
         <w:tc>
           <w:tcPr>
@@ -2163,6 +2823,51 @@
               </w:rPr>
             </w:pPr>
           </w:p>
+          <w:p>
+            <w:pPr>
+              <w:rPr>
+                <w:rFonts w:asciiTheme="majorBidi" w:hAnsiTheme="majorBidi" w:cstheme="majorBidi"/>
+                <w:lang w:val="en-US"/>
+              </w:rPr>
+            </w:pPr>
+            <w:r>
+              <w:rPr>
+                <w:rFonts w:asciiTheme="majorBidi" w:hAnsiTheme="majorBidi" w:cstheme="majorBidi"/>
+                <w:lang w:val="en-US"/>
+              </w:rPr>
+              <w:t>2</w:t>
+            </w:r>
+          </w:p>
+          <w:p>
+            <w:pPr>
+              <w:rPr>
+                <w:rFonts w:asciiTheme="majorBidi" w:hAnsiTheme="majorBidi" w:cstheme="majorBidi"/>
+                <w:lang w:val="en-US"/>
+              </w:rPr>
+            </w:pPr>
+            <w:r>
+              <w:rPr>
+                <w:rFonts w:asciiTheme="majorBidi" w:hAnsiTheme="majorBidi" w:cstheme="majorBidi"/>
+                <w:lang w:val="en-US"/>
+              </w:rPr>
+              <w:t>0</w:t>
+            </w:r>
+          </w:p>
+          <w:p>
+            <w:pPr>
+              <w:rPr>
+                <w:rFonts w:asciiTheme="majorBidi" w:hAnsiTheme="majorBidi" w:cstheme="majorBidi"/>
+                <w:lang w:val="en-US"/>
+              </w:rPr>
+            </w:pPr>
+            <w:r>
+              <w:rPr>
+                <w:rFonts w:asciiTheme="majorBidi" w:hAnsiTheme="majorBidi" w:cstheme="majorBidi"/>
+                <w:lang w:val="en-US"/>
+              </w:rPr>
+              <w:t>0</w:t>
+            </w:r>
+          </w:p>
         </w:tc>
         <w:tc>
           <w:tcPr>
@@ -2176,6 +2881,51 @@
               </w:rPr>
             </w:pPr>
           </w:p>
+          <w:p>
+            <w:pPr>
+              <w:rPr>
+                <w:rFonts w:asciiTheme="majorBidi" w:hAnsiTheme="majorBidi" w:cstheme="majorBidi"/>
+                <w:lang w:val="en-US"/>
+              </w:rPr>
+            </w:pPr>
+            <w:r>
+              <w:rPr>
+                <w:rFonts w:asciiTheme="majorBidi" w:hAnsiTheme="majorBidi" w:cstheme="majorBidi"/>
+                <w:lang w:val="en-US"/>
+              </w:rPr>
+              <w:t>0</w:t>
+            </w:r>
+          </w:p>
+          <w:p>
+            <w:pPr>
+              <w:rPr>
+                <w:rFonts w:asciiTheme="majorBidi" w:hAnsiTheme="majorBidi" w:cstheme="majorBidi"/>
+                <w:lang w:val="en-US"/>
+              </w:rPr>
+            </w:pPr>
+            <w:r>
+              <w:rPr>
+                <w:rFonts w:asciiTheme="majorBidi" w:hAnsiTheme="majorBidi" w:cstheme="majorBidi"/>
+                <w:lang w:val="en-US"/>
+              </w:rPr>
+              <w:t>0</w:t>
+            </w:r>
+          </w:p>
+          <w:p>
+            <w:pPr>
+              <w:rPr>
+                <w:rFonts w:asciiTheme="majorBidi" w:hAnsiTheme="majorBidi" w:cstheme="majorBidi"/>
+                <w:lang w:val="en-US"/>
+              </w:rPr>
+            </w:pPr>
+            <w:r>
+              <w:rPr>
+                <w:rFonts w:asciiTheme="majorBidi" w:hAnsiTheme="majorBidi" w:cstheme="majorBidi"/>
+                <w:lang w:val="en-US"/>
+              </w:rPr>
+              <w:t>1</w:t>
+            </w:r>
+          </w:p>
         </w:tc>
         <w:tc>
           <w:tcPr>
@@ -2189,6 +2939,51 @@
               </w:rPr>
             </w:pPr>
           </w:p>
+          <w:p>
+            <w:pPr>
+              <w:rPr>
+                <w:rFonts w:asciiTheme="majorBidi" w:hAnsiTheme="majorBidi" w:cstheme="majorBidi"/>
+                <w:lang w:val="en-US"/>
+              </w:rPr>
+            </w:pPr>
+            <w:r>
+              <w:rPr>
+                <w:rFonts w:asciiTheme="majorBidi" w:hAnsiTheme="majorBidi" w:cstheme="majorBidi"/>
+                <w:lang w:val="en-US"/>
+              </w:rPr>
+              <w:t>0</w:t>
+            </w:r>
+          </w:p>
+          <w:p>
+            <w:pPr>
+              <w:rPr>
+                <w:rFonts w:asciiTheme="majorBidi" w:hAnsiTheme="majorBidi" w:cstheme="majorBidi"/>
+                <w:lang w:val="en-US"/>
+              </w:rPr>
+            </w:pPr>
+            <w:r>
+              <w:rPr>
+                <w:rFonts w:asciiTheme="majorBidi" w:hAnsiTheme="majorBidi" w:cstheme="majorBidi"/>
+                <w:lang w:val="en-US"/>
+              </w:rPr>
+              <w:t>1</w:t>
+            </w:r>
+          </w:p>
+          <w:p>
+            <w:pPr>
+              <w:rPr>
+                <w:rFonts w:asciiTheme="majorBidi" w:hAnsiTheme="majorBidi" w:cstheme="majorBidi"/>
+                <w:lang w:val="en-US"/>
+              </w:rPr>
+            </w:pPr>
+            <w:r>
+              <w:rPr>
+                <w:rFonts w:asciiTheme="majorBidi" w:hAnsiTheme="majorBidi" w:cstheme="majorBidi"/>
+                <w:lang w:val="en-US"/>
+              </w:rPr>
+              <w:t>1</w:t>
+            </w:r>
+          </w:p>
         </w:tc>
         <w:tc>
           <w:tcPr>
@@ -2201,6 +2996,51 @@
                 <w:lang w:val="en-US"/>
               </w:rPr>
             </w:pPr>
+          </w:p>
+          <w:p>
+            <w:pPr>
+              <w:rPr>
+                <w:rFonts w:asciiTheme="majorBidi" w:hAnsiTheme="majorBidi" w:cstheme="majorBidi"/>
+                <w:lang w:val="en-US"/>
+              </w:rPr>
+            </w:pPr>
+            <w:r>
+              <w:rPr>
+                <w:rFonts w:asciiTheme="majorBidi" w:hAnsiTheme="majorBidi" w:cstheme="majorBidi"/>
+                <w:lang w:val="en-US"/>
+              </w:rPr>
+              <w:t>1</w:t>
+            </w:r>
+          </w:p>
+          <w:p>
+            <w:pPr>
+              <w:rPr>
+                <w:rFonts w:asciiTheme="majorBidi" w:hAnsiTheme="majorBidi" w:cstheme="majorBidi"/>
+                <w:lang w:val="en-US"/>
+              </w:rPr>
+            </w:pPr>
+            <w:r>
+              <w:rPr>
+                <w:rFonts w:asciiTheme="majorBidi" w:hAnsiTheme="majorBidi" w:cstheme="majorBidi"/>
+                <w:lang w:val="en-US"/>
+              </w:rPr>
+              <w:t>0</w:t>
+            </w:r>
+          </w:p>
+          <w:p>
+            <w:pPr>
+              <w:rPr>
+                <w:rFonts w:asciiTheme="majorBidi" w:hAnsiTheme="majorBidi" w:cstheme="majorBidi"/>
+                <w:lang w:val="en-US"/>
+              </w:rPr>
+            </w:pPr>
+            <w:r>
+              <w:rPr>
+                <w:rFonts w:asciiTheme="majorBidi" w:hAnsiTheme="majorBidi" w:cstheme="majorBidi"/>
+                <w:lang w:val="en-US"/>
+              </w:rPr>
+              <w:t>1</w:t>
+            </w:r>
           </w:p>
         </w:tc>
       </w:tr>
@@ -2238,6 +3078,51 @@
               <w:t>tronic 1</w:t>
             </w:r>
           </w:p>
+          <w:p>
+            <w:pPr>
+              <w:rPr>
+                <w:rFonts w:asciiTheme="majorBidi" w:hAnsiTheme="majorBidi" w:cstheme="majorBidi"/>
+                <w:lang w:val="en-US"/>
+              </w:rPr>
+            </w:pPr>
+            <w:r>
+              <w:rPr>
+                <w:rFonts w:asciiTheme="majorBidi" w:hAnsiTheme="majorBidi" w:cstheme="majorBidi"/>
+                <w:lang w:val="en-US"/>
+              </w:rPr>
+              <w:t>RH-L2Metric</w:t>
+            </w:r>
+          </w:p>
+          <w:p>
+            <w:pPr>
+              <w:rPr>
+                <w:rFonts w:asciiTheme="majorBidi" w:hAnsiTheme="majorBidi" w:cstheme="majorBidi"/>
+                <w:lang w:val="en-US"/>
+              </w:rPr>
+            </w:pPr>
+            <w:r>
+              <w:rPr>
+                <w:rFonts w:asciiTheme="majorBidi" w:hAnsiTheme="majorBidi" w:cstheme="majorBidi"/>
+                <w:lang w:val="en-US"/>
+              </w:rPr>
+              <w:t>SSD-L2Metric</w:t>
+            </w:r>
+          </w:p>
+          <w:p>
+            <w:pPr>
+              <w:rPr>
+                <w:rFonts w:asciiTheme="majorBidi" w:hAnsiTheme="majorBidi" w:cstheme="majorBidi"/>
+                <w:lang w:val="en-US"/>
+              </w:rPr>
+            </w:pPr>
+            <w:r>
+              <w:rPr>
+                <w:rFonts w:asciiTheme="majorBidi" w:hAnsiTheme="majorBidi" w:cstheme="majorBidi"/>
+                <w:lang w:val="en-US"/>
+              </w:rPr>
+              <w:t>SSD-L1Metric</w:t>
+            </w:r>
+          </w:p>
         </w:tc>
         <w:tc>
           <w:tcPr>
@@ -2251,6 +3136,51 @@
               </w:rPr>
             </w:pPr>
           </w:p>
+          <w:p>
+            <w:pPr>
+              <w:rPr>
+                <w:rFonts w:asciiTheme="majorBidi" w:hAnsiTheme="majorBidi" w:cstheme="majorBidi"/>
+                <w:lang w:val="en-US"/>
+              </w:rPr>
+            </w:pPr>
+            <w:r>
+              <w:rPr>
+                <w:rFonts w:asciiTheme="majorBidi" w:hAnsiTheme="majorBidi" w:cstheme="majorBidi"/>
+                <w:lang w:val="en-US"/>
+              </w:rPr>
+              <w:t>2</w:t>
+            </w:r>
+          </w:p>
+          <w:p>
+            <w:pPr>
+              <w:rPr>
+                <w:rFonts w:asciiTheme="majorBidi" w:hAnsiTheme="majorBidi" w:cstheme="majorBidi"/>
+                <w:lang w:val="en-US"/>
+              </w:rPr>
+            </w:pPr>
+            <w:r>
+              <w:rPr>
+                <w:rFonts w:asciiTheme="majorBidi" w:hAnsiTheme="majorBidi" w:cstheme="majorBidi"/>
+                <w:lang w:val="en-US"/>
+              </w:rPr>
+              <w:t>0</w:t>
+            </w:r>
+          </w:p>
+          <w:p>
+            <w:pPr>
+              <w:rPr>
+                <w:rFonts w:asciiTheme="majorBidi" w:hAnsiTheme="majorBidi" w:cstheme="majorBidi"/>
+                <w:lang w:val="en-US"/>
+              </w:rPr>
+            </w:pPr>
+            <w:r>
+              <w:rPr>
+                <w:rFonts w:asciiTheme="majorBidi" w:hAnsiTheme="majorBidi" w:cstheme="majorBidi"/>
+                <w:lang w:val="en-US"/>
+              </w:rPr>
+              <w:t>0</w:t>
+            </w:r>
+          </w:p>
         </w:tc>
         <w:tc>
           <w:tcPr>
@@ -2264,6 +3194,51 @@
               </w:rPr>
             </w:pPr>
           </w:p>
+          <w:p>
+            <w:pPr>
+              <w:rPr>
+                <w:rFonts w:asciiTheme="majorBidi" w:hAnsiTheme="majorBidi" w:cstheme="majorBidi"/>
+                <w:lang w:val="en-US"/>
+              </w:rPr>
+            </w:pPr>
+            <w:r>
+              <w:rPr>
+                <w:rFonts w:asciiTheme="majorBidi" w:hAnsiTheme="majorBidi" w:cstheme="majorBidi"/>
+                <w:lang w:val="en-US"/>
+              </w:rPr>
+              <w:t>1</w:t>
+            </w:r>
+          </w:p>
+          <w:p>
+            <w:pPr>
+              <w:rPr>
+                <w:rFonts w:asciiTheme="majorBidi" w:hAnsiTheme="majorBidi" w:cstheme="majorBidi"/>
+                <w:lang w:val="en-US"/>
+              </w:rPr>
+            </w:pPr>
+            <w:r>
+              <w:rPr>
+                <w:rFonts w:asciiTheme="majorBidi" w:hAnsiTheme="majorBidi" w:cstheme="majorBidi"/>
+                <w:lang w:val="en-US"/>
+              </w:rPr>
+              <w:t>1</w:t>
+            </w:r>
+          </w:p>
+          <w:p>
+            <w:pPr>
+              <w:rPr>
+                <w:rFonts w:asciiTheme="majorBidi" w:hAnsiTheme="majorBidi" w:cstheme="majorBidi"/>
+                <w:lang w:val="en-US"/>
+              </w:rPr>
+            </w:pPr>
+            <w:r>
+              <w:rPr>
+                <w:rFonts w:asciiTheme="majorBidi" w:hAnsiTheme="majorBidi" w:cstheme="majorBidi"/>
+                <w:lang w:val="en-US"/>
+              </w:rPr>
+              <w:t>1</w:t>
+            </w:r>
+          </w:p>
         </w:tc>
         <w:tc>
           <w:tcPr>
@@ -2277,6 +3252,51 @@
               </w:rPr>
             </w:pPr>
           </w:p>
+          <w:p>
+            <w:pPr>
+              <w:rPr>
+                <w:rFonts w:asciiTheme="majorBidi" w:hAnsiTheme="majorBidi" w:cstheme="majorBidi"/>
+                <w:lang w:val="en-US"/>
+              </w:rPr>
+            </w:pPr>
+            <w:r>
+              <w:rPr>
+                <w:rFonts w:asciiTheme="majorBidi" w:hAnsiTheme="majorBidi" w:cstheme="majorBidi"/>
+                <w:lang w:val="en-US"/>
+              </w:rPr>
+              <w:t>1</w:t>
+            </w:r>
+          </w:p>
+          <w:p>
+            <w:pPr>
+              <w:rPr>
+                <w:rFonts w:asciiTheme="majorBidi" w:hAnsiTheme="majorBidi" w:cstheme="majorBidi"/>
+                <w:lang w:val="en-US"/>
+              </w:rPr>
+            </w:pPr>
+            <w:r>
+              <w:rPr>
+                <w:rFonts w:asciiTheme="majorBidi" w:hAnsiTheme="majorBidi" w:cstheme="majorBidi"/>
+                <w:lang w:val="en-US"/>
+              </w:rPr>
+              <w:t>0</w:t>
+            </w:r>
+          </w:p>
+          <w:p>
+            <w:pPr>
+              <w:rPr>
+                <w:rFonts w:asciiTheme="majorBidi" w:hAnsiTheme="majorBidi" w:cstheme="majorBidi"/>
+                <w:lang w:val="en-US"/>
+              </w:rPr>
+            </w:pPr>
+            <w:r>
+              <w:rPr>
+                <w:rFonts w:asciiTheme="majorBidi" w:hAnsiTheme="majorBidi" w:cstheme="majorBidi"/>
+                <w:lang w:val="en-US"/>
+              </w:rPr>
+              <w:t>0</w:t>
+            </w:r>
+          </w:p>
         </w:tc>
         <w:tc>
           <w:tcPr>
@@ -2290,6 +3310,51 @@
               </w:rPr>
             </w:pPr>
           </w:p>
+          <w:p>
+            <w:pPr>
+              <w:rPr>
+                <w:rFonts w:asciiTheme="majorBidi" w:hAnsiTheme="majorBidi" w:cstheme="majorBidi"/>
+                <w:lang w:val="en-US"/>
+              </w:rPr>
+            </w:pPr>
+            <w:r>
+              <w:rPr>
+                <w:rFonts w:asciiTheme="majorBidi" w:hAnsiTheme="majorBidi" w:cstheme="majorBidi"/>
+                <w:lang w:val="en-US"/>
+              </w:rPr>
+              <w:t>0.5</w:t>
+            </w:r>
+          </w:p>
+          <w:p>
+            <w:pPr>
+              <w:rPr>
+                <w:rFonts w:asciiTheme="majorBidi" w:hAnsiTheme="majorBidi" w:cstheme="majorBidi"/>
+                <w:lang w:val="en-US"/>
+              </w:rPr>
+            </w:pPr>
+            <w:r>
+              <w:rPr>
+                <w:rFonts w:asciiTheme="majorBidi" w:hAnsiTheme="majorBidi" w:cstheme="majorBidi"/>
+                <w:lang w:val="en-US"/>
+              </w:rPr>
+              <w:t>0</w:t>
+            </w:r>
+          </w:p>
+          <w:p>
+            <w:pPr>
+              <w:rPr>
+                <w:rFonts w:asciiTheme="majorBidi" w:hAnsiTheme="majorBidi" w:cstheme="majorBidi"/>
+                <w:lang w:val="en-US"/>
+              </w:rPr>
+            </w:pPr>
+            <w:r>
+              <w:rPr>
+                <w:rFonts w:asciiTheme="majorBidi" w:hAnsiTheme="majorBidi" w:cstheme="majorBidi"/>
+                <w:lang w:val="en-US"/>
+              </w:rPr>
+              <w:t>0</w:t>
+            </w:r>
+          </w:p>
         </w:tc>
         <w:tc>
           <w:tcPr>
@@ -2303,6 +3368,51 @@
               </w:rPr>
             </w:pPr>
           </w:p>
+          <w:p>
+            <w:pPr>
+              <w:rPr>
+                <w:rFonts w:asciiTheme="majorBidi" w:hAnsiTheme="majorBidi" w:cstheme="majorBidi"/>
+                <w:lang w:val="en-US"/>
+              </w:rPr>
+            </w:pPr>
+            <w:r>
+              <w:rPr>
+                <w:rFonts w:asciiTheme="majorBidi" w:hAnsiTheme="majorBidi" w:cstheme="majorBidi"/>
+                <w:lang w:val="en-US"/>
+              </w:rPr>
+              <w:t>0</w:t>
+            </w:r>
+          </w:p>
+          <w:p>
+            <w:pPr>
+              <w:rPr>
+                <w:rFonts w:asciiTheme="majorBidi" w:hAnsiTheme="majorBidi" w:cstheme="majorBidi"/>
+                <w:lang w:val="en-US"/>
+              </w:rPr>
+            </w:pPr>
+            <w:r>
+              <w:rPr>
+                <w:rFonts w:asciiTheme="majorBidi" w:hAnsiTheme="majorBidi" w:cstheme="majorBidi"/>
+                <w:lang w:val="en-US"/>
+              </w:rPr>
+              <w:t>0</w:t>
+            </w:r>
+          </w:p>
+          <w:p>
+            <w:pPr>
+              <w:rPr>
+                <w:rFonts w:asciiTheme="majorBidi" w:hAnsiTheme="majorBidi" w:cstheme="majorBidi"/>
+                <w:lang w:val="en-US"/>
+              </w:rPr>
+            </w:pPr>
+            <w:r>
+              <w:rPr>
+                <w:rFonts w:asciiTheme="majorBidi" w:hAnsiTheme="majorBidi" w:cstheme="majorBidi"/>
+                <w:lang w:val="en-US"/>
+              </w:rPr>
+              <w:t>0</w:t>
+            </w:r>
+          </w:p>
         </w:tc>
         <w:tc>
           <w:tcPr>
@@ -2316,6 +3426,51 @@
               </w:rPr>
             </w:pPr>
           </w:p>
+          <w:p>
+            <w:pPr>
+              <w:rPr>
+                <w:rFonts w:asciiTheme="majorBidi" w:hAnsiTheme="majorBidi" w:cstheme="majorBidi"/>
+                <w:lang w:val="en-US"/>
+              </w:rPr>
+            </w:pPr>
+            <w:r>
+              <w:rPr>
+                <w:rFonts w:asciiTheme="majorBidi" w:hAnsiTheme="majorBidi" w:cstheme="majorBidi"/>
+                <w:lang w:val="en-US"/>
+              </w:rPr>
+              <w:t>0</w:t>
+            </w:r>
+          </w:p>
+          <w:p>
+            <w:pPr>
+              <w:rPr>
+                <w:rFonts w:asciiTheme="majorBidi" w:hAnsiTheme="majorBidi" w:cstheme="majorBidi"/>
+                <w:lang w:val="en-US"/>
+              </w:rPr>
+            </w:pPr>
+            <w:r>
+              <w:rPr>
+                <w:rFonts w:asciiTheme="majorBidi" w:hAnsiTheme="majorBidi" w:cstheme="majorBidi"/>
+                <w:lang w:val="en-US"/>
+              </w:rPr>
+              <w:t>1</w:t>
+            </w:r>
+          </w:p>
+          <w:p>
+            <w:pPr>
+              <w:rPr>
+                <w:rFonts w:asciiTheme="majorBidi" w:hAnsiTheme="majorBidi" w:cstheme="majorBidi"/>
+                <w:lang w:val="en-US"/>
+              </w:rPr>
+            </w:pPr>
+            <w:r>
+              <w:rPr>
+                <w:rFonts w:asciiTheme="majorBidi" w:hAnsiTheme="majorBidi" w:cstheme="majorBidi"/>
+                <w:lang w:val="en-US"/>
+              </w:rPr>
+              <w:t>0</w:t>
+            </w:r>
+          </w:p>
         </w:tc>
         <w:tc>
           <w:tcPr>
@@ -2329,6 +3484,51 @@
               </w:rPr>
             </w:pPr>
           </w:p>
+          <w:p>
+            <w:pPr>
+              <w:rPr>
+                <w:rFonts w:asciiTheme="majorBidi" w:hAnsiTheme="majorBidi" w:cstheme="majorBidi"/>
+                <w:lang w:val="en-US"/>
+              </w:rPr>
+            </w:pPr>
+            <w:r>
+              <w:rPr>
+                <w:rFonts w:asciiTheme="majorBidi" w:hAnsiTheme="majorBidi" w:cstheme="majorBidi"/>
+                <w:lang w:val="en-US"/>
+              </w:rPr>
+              <w:t>1</w:t>
+            </w:r>
+          </w:p>
+          <w:p>
+            <w:pPr>
+              <w:rPr>
+                <w:rFonts w:asciiTheme="majorBidi" w:hAnsiTheme="majorBidi" w:cstheme="majorBidi"/>
+                <w:lang w:val="en-US"/>
+              </w:rPr>
+            </w:pPr>
+            <w:r>
+              <w:rPr>
+                <w:rFonts w:asciiTheme="majorBidi" w:hAnsiTheme="majorBidi" w:cstheme="majorBidi"/>
+                <w:lang w:val="en-US"/>
+              </w:rPr>
+              <w:t>0</w:t>
+            </w:r>
+          </w:p>
+          <w:p>
+            <w:pPr>
+              <w:rPr>
+                <w:rFonts w:asciiTheme="majorBidi" w:hAnsiTheme="majorBidi" w:cstheme="majorBidi"/>
+                <w:lang w:val="en-US"/>
+              </w:rPr>
+            </w:pPr>
+            <w:r>
+              <w:rPr>
+                <w:rFonts w:asciiTheme="majorBidi" w:hAnsiTheme="majorBidi" w:cstheme="majorBidi"/>
+                <w:lang w:val="en-US"/>
+              </w:rPr>
+              <w:t>1</w:t>
+            </w:r>
+          </w:p>
         </w:tc>
         <w:tc>
           <w:tcPr>
@@ -2342,6 +3542,51 @@
               </w:rPr>
             </w:pPr>
           </w:p>
+          <w:p>
+            <w:pPr>
+              <w:rPr>
+                <w:rFonts w:asciiTheme="majorBidi" w:hAnsiTheme="majorBidi" w:cstheme="majorBidi"/>
+                <w:lang w:val="en-US"/>
+              </w:rPr>
+            </w:pPr>
+            <w:r>
+              <w:rPr>
+                <w:rFonts w:asciiTheme="majorBidi" w:hAnsiTheme="majorBidi" w:cstheme="majorBidi"/>
+                <w:lang w:val="en-US"/>
+              </w:rPr>
+              <w:t>0</w:t>
+            </w:r>
+          </w:p>
+          <w:p>
+            <w:pPr>
+              <w:rPr>
+                <w:rFonts w:asciiTheme="majorBidi" w:hAnsiTheme="majorBidi" w:cstheme="majorBidi"/>
+                <w:lang w:val="en-US"/>
+              </w:rPr>
+            </w:pPr>
+            <w:r>
+              <w:rPr>
+                <w:rFonts w:asciiTheme="majorBidi" w:hAnsiTheme="majorBidi" w:cstheme="majorBidi"/>
+                <w:lang w:val="en-US"/>
+              </w:rPr>
+              <w:t>2</w:t>
+            </w:r>
+          </w:p>
+          <w:p>
+            <w:pPr>
+              <w:rPr>
+                <w:rFonts w:asciiTheme="majorBidi" w:hAnsiTheme="majorBidi" w:cstheme="majorBidi"/>
+                <w:lang w:val="en-US"/>
+              </w:rPr>
+            </w:pPr>
+            <w:r>
+              <w:rPr>
+                <w:rFonts w:asciiTheme="majorBidi" w:hAnsiTheme="majorBidi" w:cstheme="majorBidi"/>
+                <w:lang w:val="en-US"/>
+              </w:rPr>
+              <w:t>1</w:t>
+            </w:r>
+          </w:p>
         </w:tc>
         <w:tc>
           <w:tcPr>
@@ -2355,6 +3600,51 @@
               </w:rPr>
             </w:pPr>
           </w:p>
+          <w:p>
+            <w:pPr>
+              <w:rPr>
+                <w:rFonts w:asciiTheme="majorBidi" w:hAnsiTheme="majorBidi" w:cstheme="majorBidi"/>
+                <w:lang w:val="en-US"/>
+              </w:rPr>
+            </w:pPr>
+            <w:r>
+              <w:rPr>
+                <w:rFonts w:asciiTheme="majorBidi" w:hAnsiTheme="majorBidi" w:cstheme="majorBidi"/>
+                <w:lang w:val="en-US"/>
+              </w:rPr>
+              <w:t>0</w:t>
+            </w:r>
+          </w:p>
+          <w:p>
+            <w:pPr>
+              <w:rPr>
+                <w:rFonts w:asciiTheme="majorBidi" w:hAnsiTheme="majorBidi" w:cstheme="majorBidi"/>
+                <w:lang w:val="en-US"/>
+              </w:rPr>
+            </w:pPr>
+            <w:r>
+              <w:rPr>
+                <w:rFonts w:asciiTheme="majorBidi" w:hAnsiTheme="majorBidi" w:cstheme="majorBidi"/>
+                <w:lang w:val="en-US"/>
+              </w:rPr>
+              <w:t>0</w:t>
+            </w:r>
+          </w:p>
+          <w:p>
+            <w:pPr>
+              <w:rPr>
+                <w:rFonts w:asciiTheme="majorBidi" w:hAnsiTheme="majorBidi" w:cstheme="majorBidi"/>
+                <w:lang w:val="en-US"/>
+              </w:rPr>
+            </w:pPr>
+            <w:r>
+              <w:rPr>
+                <w:rFonts w:asciiTheme="majorBidi" w:hAnsiTheme="majorBidi" w:cstheme="majorBidi"/>
+                <w:lang w:val="en-US"/>
+              </w:rPr>
+              <w:t>1</w:t>
+            </w:r>
+          </w:p>
         </w:tc>
         <w:tc>
           <w:tcPr>
@@ -2367,6 +3657,51 @@
                 <w:lang w:val="en-US"/>
               </w:rPr>
             </w:pPr>
+          </w:p>
+          <w:p>
+            <w:pPr>
+              <w:rPr>
+                <w:rFonts w:asciiTheme="majorBidi" w:hAnsiTheme="majorBidi" w:cstheme="majorBidi"/>
+                <w:lang w:val="en-US"/>
+              </w:rPr>
+            </w:pPr>
+            <w:r>
+              <w:rPr>
+                <w:rFonts w:asciiTheme="majorBidi" w:hAnsiTheme="majorBidi" w:cstheme="majorBidi"/>
+                <w:lang w:val="en-US"/>
+              </w:rPr>
+              <w:t>0</w:t>
+            </w:r>
+          </w:p>
+          <w:p>
+            <w:pPr>
+              <w:rPr>
+                <w:rFonts w:asciiTheme="majorBidi" w:hAnsiTheme="majorBidi" w:cstheme="majorBidi"/>
+                <w:lang w:val="en-US"/>
+              </w:rPr>
+            </w:pPr>
+            <w:r>
+              <w:rPr>
+                <w:rFonts w:asciiTheme="majorBidi" w:hAnsiTheme="majorBidi" w:cstheme="majorBidi"/>
+                <w:lang w:val="en-US"/>
+              </w:rPr>
+              <w:t>0</w:t>
+            </w:r>
+          </w:p>
+          <w:p>
+            <w:pPr>
+              <w:rPr>
+                <w:rFonts w:asciiTheme="majorBidi" w:hAnsiTheme="majorBidi" w:cstheme="majorBidi"/>
+                <w:lang w:val="en-US"/>
+              </w:rPr>
+            </w:pPr>
+            <w:r>
+              <w:rPr>
+                <w:rFonts w:asciiTheme="majorBidi" w:hAnsiTheme="majorBidi" w:cstheme="majorBidi"/>
+                <w:lang w:val="en-US"/>
+              </w:rPr>
+              <w:t>0</w:t>
+            </w:r>
           </w:p>
         </w:tc>
       </w:tr>
@@ -2404,6 +3739,51 @@
               <w:t>tronic 2</w:t>
             </w:r>
           </w:p>
+          <w:p>
+            <w:pPr>
+              <w:rPr>
+                <w:rFonts w:asciiTheme="majorBidi" w:hAnsiTheme="majorBidi" w:cstheme="majorBidi"/>
+                <w:lang w:val="en-US"/>
+              </w:rPr>
+            </w:pPr>
+            <w:r>
+              <w:rPr>
+                <w:rFonts w:asciiTheme="majorBidi" w:hAnsiTheme="majorBidi" w:cstheme="majorBidi"/>
+                <w:lang w:val="en-US"/>
+              </w:rPr>
+              <w:t>RH-L2Metric</w:t>
+            </w:r>
+          </w:p>
+          <w:p>
+            <w:pPr>
+              <w:rPr>
+                <w:rFonts w:asciiTheme="majorBidi" w:hAnsiTheme="majorBidi" w:cstheme="majorBidi"/>
+                <w:lang w:val="en-US"/>
+              </w:rPr>
+            </w:pPr>
+            <w:r>
+              <w:rPr>
+                <w:rFonts w:asciiTheme="majorBidi" w:hAnsiTheme="majorBidi" w:cstheme="majorBidi"/>
+                <w:lang w:val="en-US"/>
+              </w:rPr>
+              <w:t>SSD-L2Metric</w:t>
+            </w:r>
+          </w:p>
+          <w:p>
+            <w:pPr>
+              <w:rPr>
+                <w:rFonts w:asciiTheme="majorBidi" w:hAnsiTheme="majorBidi" w:cstheme="majorBidi"/>
+                <w:lang w:val="en-US"/>
+              </w:rPr>
+            </w:pPr>
+            <w:r>
+              <w:rPr>
+                <w:rFonts w:asciiTheme="majorBidi" w:hAnsiTheme="majorBidi" w:cstheme="majorBidi"/>
+                <w:lang w:val="en-US"/>
+              </w:rPr>
+              <w:t>SSD-L1Metric</w:t>
+            </w:r>
+          </w:p>
         </w:tc>
         <w:tc>
           <w:tcPr>
@@ -2417,6 +3797,51 @@
               </w:rPr>
             </w:pPr>
           </w:p>
+          <w:p>
+            <w:pPr>
+              <w:rPr>
+                <w:rFonts w:asciiTheme="majorBidi" w:hAnsiTheme="majorBidi" w:cstheme="majorBidi"/>
+                <w:lang w:val="en-US"/>
+              </w:rPr>
+            </w:pPr>
+            <w:r>
+              <w:rPr>
+                <w:rFonts w:asciiTheme="majorBidi" w:hAnsiTheme="majorBidi" w:cstheme="majorBidi"/>
+                <w:lang w:val="en-US"/>
+              </w:rPr>
+              <w:t>1</w:t>
+            </w:r>
+          </w:p>
+          <w:p>
+            <w:pPr>
+              <w:rPr>
+                <w:rFonts w:asciiTheme="majorBidi" w:hAnsiTheme="majorBidi" w:cstheme="majorBidi"/>
+                <w:lang w:val="en-US"/>
+              </w:rPr>
+            </w:pPr>
+            <w:r>
+              <w:rPr>
+                <w:rFonts w:asciiTheme="majorBidi" w:hAnsiTheme="majorBidi" w:cstheme="majorBidi"/>
+                <w:lang w:val="en-US"/>
+              </w:rPr>
+              <w:t>2</w:t>
+            </w:r>
+          </w:p>
+          <w:p>
+            <w:pPr>
+              <w:rPr>
+                <w:rFonts w:asciiTheme="majorBidi" w:hAnsiTheme="majorBidi" w:cstheme="majorBidi"/>
+                <w:lang w:val="en-US"/>
+              </w:rPr>
+            </w:pPr>
+            <w:r>
+              <w:rPr>
+                <w:rFonts w:asciiTheme="majorBidi" w:hAnsiTheme="majorBidi" w:cstheme="majorBidi"/>
+                <w:lang w:val="en-US"/>
+              </w:rPr>
+              <w:t>2</w:t>
+            </w:r>
+          </w:p>
         </w:tc>
         <w:tc>
           <w:tcPr>
@@ -2430,6 +3855,51 @@
               </w:rPr>
             </w:pPr>
           </w:p>
+          <w:p>
+            <w:pPr>
+              <w:rPr>
+                <w:rFonts w:asciiTheme="majorBidi" w:hAnsiTheme="majorBidi" w:cstheme="majorBidi"/>
+                <w:lang w:val="en-US"/>
+              </w:rPr>
+            </w:pPr>
+            <w:r>
+              <w:rPr>
+                <w:rFonts w:asciiTheme="majorBidi" w:hAnsiTheme="majorBidi" w:cstheme="majorBidi"/>
+                <w:lang w:val="en-US"/>
+              </w:rPr>
+              <w:t>1</w:t>
+            </w:r>
+          </w:p>
+          <w:p>
+            <w:pPr>
+              <w:rPr>
+                <w:rFonts w:asciiTheme="majorBidi" w:hAnsiTheme="majorBidi" w:cstheme="majorBidi"/>
+                <w:lang w:val="en-US"/>
+              </w:rPr>
+            </w:pPr>
+            <w:r>
+              <w:rPr>
+                <w:rFonts w:asciiTheme="majorBidi" w:hAnsiTheme="majorBidi" w:cstheme="majorBidi"/>
+                <w:lang w:val="en-US"/>
+              </w:rPr>
+              <w:t>1</w:t>
+            </w:r>
+          </w:p>
+          <w:p>
+            <w:pPr>
+              <w:rPr>
+                <w:rFonts w:asciiTheme="majorBidi" w:hAnsiTheme="majorBidi" w:cstheme="majorBidi"/>
+                <w:lang w:val="en-US"/>
+              </w:rPr>
+            </w:pPr>
+            <w:r>
+              <w:rPr>
+                <w:rFonts w:asciiTheme="majorBidi" w:hAnsiTheme="majorBidi" w:cstheme="majorBidi"/>
+                <w:lang w:val="en-US"/>
+              </w:rPr>
+              <w:t>1</w:t>
+            </w:r>
+          </w:p>
         </w:tc>
         <w:tc>
           <w:tcPr>
@@ -2443,6 +3913,51 @@
               </w:rPr>
             </w:pPr>
           </w:p>
+          <w:p>
+            <w:pPr>
+              <w:rPr>
+                <w:rFonts w:asciiTheme="majorBidi" w:hAnsiTheme="majorBidi" w:cstheme="majorBidi"/>
+                <w:lang w:val="en-US"/>
+              </w:rPr>
+            </w:pPr>
+            <w:r>
+              <w:rPr>
+                <w:rFonts w:asciiTheme="majorBidi" w:hAnsiTheme="majorBidi" w:cstheme="majorBidi"/>
+                <w:lang w:val="en-US"/>
+              </w:rPr>
+              <w:t>0</w:t>
+            </w:r>
+          </w:p>
+          <w:p>
+            <w:pPr>
+              <w:rPr>
+                <w:rFonts w:asciiTheme="majorBidi" w:hAnsiTheme="majorBidi" w:cstheme="majorBidi"/>
+                <w:lang w:val="en-US"/>
+              </w:rPr>
+            </w:pPr>
+            <w:r>
+              <w:rPr>
+                <w:rFonts w:asciiTheme="majorBidi" w:hAnsiTheme="majorBidi" w:cstheme="majorBidi"/>
+                <w:lang w:val="en-US"/>
+              </w:rPr>
+              <w:t>0</w:t>
+            </w:r>
+          </w:p>
+          <w:p>
+            <w:pPr>
+              <w:rPr>
+                <w:rFonts w:asciiTheme="majorBidi" w:hAnsiTheme="majorBidi" w:cstheme="majorBidi"/>
+                <w:lang w:val="en-US"/>
+              </w:rPr>
+            </w:pPr>
+            <w:r>
+              <w:rPr>
+                <w:rFonts w:asciiTheme="majorBidi" w:hAnsiTheme="majorBidi" w:cstheme="majorBidi"/>
+                <w:lang w:val="en-US"/>
+              </w:rPr>
+              <w:t>0</w:t>
+            </w:r>
+          </w:p>
         </w:tc>
         <w:tc>
           <w:tcPr>
@@ -2456,6 +3971,51 @@
               </w:rPr>
             </w:pPr>
           </w:p>
+          <w:p>
+            <w:pPr>
+              <w:rPr>
+                <w:rFonts w:asciiTheme="majorBidi" w:hAnsiTheme="majorBidi" w:cstheme="majorBidi"/>
+                <w:lang w:val="en-US"/>
+              </w:rPr>
+            </w:pPr>
+            <w:r>
+              <w:rPr>
+                <w:rFonts w:asciiTheme="majorBidi" w:hAnsiTheme="majorBidi" w:cstheme="majorBidi"/>
+                <w:lang w:val="en-US"/>
+              </w:rPr>
+              <w:t>0</w:t>
+            </w:r>
+          </w:p>
+          <w:p>
+            <w:pPr>
+              <w:rPr>
+                <w:rFonts w:asciiTheme="majorBidi" w:hAnsiTheme="majorBidi" w:cstheme="majorBidi"/>
+                <w:lang w:val="en-US"/>
+              </w:rPr>
+            </w:pPr>
+            <w:r>
+              <w:rPr>
+                <w:rFonts w:asciiTheme="majorBidi" w:hAnsiTheme="majorBidi" w:cstheme="majorBidi"/>
+                <w:lang w:val="en-US"/>
+              </w:rPr>
+              <w:t>0</w:t>
+            </w:r>
+          </w:p>
+          <w:p>
+            <w:pPr>
+              <w:rPr>
+                <w:rFonts w:asciiTheme="majorBidi" w:hAnsiTheme="majorBidi" w:cstheme="majorBidi"/>
+                <w:lang w:val="en-US"/>
+              </w:rPr>
+            </w:pPr>
+            <w:r>
+              <w:rPr>
+                <w:rFonts w:asciiTheme="majorBidi" w:hAnsiTheme="majorBidi" w:cstheme="majorBidi"/>
+                <w:lang w:val="en-US"/>
+              </w:rPr>
+              <w:t>0</w:t>
+            </w:r>
+          </w:p>
         </w:tc>
         <w:tc>
           <w:tcPr>
@@ -2469,6 +4029,51 @@
               </w:rPr>
             </w:pPr>
           </w:p>
+          <w:p>
+            <w:pPr>
+              <w:rPr>
+                <w:rFonts w:asciiTheme="majorBidi" w:hAnsiTheme="majorBidi" w:cstheme="majorBidi"/>
+                <w:lang w:val="en-US"/>
+              </w:rPr>
+            </w:pPr>
+            <w:r>
+              <w:rPr>
+                <w:rFonts w:asciiTheme="majorBidi" w:hAnsiTheme="majorBidi" w:cstheme="majorBidi"/>
+                <w:lang w:val="en-US"/>
+              </w:rPr>
+              <w:t>0</w:t>
+            </w:r>
+          </w:p>
+          <w:p>
+            <w:pPr>
+              <w:rPr>
+                <w:rFonts w:asciiTheme="majorBidi" w:hAnsiTheme="majorBidi" w:cstheme="majorBidi"/>
+                <w:lang w:val="en-US"/>
+              </w:rPr>
+            </w:pPr>
+            <w:r>
+              <w:rPr>
+                <w:rFonts w:asciiTheme="majorBidi" w:hAnsiTheme="majorBidi" w:cstheme="majorBidi"/>
+                <w:lang w:val="en-US"/>
+              </w:rPr>
+              <w:t>1</w:t>
+            </w:r>
+          </w:p>
+          <w:p>
+            <w:pPr>
+              <w:rPr>
+                <w:rFonts w:asciiTheme="majorBidi" w:hAnsiTheme="majorBidi" w:cstheme="majorBidi"/>
+                <w:lang w:val="en-US"/>
+              </w:rPr>
+            </w:pPr>
+            <w:r>
+              <w:rPr>
+                <w:rFonts w:asciiTheme="majorBidi" w:hAnsiTheme="majorBidi" w:cstheme="majorBidi"/>
+                <w:lang w:val="en-US"/>
+              </w:rPr>
+              <w:t>1</w:t>
+            </w:r>
+          </w:p>
         </w:tc>
         <w:tc>
           <w:tcPr>
@@ -2482,6 +4087,51 @@
               </w:rPr>
             </w:pPr>
           </w:p>
+          <w:p>
+            <w:pPr>
+              <w:rPr>
+                <w:rFonts w:asciiTheme="majorBidi" w:hAnsiTheme="majorBidi" w:cstheme="majorBidi"/>
+                <w:lang w:val="en-US"/>
+              </w:rPr>
+            </w:pPr>
+            <w:r>
+              <w:rPr>
+                <w:rFonts w:asciiTheme="majorBidi" w:hAnsiTheme="majorBidi" w:cstheme="majorBidi"/>
+                <w:lang w:val="en-US"/>
+              </w:rPr>
+              <w:t>1</w:t>
+            </w:r>
+          </w:p>
+          <w:p>
+            <w:pPr>
+              <w:rPr>
+                <w:rFonts w:asciiTheme="majorBidi" w:hAnsiTheme="majorBidi" w:cstheme="majorBidi"/>
+                <w:lang w:val="en-US"/>
+              </w:rPr>
+            </w:pPr>
+            <w:r>
+              <w:rPr>
+                <w:rFonts w:asciiTheme="majorBidi" w:hAnsiTheme="majorBidi" w:cstheme="majorBidi"/>
+                <w:lang w:val="en-US"/>
+              </w:rPr>
+              <w:t>2</w:t>
+            </w:r>
+          </w:p>
+          <w:p>
+            <w:pPr>
+              <w:rPr>
+                <w:rFonts w:asciiTheme="majorBidi" w:hAnsiTheme="majorBidi" w:cstheme="majorBidi"/>
+                <w:lang w:val="en-US"/>
+              </w:rPr>
+            </w:pPr>
+            <w:r>
+              <w:rPr>
+                <w:rFonts w:asciiTheme="majorBidi" w:hAnsiTheme="majorBidi" w:cstheme="majorBidi"/>
+                <w:lang w:val="en-US"/>
+              </w:rPr>
+              <w:t>0</w:t>
+            </w:r>
+          </w:p>
         </w:tc>
         <w:tc>
           <w:tcPr>
@@ -2495,6 +4145,51 @@
               </w:rPr>
             </w:pPr>
           </w:p>
+          <w:p>
+            <w:pPr>
+              <w:rPr>
+                <w:rFonts w:asciiTheme="majorBidi" w:hAnsiTheme="majorBidi" w:cstheme="majorBidi"/>
+                <w:lang w:val="en-US"/>
+              </w:rPr>
+            </w:pPr>
+            <w:r>
+              <w:rPr>
+                <w:rFonts w:asciiTheme="majorBidi" w:hAnsiTheme="majorBidi" w:cstheme="majorBidi"/>
+                <w:lang w:val="en-US"/>
+              </w:rPr>
+              <w:t>0</w:t>
+            </w:r>
+          </w:p>
+          <w:p>
+            <w:pPr>
+              <w:rPr>
+                <w:rFonts w:asciiTheme="majorBidi" w:hAnsiTheme="majorBidi" w:cstheme="majorBidi"/>
+                <w:lang w:val="en-US"/>
+              </w:rPr>
+            </w:pPr>
+            <w:r>
+              <w:rPr>
+                <w:rFonts w:asciiTheme="majorBidi" w:hAnsiTheme="majorBidi" w:cstheme="majorBidi"/>
+                <w:lang w:val="en-US"/>
+              </w:rPr>
+              <w:t>0</w:t>
+            </w:r>
+          </w:p>
+          <w:p>
+            <w:pPr>
+              <w:rPr>
+                <w:rFonts w:asciiTheme="majorBidi" w:hAnsiTheme="majorBidi" w:cstheme="majorBidi"/>
+                <w:lang w:val="en-US"/>
+              </w:rPr>
+            </w:pPr>
+            <w:r>
+              <w:rPr>
+                <w:rFonts w:asciiTheme="majorBidi" w:hAnsiTheme="majorBidi" w:cstheme="majorBidi"/>
+                <w:lang w:val="en-US"/>
+              </w:rPr>
+              <w:t>0</w:t>
+            </w:r>
+          </w:p>
         </w:tc>
         <w:tc>
           <w:tcPr>
@@ -2508,6 +4203,51 @@
               </w:rPr>
             </w:pPr>
           </w:p>
+          <w:p>
+            <w:pPr>
+              <w:rPr>
+                <w:rFonts w:asciiTheme="majorBidi" w:hAnsiTheme="majorBidi" w:cstheme="majorBidi"/>
+                <w:lang w:val="en-US"/>
+              </w:rPr>
+            </w:pPr>
+            <w:r>
+              <w:rPr>
+                <w:rFonts w:asciiTheme="majorBidi" w:hAnsiTheme="majorBidi" w:cstheme="majorBidi"/>
+                <w:lang w:val="en-US"/>
+              </w:rPr>
+              <w:t>0</w:t>
+            </w:r>
+          </w:p>
+          <w:p>
+            <w:pPr>
+              <w:rPr>
+                <w:rFonts w:asciiTheme="majorBidi" w:hAnsiTheme="majorBidi" w:cstheme="majorBidi"/>
+                <w:lang w:val="en-US"/>
+              </w:rPr>
+            </w:pPr>
+            <w:r>
+              <w:rPr>
+                <w:rFonts w:asciiTheme="majorBidi" w:hAnsiTheme="majorBidi" w:cstheme="majorBidi"/>
+                <w:lang w:val="en-US"/>
+              </w:rPr>
+              <w:t>0</w:t>
+            </w:r>
+          </w:p>
+          <w:p>
+            <w:pPr>
+              <w:rPr>
+                <w:rFonts w:asciiTheme="majorBidi" w:hAnsiTheme="majorBidi" w:cstheme="majorBidi"/>
+                <w:lang w:val="en-US"/>
+              </w:rPr>
+            </w:pPr>
+            <w:r>
+              <w:rPr>
+                <w:rFonts w:asciiTheme="majorBidi" w:hAnsiTheme="majorBidi" w:cstheme="majorBidi"/>
+                <w:lang w:val="en-US"/>
+              </w:rPr>
+              <w:t>0</w:t>
+            </w:r>
+          </w:p>
         </w:tc>
         <w:tc>
           <w:tcPr>
@@ -2521,6 +4261,51 @@
               </w:rPr>
             </w:pPr>
           </w:p>
+          <w:p>
+            <w:pPr>
+              <w:rPr>
+                <w:rFonts w:asciiTheme="majorBidi" w:hAnsiTheme="majorBidi" w:cstheme="majorBidi"/>
+                <w:lang w:val="en-US"/>
+              </w:rPr>
+            </w:pPr>
+            <w:r>
+              <w:rPr>
+                <w:rFonts w:asciiTheme="majorBidi" w:hAnsiTheme="majorBidi" w:cstheme="majorBidi"/>
+                <w:lang w:val="en-US"/>
+              </w:rPr>
+              <w:t>0</w:t>
+            </w:r>
+          </w:p>
+          <w:p>
+            <w:pPr>
+              <w:rPr>
+                <w:rFonts w:asciiTheme="majorBidi" w:hAnsiTheme="majorBidi" w:cstheme="majorBidi"/>
+                <w:lang w:val="en-US"/>
+              </w:rPr>
+            </w:pPr>
+            <w:r>
+              <w:rPr>
+                <w:rFonts w:asciiTheme="majorBidi" w:hAnsiTheme="majorBidi" w:cstheme="majorBidi"/>
+                <w:lang w:val="en-US"/>
+              </w:rPr>
+              <w:t>0</w:t>
+            </w:r>
+          </w:p>
+          <w:p>
+            <w:pPr>
+              <w:rPr>
+                <w:rFonts w:asciiTheme="majorBidi" w:hAnsiTheme="majorBidi" w:cstheme="majorBidi"/>
+                <w:lang w:val="en-US"/>
+              </w:rPr>
+            </w:pPr>
+            <w:r>
+              <w:rPr>
+                <w:rFonts w:asciiTheme="majorBidi" w:hAnsiTheme="majorBidi" w:cstheme="majorBidi"/>
+                <w:lang w:val="en-US"/>
+              </w:rPr>
+              <w:t>0</w:t>
+            </w:r>
+          </w:p>
         </w:tc>
         <w:tc>
           <w:tcPr>
@@ -2533,6 +4318,51 @@
                 <w:lang w:val="en-US"/>
               </w:rPr>
             </w:pPr>
+          </w:p>
+          <w:p>
+            <w:pPr>
+              <w:rPr>
+                <w:rFonts w:asciiTheme="majorBidi" w:hAnsiTheme="majorBidi" w:cstheme="majorBidi"/>
+                <w:lang w:val="en-US"/>
+              </w:rPr>
+            </w:pPr>
+            <w:r>
+              <w:rPr>
+                <w:rFonts w:asciiTheme="majorBidi" w:hAnsiTheme="majorBidi" w:cstheme="majorBidi"/>
+                <w:lang w:val="en-US"/>
+              </w:rPr>
+              <w:t>0</w:t>
+            </w:r>
+          </w:p>
+          <w:p>
+            <w:pPr>
+              <w:rPr>
+                <w:rFonts w:asciiTheme="majorBidi" w:hAnsiTheme="majorBidi" w:cstheme="majorBidi"/>
+                <w:lang w:val="en-US"/>
+              </w:rPr>
+            </w:pPr>
+            <w:r>
+              <w:rPr>
+                <w:rFonts w:asciiTheme="majorBidi" w:hAnsiTheme="majorBidi" w:cstheme="majorBidi"/>
+                <w:lang w:val="en-US"/>
+              </w:rPr>
+              <w:t>1</w:t>
+            </w:r>
+          </w:p>
+          <w:p>
+            <w:pPr>
+              <w:rPr>
+                <w:rFonts w:asciiTheme="majorBidi" w:hAnsiTheme="majorBidi" w:cstheme="majorBidi"/>
+                <w:lang w:val="en-US"/>
+              </w:rPr>
+            </w:pPr>
+            <w:r>
+              <w:rPr>
+                <w:rFonts w:asciiTheme="majorBidi" w:hAnsiTheme="majorBidi" w:cstheme="majorBidi"/>
+                <w:lang w:val="en-US"/>
+              </w:rPr>
+              <w:t>1</w:t>
+            </w:r>
           </w:p>
         </w:tc>
       </w:tr>
@@ -2555,6 +4385,43 @@
               </w:rPr>
               <w:t>Jazz Blues 1</w:t>
             </w:r>
+            <w:r>
+              <w:rPr>
+                <w:rFonts w:asciiTheme="majorBidi" w:hAnsiTheme="majorBidi" w:cstheme="majorBidi"/>
+                <w:lang w:val="en-US"/>
+              </w:rPr>
+              <w:t xml:space="preserve"> RH-L2Metric</w:t>
+            </w:r>
+          </w:p>
+          <w:p>
+            <w:pPr>
+              <w:rPr>
+                <w:rFonts w:asciiTheme="majorBidi" w:hAnsiTheme="majorBidi" w:cstheme="majorBidi"/>
+                <w:lang w:val="en-US"/>
+              </w:rPr>
+            </w:pPr>
+            <w:r>
+              <w:rPr>
+                <w:rFonts w:asciiTheme="majorBidi" w:hAnsiTheme="majorBidi" w:cstheme="majorBidi"/>
+                <w:lang w:val="en-US"/>
+              </w:rPr>
+              <w:t>SSD-L2Metric</w:t>
+            </w:r>
+          </w:p>
+          <w:p>
+            <w:pPr>
+              <w:rPr>
+                <w:rFonts w:asciiTheme="majorBidi" w:hAnsiTheme="majorBidi" w:cstheme="majorBidi"/>
+                <w:lang w:val="en-US"/>
+              </w:rPr>
+            </w:pPr>
+            <w:r>
+              <w:rPr>
+                <w:rFonts w:asciiTheme="majorBidi" w:hAnsiTheme="majorBidi" w:cstheme="majorBidi"/>
+                <w:lang w:val="en-US"/>
+              </w:rPr>
+              <w:t>SSD-L1Metric</w:t>
+            </w:r>
           </w:p>
         </w:tc>
         <w:tc>
@@ -2569,6 +4436,51 @@
               </w:rPr>
             </w:pPr>
           </w:p>
+          <w:p>
+            <w:pPr>
+              <w:rPr>
+                <w:rFonts w:asciiTheme="majorBidi" w:hAnsiTheme="majorBidi" w:cstheme="majorBidi"/>
+                <w:lang w:val="en-US"/>
+              </w:rPr>
+            </w:pPr>
+            <w:r>
+              <w:rPr>
+                <w:rFonts w:asciiTheme="majorBidi" w:hAnsiTheme="majorBidi" w:cstheme="majorBidi"/>
+                <w:lang w:val="en-US"/>
+              </w:rPr>
+              <w:t>0</w:t>
+            </w:r>
+          </w:p>
+          <w:p>
+            <w:pPr>
+              <w:rPr>
+                <w:rFonts w:asciiTheme="majorBidi" w:hAnsiTheme="majorBidi" w:cstheme="majorBidi"/>
+                <w:lang w:val="en-US"/>
+              </w:rPr>
+            </w:pPr>
+            <w:r>
+              <w:rPr>
+                <w:rFonts w:asciiTheme="majorBidi" w:hAnsiTheme="majorBidi" w:cstheme="majorBidi"/>
+                <w:lang w:val="en-US"/>
+              </w:rPr>
+              <w:t>2</w:t>
+            </w:r>
+          </w:p>
+          <w:p>
+            <w:pPr>
+              <w:rPr>
+                <w:rFonts w:asciiTheme="majorBidi" w:hAnsiTheme="majorBidi" w:cstheme="majorBidi"/>
+                <w:lang w:val="en-US"/>
+              </w:rPr>
+            </w:pPr>
+            <w:r>
+              <w:rPr>
+                <w:rFonts w:asciiTheme="majorBidi" w:hAnsiTheme="majorBidi" w:cstheme="majorBidi"/>
+                <w:lang w:val="en-US"/>
+              </w:rPr>
+              <w:t>2</w:t>
+            </w:r>
+          </w:p>
         </w:tc>
         <w:tc>
           <w:tcPr>
@@ -2582,6 +4494,51 @@
               </w:rPr>
             </w:pPr>
           </w:p>
+          <w:p>
+            <w:pPr>
+              <w:rPr>
+                <w:rFonts w:asciiTheme="majorBidi" w:hAnsiTheme="majorBidi" w:cstheme="majorBidi"/>
+                <w:lang w:val="en-US"/>
+              </w:rPr>
+            </w:pPr>
+            <w:r>
+              <w:rPr>
+                <w:rFonts w:asciiTheme="majorBidi" w:hAnsiTheme="majorBidi" w:cstheme="majorBidi"/>
+                <w:lang w:val="en-US"/>
+              </w:rPr>
+              <w:t>0</w:t>
+            </w:r>
+          </w:p>
+          <w:p>
+            <w:pPr>
+              <w:rPr>
+                <w:rFonts w:asciiTheme="majorBidi" w:hAnsiTheme="majorBidi" w:cstheme="majorBidi"/>
+                <w:lang w:val="en-US"/>
+              </w:rPr>
+            </w:pPr>
+            <w:r>
+              <w:rPr>
+                <w:rFonts w:asciiTheme="majorBidi" w:hAnsiTheme="majorBidi" w:cstheme="majorBidi"/>
+                <w:lang w:val="en-US"/>
+              </w:rPr>
+              <w:t>0</w:t>
+            </w:r>
+          </w:p>
+          <w:p>
+            <w:pPr>
+              <w:rPr>
+                <w:rFonts w:asciiTheme="majorBidi" w:hAnsiTheme="majorBidi" w:cstheme="majorBidi"/>
+                <w:lang w:val="en-US"/>
+              </w:rPr>
+            </w:pPr>
+            <w:r>
+              <w:rPr>
+                <w:rFonts w:asciiTheme="majorBidi" w:hAnsiTheme="majorBidi" w:cstheme="majorBidi"/>
+                <w:lang w:val="en-US"/>
+              </w:rPr>
+              <w:t>0</w:t>
+            </w:r>
+          </w:p>
         </w:tc>
         <w:tc>
           <w:tcPr>
@@ -2595,6 +4552,51 @@
               </w:rPr>
             </w:pPr>
           </w:p>
+          <w:p>
+            <w:pPr>
+              <w:rPr>
+                <w:rFonts w:asciiTheme="majorBidi" w:hAnsiTheme="majorBidi" w:cstheme="majorBidi"/>
+                <w:lang w:val="en-US"/>
+              </w:rPr>
+            </w:pPr>
+            <w:r>
+              <w:rPr>
+                <w:rFonts w:asciiTheme="majorBidi" w:hAnsiTheme="majorBidi" w:cstheme="majorBidi"/>
+                <w:lang w:val="en-US"/>
+              </w:rPr>
+              <w:t>1</w:t>
+            </w:r>
+          </w:p>
+          <w:p>
+            <w:pPr>
+              <w:rPr>
+                <w:rFonts w:asciiTheme="majorBidi" w:hAnsiTheme="majorBidi" w:cstheme="majorBidi"/>
+                <w:lang w:val="en-US"/>
+              </w:rPr>
+            </w:pPr>
+            <w:r>
+              <w:rPr>
+                <w:rFonts w:asciiTheme="majorBidi" w:hAnsiTheme="majorBidi" w:cstheme="majorBidi"/>
+                <w:lang w:val="en-US"/>
+              </w:rPr>
+              <w:t>2</w:t>
+            </w:r>
+          </w:p>
+          <w:p>
+            <w:pPr>
+              <w:rPr>
+                <w:rFonts w:asciiTheme="majorBidi" w:hAnsiTheme="majorBidi" w:cstheme="majorBidi"/>
+                <w:lang w:val="en-US"/>
+              </w:rPr>
+            </w:pPr>
+            <w:r>
+              <w:rPr>
+                <w:rFonts w:asciiTheme="majorBidi" w:hAnsiTheme="majorBidi" w:cstheme="majorBidi"/>
+                <w:lang w:val="en-US"/>
+              </w:rPr>
+              <w:t>0</w:t>
+            </w:r>
+          </w:p>
         </w:tc>
         <w:tc>
           <w:tcPr>
@@ -2608,6 +4610,51 @@
               </w:rPr>
             </w:pPr>
           </w:p>
+          <w:p>
+            <w:pPr>
+              <w:rPr>
+                <w:rFonts w:asciiTheme="majorBidi" w:hAnsiTheme="majorBidi" w:cstheme="majorBidi"/>
+                <w:lang w:val="en-US"/>
+              </w:rPr>
+            </w:pPr>
+            <w:r>
+              <w:rPr>
+                <w:rFonts w:asciiTheme="majorBidi" w:hAnsiTheme="majorBidi" w:cstheme="majorBidi"/>
+                <w:lang w:val="en-US"/>
+              </w:rPr>
+              <w:t>0</w:t>
+            </w:r>
+          </w:p>
+          <w:p>
+            <w:pPr>
+              <w:rPr>
+                <w:rFonts w:asciiTheme="majorBidi" w:hAnsiTheme="majorBidi" w:cstheme="majorBidi"/>
+                <w:lang w:val="en-US"/>
+              </w:rPr>
+            </w:pPr>
+            <w:r>
+              <w:rPr>
+                <w:rFonts w:asciiTheme="majorBidi" w:hAnsiTheme="majorBidi" w:cstheme="majorBidi"/>
+                <w:lang w:val="en-US"/>
+              </w:rPr>
+              <w:t>2</w:t>
+            </w:r>
+          </w:p>
+          <w:p>
+            <w:pPr>
+              <w:rPr>
+                <w:rFonts w:asciiTheme="majorBidi" w:hAnsiTheme="majorBidi" w:cstheme="majorBidi"/>
+                <w:lang w:val="en-US"/>
+              </w:rPr>
+            </w:pPr>
+            <w:r>
+              <w:rPr>
+                <w:rFonts w:asciiTheme="majorBidi" w:hAnsiTheme="majorBidi" w:cstheme="majorBidi"/>
+                <w:lang w:val="en-US"/>
+              </w:rPr>
+              <w:t>2</w:t>
+            </w:r>
+          </w:p>
         </w:tc>
         <w:tc>
           <w:tcPr>
@@ -2621,6 +4668,51 @@
               </w:rPr>
             </w:pPr>
           </w:p>
+          <w:p>
+            <w:pPr>
+              <w:rPr>
+                <w:rFonts w:asciiTheme="majorBidi" w:hAnsiTheme="majorBidi" w:cstheme="majorBidi"/>
+                <w:lang w:val="en-US"/>
+              </w:rPr>
+            </w:pPr>
+            <w:r>
+              <w:rPr>
+                <w:rFonts w:asciiTheme="majorBidi" w:hAnsiTheme="majorBidi" w:cstheme="majorBidi"/>
+                <w:lang w:val="en-US"/>
+              </w:rPr>
+              <w:t>0</w:t>
+            </w:r>
+          </w:p>
+          <w:p>
+            <w:pPr>
+              <w:rPr>
+                <w:rFonts w:asciiTheme="majorBidi" w:hAnsiTheme="majorBidi" w:cstheme="majorBidi"/>
+                <w:lang w:val="en-US"/>
+              </w:rPr>
+            </w:pPr>
+            <w:r>
+              <w:rPr>
+                <w:rFonts w:asciiTheme="majorBidi" w:hAnsiTheme="majorBidi" w:cstheme="majorBidi"/>
+                <w:lang w:val="en-US"/>
+              </w:rPr>
+              <w:t>2</w:t>
+            </w:r>
+          </w:p>
+          <w:p>
+            <w:pPr>
+              <w:rPr>
+                <w:rFonts w:asciiTheme="majorBidi" w:hAnsiTheme="majorBidi" w:cstheme="majorBidi"/>
+                <w:lang w:val="en-US"/>
+              </w:rPr>
+            </w:pPr>
+            <w:r>
+              <w:rPr>
+                <w:rFonts w:asciiTheme="majorBidi" w:hAnsiTheme="majorBidi" w:cstheme="majorBidi"/>
+                <w:lang w:val="en-US"/>
+              </w:rPr>
+              <w:t>1</w:t>
+            </w:r>
+          </w:p>
         </w:tc>
         <w:tc>
           <w:tcPr>
@@ -2634,6 +4726,51 @@
               </w:rPr>
             </w:pPr>
           </w:p>
+          <w:p>
+            <w:pPr>
+              <w:rPr>
+                <w:rFonts w:asciiTheme="majorBidi" w:hAnsiTheme="majorBidi" w:cstheme="majorBidi"/>
+                <w:lang w:val="en-US"/>
+              </w:rPr>
+            </w:pPr>
+            <w:r>
+              <w:rPr>
+                <w:rFonts w:asciiTheme="majorBidi" w:hAnsiTheme="majorBidi" w:cstheme="majorBidi"/>
+                <w:lang w:val="en-US"/>
+              </w:rPr>
+              <w:t>0</w:t>
+            </w:r>
+          </w:p>
+          <w:p>
+            <w:pPr>
+              <w:rPr>
+                <w:rFonts w:asciiTheme="majorBidi" w:hAnsiTheme="majorBidi" w:cstheme="majorBidi"/>
+                <w:lang w:val="en-US"/>
+              </w:rPr>
+            </w:pPr>
+            <w:r>
+              <w:rPr>
+                <w:rFonts w:asciiTheme="majorBidi" w:hAnsiTheme="majorBidi" w:cstheme="majorBidi"/>
+                <w:lang w:val="en-US"/>
+              </w:rPr>
+              <w:t>2</w:t>
+            </w:r>
+          </w:p>
+          <w:p>
+            <w:pPr>
+              <w:rPr>
+                <w:rFonts w:asciiTheme="majorBidi" w:hAnsiTheme="majorBidi" w:cstheme="majorBidi"/>
+                <w:lang w:val="en-US"/>
+              </w:rPr>
+            </w:pPr>
+            <w:r>
+              <w:rPr>
+                <w:rFonts w:asciiTheme="majorBidi" w:hAnsiTheme="majorBidi" w:cstheme="majorBidi"/>
+                <w:lang w:val="en-US"/>
+              </w:rPr>
+              <w:t>2</w:t>
+            </w:r>
+          </w:p>
         </w:tc>
         <w:tc>
           <w:tcPr>
@@ -2647,6 +4784,51 @@
               </w:rPr>
             </w:pPr>
           </w:p>
+          <w:p>
+            <w:pPr>
+              <w:rPr>
+                <w:rFonts w:asciiTheme="majorBidi" w:hAnsiTheme="majorBidi" w:cstheme="majorBidi"/>
+                <w:lang w:val="en-US"/>
+              </w:rPr>
+            </w:pPr>
+            <w:r>
+              <w:rPr>
+                <w:rFonts w:asciiTheme="majorBidi" w:hAnsiTheme="majorBidi" w:cstheme="majorBidi"/>
+                <w:lang w:val="en-US"/>
+              </w:rPr>
+              <w:t>0</w:t>
+            </w:r>
+          </w:p>
+          <w:p>
+            <w:pPr>
+              <w:rPr>
+                <w:rFonts w:asciiTheme="majorBidi" w:hAnsiTheme="majorBidi" w:cstheme="majorBidi"/>
+                <w:lang w:val="en-US"/>
+              </w:rPr>
+            </w:pPr>
+            <w:r>
+              <w:rPr>
+                <w:rFonts w:asciiTheme="majorBidi" w:hAnsiTheme="majorBidi" w:cstheme="majorBidi"/>
+                <w:lang w:val="en-US"/>
+              </w:rPr>
+              <w:t>1</w:t>
+            </w:r>
+          </w:p>
+          <w:p>
+            <w:pPr>
+              <w:rPr>
+                <w:rFonts w:asciiTheme="majorBidi" w:hAnsiTheme="majorBidi" w:cstheme="majorBidi"/>
+                <w:lang w:val="en-US"/>
+              </w:rPr>
+            </w:pPr>
+            <w:r>
+              <w:rPr>
+                <w:rFonts w:asciiTheme="majorBidi" w:hAnsiTheme="majorBidi" w:cstheme="majorBidi"/>
+                <w:lang w:val="en-US"/>
+              </w:rPr>
+              <w:t>1</w:t>
+            </w:r>
+          </w:p>
         </w:tc>
         <w:tc>
           <w:tcPr>
@@ -2660,6 +4842,51 @@
               </w:rPr>
             </w:pPr>
           </w:p>
+          <w:p>
+            <w:pPr>
+              <w:rPr>
+                <w:rFonts w:asciiTheme="majorBidi" w:hAnsiTheme="majorBidi" w:cstheme="majorBidi"/>
+                <w:lang w:val="en-US"/>
+              </w:rPr>
+            </w:pPr>
+            <w:r>
+              <w:rPr>
+                <w:rFonts w:asciiTheme="majorBidi" w:hAnsiTheme="majorBidi" w:cstheme="majorBidi"/>
+                <w:lang w:val="en-US"/>
+              </w:rPr>
+              <w:t>0</w:t>
+            </w:r>
+          </w:p>
+          <w:p>
+            <w:pPr>
+              <w:rPr>
+                <w:rFonts w:asciiTheme="majorBidi" w:hAnsiTheme="majorBidi" w:cstheme="majorBidi"/>
+                <w:lang w:val="en-US"/>
+              </w:rPr>
+            </w:pPr>
+            <w:r>
+              <w:rPr>
+                <w:rFonts w:asciiTheme="majorBidi" w:hAnsiTheme="majorBidi" w:cstheme="majorBidi"/>
+                <w:lang w:val="en-US"/>
+              </w:rPr>
+              <w:t>0</w:t>
+            </w:r>
+          </w:p>
+          <w:p>
+            <w:pPr>
+              <w:rPr>
+                <w:rFonts w:asciiTheme="majorBidi" w:hAnsiTheme="majorBidi" w:cstheme="majorBidi"/>
+                <w:lang w:val="en-US"/>
+              </w:rPr>
+            </w:pPr>
+            <w:r>
+              <w:rPr>
+                <w:rFonts w:asciiTheme="majorBidi" w:hAnsiTheme="majorBidi" w:cstheme="majorBidi"/>
+                <w:lang w:val="en-US"/>
+              </w:rPr>
+              <w:t>0</w:t>
+            </w:r>
+          </w:p>
         </w:tc>
         <w:tc>
           <w:tcPr>
@@ -2673,6 +4900,51 @@
               </w:rPr>
             </w:pPr>
           </w:p>
+          <w:p>
+            <w:pPr>
+              <w:rPr>
+                <w:rFonts w:asciiTheme="majorBidi" w:hAnsiTheme="majorBidi" w:cstheme="majorBidi"/>
+                <w:lang w:val="en-US"/>
+              </w:rPr>
+            </w:pPr>
+            <w:r>
+              <w:rPr>
+                <w:rFonts w:asciiTheme="majorBidi" w:hAnsiTheme="majorBidi" w:cstheme="majorBidi"/>
+                <w:lang w:val="en-US"/>
+              </w:rPr>
+              <w:t>2</w:t>
+            </w:r>
+          </w:p>
+          <w:p>
+            <w:pPr>
+              <w:rPr>
+                <w:rFonts w:asciiTheme="majorBidi" w:hAnsiTheme="majorBidi" w:cstheme="majorBidi"/>
+                <w:lang w:val="en-US"/>
+              </w:rPr>
+            </w:pPr>
+            <w:r>
+              <w:rPr>
+                <w:rFonts w:asciiTheme="majorBidi" w:hAnsiTheme="majorBidi" w:cstheme="majorBidi"/>
+                <w:lang w:val="en-US"/>
+              </w:rPr>
+              <w:t>2</w:t>
+            </w:r>
+          </w:p>
+          <w:p>
+            <w:pPr>
+              <w:rPr>
+                <w:rFonts w:asciiTheme="majorBidi" w:hAnsiTheme="majorBidi" w:cstheme="majorBidi"/>
+                <w:lang w:val="en-US"/>
+              </w:rPr>
+            </w:pPr>
+            <w:r>
+              <w:rPr>
+                <w:rFonts w:asciiTheme="majorBidi" w:hAnsiTheme="majorBidi" w:cstheme="majorBidi"/>
+                <w:lang w:val="en-US"/>
+              </w:rPr>
+              <w:t>2</w:t>
+            </w:r>
+          </w:p>
         </w:tc>
         <w:tc>
           <w:tcPr>
@@ -2685,6 +4957,53 @@
                 <w:lang w:val="en-US"/>
               </w:rPr>
             </w:pPr>
+          </w:p>
+          <w:p>
+            <w:pPr>
+              <w:rPr>
+                <w:rFonts w:asciiTheme="majorBidi" w:hAnsiTheme="majorBidi" w:cstheme="majorBidi"/>
+                <w:lang w:val="en-US"/>
+              </w:rPr>
+            </w:pPr>
+            <w:r>
+              <w:rPr>
+                <w:rFonts w:asciiTheme="majorBidi" w:hAnsiTheme="majorBidi" w:cstheme="majorBidi"/>
+                <w:lang w:val="en-US"/>
+              </w:rPr>
+              <w:t>0</w:t>
+            </w:r>
+          </w:p>
+          <w:p>
+            <w:pPr>
+              <w:rPr>
+                <w:rFonts w:asciiTheme="majorBidi" w:hAnsiTheme="majorBidi" w:cstheme="majorBidi"/>
+                <w:lang w:val="en-US"/>
+              </w:rPr>
+            </w:pPr>
+            <w:r>
+              <w:rPr>
+                <w:rFonts w:asciiTheme="majorBidi" w:hAnsiTheme="majorBidi" w:cstheme="majorBidi"/>
+                <w:lang w:val="en-US"/>
+              </w:rPr>
+              <w:t>1</w:t>
+            </w:r>
+          </w:p>
+          <w:p>
+            <w:pPr>
+              <w:rPr>
+                <w:rFonts w:asciiTheme="majorBidi" w:hAnsiTheme="majorBidi" w:cstheme="majorBidi"/>
+                <w:lang w:val="en-US"/>
+              </w:rPr>
+            </w:pPr>
+            <w:r>
+              <w:rPr>
+                <w:rFonts w:asciiTheme="majorBidi" w:hAnsiTheme="majorBidi" w:cstheme="majorBidi"/>
+                <w:lang w:val="en-US"/>
+              </w:rPr>
+              <w:t>1</w:t>
+            </w:r>
+            <w:bookmarkStart w:id="0" w:name="_GoBack"/>
+            <w:bookmarkEnd w:id="0"/>
           </w:p>
         </w:tc>
       </w:tr>
@@ -3546,27 +5865,7 @@
                 <w:szCs w:val="14"/>
                 <w:lang w:val="en-US"/>
               </w:rPr>
-              <w:t>(</w:t>
-            </w:r>
-            <w:proofErr w:type="spellStart"/>
-            <w:r>
-              <w:rPr>
-                <w:rFonts w:asciiTheme="majorBidi" w:hAnsiTheme="majorBidi" w:cstheme="majorBidi"/>
-                <w:sz w:val="14"/>
-                <w:szCs w:val="14"/>
-                <w:lang w:val="en-US"/>
-              </w:rPr>
-              <w:t>elec</w:t>
-            </w:r>
-            <w:proofErr w:type="spellEnd"/>
-            <w:r>
-              <w:rPr>
-                <w:rFonts w:asciiTheme="majorBidi" w:hAnsiTheme="majorBidi" w:cstheme="majorBidi"/>
-                <w:sz w:val="14"/>
-                <w:szCs w:val="14"/>
-                <w:lang w:val="en-US"/>
-              </w:rPr>
-              <w:t>)</w:t>
+              <w:t>(elec)</w:t>
             </w:r>
           </w:p>
           <w:p>
@@ -4911,8 +7210,6 @@
               </w:rPr>
               <w:t>0.4</w:t>
             </w:r>
-            <w:bookmarkStart w:id="0" w:name="_GoBack"/>
-            <w:bookmarkEnd w:id="0"/>
           </w:p>
         </w:tc>
       </w:tr>
@@ -4933,6 +7230,7 @@
                 <w:rFonts w:asciiTheme="majorBidi" w:hAnsiTheme="majorBidi" w:cstheme="majorBidi"/>
                 <w:lang w:val="en-US"/>
               </w:rPr>
+              <w:lastRenderedPageBreak/>
               <w:t>Rock Pop 2</w:t>
             </w:r>
           </w:p>
@@ -5261,15 +7559,7 @@
                 <w:rFonts w:asciiTheme="majorBidi" w:hAnsiTheme="majorBidi" w:cstheme="majorBidi"/>
                 <w:lang w:val="en-US"/>
               </w:rPr>
-              <w:t xml:space="preserve">Similar Song Location in </w:t>
-            </w:r>
-            <w:r>
-              <w:rPr>
-                <w:rFonts w:asciiTheme="majorBidi" w:hAnsiTheme="majorBidi" w:cstheme="majorBidi"/>
-                <w:lang w:val="en-US"/>
-              </w:rPr>
-              <w:lastRenderedPageBreak/>
-              <w:t>Result List</w:t>
+              <w:t>Similar Song Location in Result List</w:t>
             </w:r>
           </w:p>
         </w:tc>
@@ -5289,16 +7579,7 @@
                 <w:rFonts w:asciiTheme="majorBidi" w:hAnsiTheme="majorBidi" w:cstheme="majorBidi"/>
                 <w:lang w:val="en-US"/>
               </w:rPr>
-              <w:lastRenderedPageBreak/>
-              <w:t xml:space="preserve">Dissimilar Song Location in </w:t>
-            </w:r>
-            <w:r>
-              <w:rPr>
-                <w:rFonts w:asciiTheme="majorBidi" w:hAnsiTheme="majorBidi" w:cstheme="majorBidi"/>
-                <w:lang w:val="en-US"/>
-              </w:rPr>
-              <w:lastRenderedPageBreak/>
-              <w:t>Result List</w:t>
+              <w:t>Dissimilar Song Location in Result List</w:t>
             </w:r>
           </w:p>
         </w:tc>
@@ -5323,7 +7604,6 @@
                 <w:rFonts w:asciiTheme="majorBidi" w:hAnsiTheme="majorBidi" w:cstheme="majorBidi"/>
                 <w:lang w:val="en-US"/>
               </w:rPr>
-              <w:lastRenderedPageBreak/>
               <w:t>Classical 1</w:t>
             </w:r>
           </w:p>
@@ -5404,46 +7684,14 @@
                 <w:rFonts w:asciiTheme="majorBidi" w:hAnsiTheme="majorBidi" w:cstheme="majorBidi"/>
                 <w:lang w:val="en-US"/>
               </w:rPr>
-              <w:t xml:space="preserve">the </w:t>
-            </w:r>
-            <w:proofErr w:type="spellStart"/>
-            <w:r>
-              <w:rPr>
-                <w:rFonts w:asciiTheme="majorBidi" w:hAnsiTheme="majorBidi" w:cstheme="majorBidi"/>
-                <w:lang w:val="en-US"/>
-              </w:rPr>
-              <w:t>loc</w:t>
-            </w:r>
-            <w:proofErr w:type="spellEnd"/>
-            <w:r>
-              <w:rPr>
-                <w:rFonts w:asciiTheme="majorBidi" w:hAnsiTheme="majorBidi" w:cstheme="majorBidi"/>
-                <w:lang w:val="en-US"/>
-              </w:rPr>
-              <w:t xml:space="preserve"> of song in ranking list)</w:t>
-            </w:r>
-            <w:r>
-              <w:rPr>
-                <w:rFonts w:asciiTheme="majorBidi" w:hAnsiTheme="majorBidi" w:cstheme="majorBidi"/>
-                <w:lang w:val="en-US"/>
-              </w:rPr>
-              <w:t xml:space="preserve"> </w:t>
-            </w:r>
-            <w:proofErr w:type="spellStart"/>
-            <w:r>
-              <w:rPr>
-                <w:rFonts w:asciiTheme="majorBidi" w:hAnsiTheme="majorBidi" w:cstheme="majorBidi"/>
-                <w:lang w:val="en-US"/>
-              </w:rPr>
-              <w:t>e.g</w:t>
-            </w:r>
-            <w:proofErr w:type="spellEnd"/>
-            <w:r>
-              <w:rPr>
-                <w:rFonts w:asciiTheme="majorBidi" w:hAnsiTheme="majorBidi" w:cstheme="majorBidi"/>
-                <w:lang w:val="en-US"/>
-              </w:rPr>
-              <w:t xml:space="preserve"> 14</w:t>
+              <w:t>the loc of song in ranking list)</w:t>
+            </w:r>
+            <w:r>
+              <w:rPr>
+                <w:rFonts w:asciiTheme="majorBidi" w:hAnsiTheme="majorBidi" w:cstheme="majorBidi"/>
+                <w:lang w:val="en-US"/>
+              </w:rPr>
+              <w:t xml:space="preserve"> e.g 14</w:t>
             </w:r>
           </w:p>
         </w:tc>
@@ -5964,7 +8212,7 @@
 </file>
 
 <file path=word/numbering.xml><?xml version="1.0" encoding="utf-8"?>
-<w:numbering xmlns:wpc="http://schemas.microsoft.com/office/word/2010/wordprocessingCanvas" xmlns:mc="http://schemas.openxmlformats.org/markup-compatibility/2006" xmlns:o="urn:schemas-microsoft-com:office:office" xmlns:r="http://schemas.openxmlformats.org/officeDocument/2006/relationships" xmlns:m="http://schemas.openxmlformats.org/officeDocument/2006/math" xmlns:v="urn:schemas-microsoft-com:vml" xmlns:wp14="http://schemas.microsoft.com/office/word/2010/wordprocessingDrawing" xmlns:wp="http://schemas.openxmlformats.org/drawingml/2006/wordprocessingDrawing" xmlns:w10="urn:schemas-microsoft-com:office:word" xmlns:w="http://schemas.openxmlformats.org/wordprocessingml/2006/main" xmlns:w14="http://schemas.microsoft.com/office/word/2010/wordml" xmlns:wpg="http://schemas.microsoft.com/office/word/2010/wordprocessingGroup" xmlns:wpi="http://schemas.microsoft.com/office/word/2010/wordprocessingInk" xmlns:wne="http://schemas.microsoft.com/office/word/2006/wordml" xmlns:wps="http://schemas.microsoft.com/office/word/2010/wordprocessingShape" mc:Ignorable="w14 wp14">
+<w:numbering xmlns:wpc="http://schemas.microsoft.com/office/word/2010/wordprocessingCanvas" xmlns:mo="http://schemas.microsoft.com/office/mac/office/2008/main" xmlns:mc="http://schemas.openxmlformats.org/markup-compatibility/2006" xmlns:mv="urn:schemas-microsoft-com:mac:vml" xmlns:o="urn:schemas-microsoft-com:office:office" xmlns:r="http://schemas.openxmlformats.org/officeDocument/2006/relationships" xmlns:m="http://schemas.openxmlformats.org/officeDocument/2006/math" xmlns:v="urn:schemas-microsoft-com:vml" xmlns:wp14="http://schemas.microsoft.com/office/word/2010/wordprocessingDrawing" xmlns:wp="http://schemas.openxmlformats.org/drawingml/2006/wordprocessingDrawing" xmlns:w10="urn:schemas-microsoft-com:office:word" xmlns:w="http://schemas.openxmlformats.org/wordprocessingml/2006/main" xmlns:w14="http://schemas.microsoft.com/office/word/2010/wordml" xmlns:wpg="http://schemas.microsoft.com/office/word/2010/wordprocessingGroup" xmlns:wpi="http://schemas.microsoft.com/office/word/2010/wordprocessingInk" xmlns:wne="http://schemas.microsoft.com/office/word/2006/wordml" xmlns:wps="http://schemas.microsoft.com/office/word/2010/wordprocessingShape" mc:Ignorable="w14 wp14">
   <w:abstractNum w:abstractNumId="0">
     <w:nsid w:val="2CF9087C"/>
     <w:multiLevelType w:val="hybridMultilevel"/>
@@ -6194,7 +8442,7 @@
       </w:pPr>
     </w:pPrDefault>
   </w:docDefaults>
-  <w:latentStyles w:defLockedState="0" w:defUIPriority="99" w:defSemiHidden="1" w:defUnhideWhenUsed="1" w:defQFormat="0" w:count="267">
+  <w:latentStyles w:defLockedState="0" w:defUIPriority="99" w:defSemiHidden="1" w:defUnhideWhenUsed="1" w:defQFormat="0" w:count="276">
     <w:lsdException w:name="Normal" w:semiHidden="0" w:uiPriority="0" w:unhideWhenUsed="0" w:qFormat="1"/>
     <w:lsdException w:name="heading 1" w:semiHidden="0" w:uiPriority="9" w:unhideWhenUsed="0" w:qFormat="1"/>
     <w:lsdException w:name="heading 2" w:uiPriority="9" w:qFormat="1"/>
@@ -6470,7 +8718,7 @@
 </file>
 
 <file path=word/stylesWithEffects.xml><?xml version="1.0" encoding="utf-8"?>
-<w:styles xmlns:wpc="http://schemas.microsoft.com/office/word/2010/wordprocessingCanvas" xmlns:mc="http://schemas.openxmlformats.org/markup-compatibility/2006" xmlns:o="urn:schemas-microsoft-com:office:office" xmlns:r="http://schemas.openxmlformats.org/officeDocument/2006/relationships" xmlns:m="http://schemas.openxmlformats.org/officeDocument/2006/math" xmlns:v="urn:schemas-microsoft-com:vml" xmlns:wp14="http://schemas.microsoft.com/office/word/2010/wordprocessingDrawing" xmlns:wp="http://schemas.openxmlformats.org/drawingml/2006/wordprocessingDrawing" xmlns:w10="urn:schemas-microsoft-com:office:word" xmlns:w="http://schemas.openxmlformats.org/wordprocessingml/2006/main" xmlns:w14="http://schemas.microsoft.com/office/word/2010/wordml" xmlns:wpg="http://schemas.microsoft.com/office/word/2010/wordprocessingGroup" xmlns:wpi="http://schemas.microsoft.com/office/word/2010/wordprocessingInk" xmlns:wne="http://schemas.microsoft.com/office/word/2006/wordml" xmlns:wps="http://schemas.microsoft.com/office/word/2010/wordprocessingShape" mc:Ignorable="w14 wp14">
+<w:styles xmlns:wpc="http://schemas.microsoft.com/office/word/2010/wordprocessingCanvas" xmlns:mo="http://schemas.microsoft.com/office/mac/office/2008/main" xmlns:mc="http://schemas.openxmlformats.org/markup-compatibility/2006" xmlns:mv="urn:schemas-microsoft-com:mac:vml" xmlns:o="urn:schemas-microsoft-com:office:office" xmlns:r="http://schemas.openxmlformats.org/officeDocument/2006/relationships" xmlns:m="http://schemas.openxmlformats.org/officeDocument/2006/math" xmlns:v="urn:schemas-microsoft-com:vml" xmlns:wp14="http://schemas.microsoft.com/office/word/2010/wordprocessingDrawing" xmlns:wp="http://schemas.openxmlformats.org/drawingml/2006/wordprocessingDrawing" xmlns:w10="urn:schemas-microsoft-com:office:word" xmlns:w="http://schemas.openxmlformats.org/wordprocessingml/2006/main" xmlns:w14="http://schemas.microsoft.com/office/word/2010/wordml" xmlns:wpg="http://schemas.microsoft.com/office/word/2010/wordprocessingGroup" xmlns:wpi="http://schemas.microsoft.com/office/word/2010/wordprocessingInk" xmlns:wne="http://schemas.microsoft.com/office/word/2006/wordml" xmlns:wps="http://schemas.microsoft.com/office/word/2010/wordprocessingShape" mc:Ignorable="w14 wp14">
   <w:docDefaults>
     <w:rPrDefault>
       <w:rPr>
@@ -6486,7 +8734,7 @@
       </w:pPr>
     </w:pPrDefault>
   </w:docDefaults>
-  <w:latentStyles w:defLockedState="0" w:defUIPriority="99" w:defSemiHidden="1" w:defUnhideWhenUsed="1" w:defQFormat="0" w:count="267">
+  <w:latentStyles w:defLockedState="0" w:defUIPriority="99" w:defSemiHidden="1" w:defUnhideWhenUsed="1" w:defQFormat="0" w:count="276">
     <w:lsdException w:name="Normal" w:semiHidden="0" w:uiPriority="0" w:unhideWhenUsed="0" w:qFormat="1"/>
     <w:lsdException w:name="heading 1" w:semiHidden="0" w:uiPriority="9" w:unhideWhenUsed="0" w:qFormat="1"/>
     <w:lsdException w:name="heading 2" w:uiPriority="9" w:qFormat="1"/>

</xml_diff>

<commit_message>
Found second sound in the list
</commit_message>
<xml_diff>
--- a/ASS3/1_Report.docx
+++ b/ASS3/1_Report.docx
@@ -5002,8 +5002,6 @@
               </w:rPr>
               <w:t>1</w:t>
             </w:r>
-            <w:bookmarkStart w:id="0" w:name="_GoBack"/>
-            <w:bookmarkEnd w:id="0"/>
           </w:p>
         </w:tc>
       </w:tr>
@@ -7677,6 +7675,21 @@
                 <w:rFonts w:asciiTheme="majorBidi" w:hAnsiTheme="majorBidi" w:cstheme="majorBidi"/>
                 <w:lang w:val="en-US"/>
               </w:rPr>
+              <w:t>83</w:t>
+            </w:r>
+          </w:p>
+          <w:p>
+            <w:pPr>
+              <w:rPr>
+                <w:rFonts w:asciiTheme="majorBidi" w:hAnsiTheme="majorBidi" w:cstheme="majorBidi"/>
+                <w:lang w:val="en-US"/>
+              </w:rPr>
+            </w:pPr>
+            <w:r>
+              <w:rPr>
+                <w:rFonts w:asciiTheme="majorBidi" w:hAnsiTheme="majorBidi" w:cstheme="majorBidi"/>
+                <w:lang w:val="en-US"/>
+              </w:rPr>
               <w:t>(</w:t>
             </w:r>
             <w:r>
@@ -7699,6 +7712,14 @@
           <w:tcPr>
             <w:tcW w:w="3510" w:type="dxa"/>
           </w:tcPr>
+          <w:p>
+            <w:pPr>
+              <w:rPr>
+                <w:rFonts w:asciiTheme="majorBidi" w:hAnsiTheme="majorBidi" w:cstheme="majorBidi"/>
+                <w:lang w:val="en-US"/>
+              </w:rPr>
+            </w:pPr>
+          </w:p>
           <w:p>
             <w:pPr>
               <w:rPr>
@@ -7806,6 +7827,29 @@
               <w:t>tronic 1</w:t>
             </w:r>
           </w:p>
+          <w:p>
+            <w:pPr>
+              <w:rPr>
+                <w:rFonts w:asciiTheme="majorBidi" w:hAnsiTheme="majorBidi" w:cstheme="majorBidi"/>
+                <w:lang w:val="en-US"/>
+              </w:rPr>
+            </w:pPr>
+            <w:r>
+              <w:rPr>
+                <w:rFonts w:asciiTheme="majorBidi" w:hAnsiTheme="majorBidi" w:cstheme="majorBidi"/>
+                <w:lang w:val="en-US"/>
+              </w:rPr>
+              <w:t>SSD-L2Metric</w:t>
+            </w:r>
+          </w:p>
+          <w:p>
+            <w:pPr>
+              <w:rPr>
+                <w:rFonts w:asciiTheme="majorBidi" w:hAnsiTheme="majorBidi" w:cstheme="majorBidi"/>
+                <w:lang w:val="en-US"/>
+              </w:rPr>
+            </w:pPr>
+          </w:p>
         </w:tc>
         <w:tc>
           <w:tcPr>
@@ -7818,6 +7862,21 @@
                 <w:lang w:val="en-US"/>
               </w:rPr>
             </w:pPr>
+          </w:p>
+          <w:p>
+            <w:pPr>
+              <w:rPr>
+                <w:rFonts w:asciiTheme="majorBidi" w:hAnsiTheme="majorBidi" w:cstheme="majorBidi"/>
+                <w:lang w:val="en-US"/>
+              </w:rPr>
+            </w:pPr>
+            <w:r>
+              <w:rPr>
+                <w:rFonts w:asciiTheme="majorBidi" w:hAnsiTheme="majorBidi" w:cstheme="majorBidi"/>
+                <w:lang w:val="en-US"/>
+              </w:rPr>
+              <w:t>28</w:t>
+            </w:r>
           </w:p>
         </w:tc>
         <w:tc>
@@ -8012,6 +8071,44 @@
               <w:t>Metal Punk 1</w:t>
             </w:r>
           </w:p>
+          <w:p>
+            <w:pPr>
+              <w:rPr>
+                <w:rFonts w:asciiTheme="majorBidi" w:hAnsiTheme="majorBidi" w:cstheme="majorBidi"/>
+                <w:lang w:val="en-US"/>
+              </w:rPr>
+            </w:pPr>
+            <w:r>
+              <w:rPr>
+                <w:rFonts w:asciiTheme="majorBidi" w:hAnsiTheme="majorBidi" w:cstheme="majorBidi"/>
+                <w:lang w:val="en-US"/>
+              </w:rPr>
+              <w:t>RH-L2Metric</w:t>
+            </w:r>
+          </w:p>
+          <w:p>
+            <w:pPr>
+              <w:rPr>
+                <w:rFonts w:asciiTheme="majorBidi" w:hAnsiTheme="majorBidi" w:cstheme="majorBidi"/>
+                <w:lang w:val="en-US"/>
+              </w:rPr>
+            </w:pPr>
+            <w:r>
+              <w:rPr>
+                <w:rFonts w:asciiTheme="majorBidi" w:hAnsiTheme="majorBidi" w:cstheme="majorBidi"/>
+                <w:lang w:val="en-US"/>
+              </w:rPr>
+              <w:t>SSD-L1Metric</w:t>
+            </w:r>
+          </w:p>
+          <w:p>
+            <w:pPr>
+              <w:rPr>
+                <w:rFonts w:asciiTheme="majorBidi" w:hAnsiTheme="majorBidi" w:cstheme="majorBidi"/>
+                <w:lang w:val="en-US"/>
+              </w:rPr>
+            </w:pPr>
+          </w:p>
         </w:tc>
         <w:tc>
           <w:tcPr>
@@ -8024,6 +8121,36 @@
                 <w:lang w:val="en-US"/>
               </w:rPr>
             </w:pPr>
+          </w:p>
+          <w:p>
+            <w:pPr>
+              <w:rPr>
+                <w:rFonts w:asciiTheme="majorBidi" w:hAnsiTheme="majorBidi" w:cstheme="majorBidi"/>
+                <w:lang w:val="en-US"/>
+              </w:rPr>
+            </w:pPr>
+            <w:r>
+              <w:rPr>
+                <w:rFonts w:asciiTheme="majorBidi" w:hAnsiTheme="majorBidi" w:cstheme="majorBidi"/>
+                <w:lang w:val="en-US"/>
+              </w:rPr>
+              <w:t>9</w:t>
+            </w:r>
+          </w:p>
+          <w:p>
+            <w:pPr>
+              <w:rPr>
+                <w:rFonts w:asciiTheme="majorBidi" w:hAnsiTheme="majorBidi" w:cstheme="majorBidi"/>
+                <w:lang w:val="en-US"/>
+              </w:rPr>
+            </w:pPr>
+            <w:r>
+              <w:rPr>
+                <w:rFonts w:asciiTheme="majorBidi" w:hAnsiTheme="majorBidi" w:cstheme="majorBidi"/>
+                <w:lang w:val="en-US"/>
+              </w:rPr>
+              <w:t>3</w:t>
+            </w:r>
           </w:p>
         </w:tc>
         <w:tc>
@@ -8108,6 +8235,53 @@
               <w:t>Rock Pop 1</w:t>
             </w:r>
           </w:p>
+          <w:p>
+            <w:pPr>
+              <w:rPr>
+                <w:rFonts w:asciiTheme="majorBidi" w:hAnsiTheme="majorBidi" w:cstheme="majorBidi"/>
+                <w:lang w:val="en-US"/>
+              </w:rPr>
+            </w:pPr>
+            <w:r>
+              <w:rPr>
+                <w:rFonts w:asciiTheme="majorBidi" w:hAnsiTheme="majorBidi" w:cstheme="majorBidi"/>
+                <w:lang w:val="en-US"/>
+              </w:rPr>
+              <w:t>RH-L2Metric</w:t>
+            </w:r>
+          </w:p>
+          <w:p>
+            <w:pPr>
+              <w:rPr>
+                <w:rFonts w:asciiTheme="majorBidi" w:hAnsiTheme="majorBidi" w:cstheme="majorBidi"/>
+                <w:lang w:val="en-US"/>
+              </w:rPr>
+            </w:pPr>
+            <w:r>
+              <w:rPr>
+                <w:rFonts w:asciiTheme="majorBidi" w:hAnsiTheme="majorBidi" w:cstheme="majorBidi"/>
+                <w:lang w:val="en-US"/>
+              </w:rPr>
+              <w:t>SSD-L1Metri</w:t>
+            </w:r>
+            <w:bookmarkStart w:id="0" w:name="_GoBack"/>
+            <w:bookmarkEnd w:id="0"/>
+            <w:r>
+              <w:rPr>
+                <w:rFonts w:asciiTheme="majorBidi" w:hAnsiTheme="majorBidi" w:cstheme="majorBidi"/>
+                <w:lang w:val="en-US"/>
+              </w:rPr>
+              <w:t>c</w:t>
+            </w:r>
+          </w:p>
+          <w:p>
+            <w:pPr>
+              <w:rPr>
+                <w:rFonts w:asciiTheme="majorBidi" w:hAnsiTheme="majorBidi" w:cstheme="majorBidi"/>
+                <w:lang w:val="en-US"/>
+              </w:rPr>
+            </w:pPr>
+          </w:p>
         </w:tc>
         <w:tc>
           <w:tcPr>
@@ -8120,6 +8294,36 @@
                 <w:lang w:val="en-US"/>
               </w:rPr>
             </w:pPr>
+          </w:p>
+          <w:p>
+            <w:pPr>
+              <w:rPr>
+                <w:rFonts w:asciiTheme="majorBidi" w:hAnsiTheme="majorBidi" w:cstheme="majorBidi"/>
+                <w:lang w:val="en-US"/>
+              </w:rPr>
+            </w:pPr>
+            <w:r>
+              <w:rPr>
+                <w:rFonts w:asciiTheme="majorBidi" w:hAnsiTheme="majorBidi" w:cstheme="majorBidi"/>
+                <w:lang w:val="en-US"/>
+              </w:rPr>
+              <w:t>21</w:t>
+            </w:r>
+          </w:p>
+          <w:p>
+            <w:pPr>
+              <w:rPr>
+                <w:rFonts w:asciiTheme="majorBidi" w:hAnsiTheme="majorBidi" w:cstheme="majorBidi"/>
+                <w:lang w:val="en-US"/>
+              </w:rPr>
+            </w:pPr>
+            <w:r>
+              <w:rPr>
+                <w:rFonts w:asciiTheme="majorBidi" w:hAnsiTheme="majorBidi" w:cstheme="majorBidi"/>
+                <w:lang w:val="en-US"/>
+              </w:rPr>
+              <w:t>39</w:t>
+            </w:r>
           </w:p>
         </w:tc>
         <w:tc>
@@ -8200,6 +8404,14 @@
         </w:rPr>
         <w:t>Table 2: Results.</w:t>
       </w:r>
+    </w:p>
+    <w:p>
+      <w:pPr>
+        <w:rPr>
+          <w:rFonts w:asciiTheme="majorBidi" w:hAnsiTheme="majorBidi" w:cstheme="majorBidi"/>
+          <w:lang w:val="en-US"/>
+        </w:rPr>
+      </w:pPr>
     </w:p>
     <w:sectPr>
       <w:pgSz w:w="12240" w:h="15840"/>

</xml_diff>

<commit_message>
Updating report. adding some evaluation
</commit_message>
<xml_diff>
--- a/ASS3/1_Report.docx
+++ b/ASS3/1_Report.docx
@@ -943,19 +943,13 @@
     </w:p>
     <w:p>
       <w:pPr>
-        <w:pStyle w:val="Heading1"/>
-        <w:rPr>
-          <w:rFonts w:asciiTheme="majorBidi" w:hAnsiTheme="majorBidi"/>
-          <w:sz w:val="24"/>
-          <w:szCs w:val="24"/>
-          <w:lang w:val="en-US"/>
-        </w:rPr>
-      </w:pPr>
-      <w:r>
-        <w:rPr>
-          <w:rFonts w:asciiTheme="majorBidi" w:hAnsiTheme="majorBidi"/>
-          <w:sz w:val="24"/>
-          <w:szCs w:val="24"/>
+        <w:pStyle w:val="Subtitle"/>
+        <w:rPr>
+          <w:lang w:val="en-US"/>
+        </w:rPr>
+      </w:pPr>
+      <w:r>
+        <w:rPr>
           <w:lang w:val="en-US"/>
         </w:rPr>
         <w:t>Feature Extraction</w:t>
@@ -1116,19 +1110,13 @@
     </w:p>
     <w:p>
       <w:pPr>
-        <w:pStyle w:val="Heading1"/>
-        <w:rPr>
-          <w:rFonts w:asciiTheme="majorBidi" w:hAnsiTheme="majorBidi"/>
-          <w:sz w:val="24"/>
-          <w:szCs w:val="24"/>
-          <w:lang w:val="en-US"/>
-        </w:rPr>
-      </w:pPr>
-      <w:r>
-        <w:rPr>
-          <w:rFonts w:asciiTheme="majorBidi" w:hAnsiTheme="majorBidi"/>
-          <w:sz w:val="24"/>
-          <w:szCs w:val="24"/>
+        <w:pStyle w:val="Subtitle"/>
+        <w:rPr>
+          <w:lang w:val="en-US"/>
+        </w:rPr>
+      </w:pPr>
+      <w:r>
+        <w:rPr>
           <w:lang w:val="en-US"/>
         </w:rPr>
         <w:t>Perform similarity retrieval</w:t>
@@ -1418,7 +1406,7 @@
           <w:rFonts w:asciiTheme="majorBidi" w:hAnsiTheme="majorBidi" w:cstheme="majorBidi"/>
           <w:lang w:val="en-US"/>
         </w:rPr>
-        <w:t>We evaluate the top 1-5th</w:t>
+        <w:t>We evaluate the top 1-</w:t>
       </w:r>
       <w:proofErr w:type="gramStart"/>
       <w:r>
@@ -1426,6 +1414,28 @@
           <w:rFonts w:asciiTheme="majorBidi" w:hAnsiTheme="majorBidi" w:cstheme="majorBidi"/>
           <w:lang w:val="en-US"/>
         </w:rPr>
+        <w:t>5</w:t>
+      </w:r>
+      <w:r>
+        <w:rPr>
+          <w:rFonts w:asciiTheme="majorBidi" w:hAnsiTheme="majorBidi" w:cstheme="majorBidi"/>
+          <w:vertAlign w:val="superscript"/>
+          <w:lang w:val="en-US"/>
+        </w:rPr>
+        <w:t>th</w:t>
+      </w:r>
+      <w:r>
+        <w:rPr>
+          <w:rFonts w:asciiTheme="majorBidi" w:hAnsiTheme="majorBidi" w:cstheme="majorBidi"/>
+          <w:lang w:val="en-US"/>
+        </w:rPr>
+        <w:t xml:space="preserve"> </w:t>
+      </w:r>
+      <w:r>
+        <w:rPr>
+          <w:rFonts w:asciiTheme="majorBidi" w:hAnsiTheme="majorBidi" w:cstheme="majorBidi"/>
+          <w:lang w:val="en-US"/>
+        </w:rPr>
         <w:t>,</w:t>
       </w:r>
       <w:r>
@@ -1456,7 +1466,7 @@
           <w:rFonts w:asciiTheme="majorBidi" w:hAnsiTheme="majorBidi" w:cstheme="majorBidi"/>
           <w:lang w:val="en-US"/>
         </w:rPr>
-        <w:t xml:space="preserve"> 20th, 40th, 50</w:t>
+        <w:t xml:space="preserve"> 20</w:t>
       </w:r>
       <w:r>
         <w:rPr>
@@ -1471,13 +1481,6 @@
           <w:rFonts w:asciiTheme="majorBidi" w:hAnsiTheme="majorBidi" w:cstheme="majorBidi"/>
           <w:lang w:val="en-US"/>
         </w:rPr>
-        <w:t xml:space="preserve"> and 100th songs</w:t>
-      </w:r>
-      <w:r>
-        <w:rPr>
-          <w:rFonts w:asciiTheme="majorBidi" w:hAnsiTheme="majorBidi" w:cstheme="majorBidi"/>
-          <w:lang w:val="en-US"/>
-        </w:rPr>
         <w:t xml:space="preserve"> </w:t>
       </w:r>
       <w:r>
@@ -1485,7 +1488,15 @@
           <w:rFonts w:asciiTheme="majorBidi" w:hAnsiTheme="majorBidi" w:cstheme="majorBidi"/>
           <w:lang w:val="en-US"/>
         </w:rPr>
-        <w:t>retrieved for the two first songs of each genre, as shown in Table 1. For each</w:t>
+        <w:t>, 40</w:t>
+      </w:r>
+      <w:r>
+        <w:rPr>
+          <w:rFonts w:asciiTheme="majorBidi" w:hAnsiTheme="majorBidi" w:cstheme="majorBidi"/>
+          <w:vertAlign w:val="superscript"/>
+          <w:lang w:val="en-US"/>
+        </w:rPr>
+        <w:t>th</w:t>
       </w:r>
       <w:r>
         <w:rPr>
@@ -1499,16 +1510,107 @@
           <w:rFonts w:asciiTheme="majorBidi" w:hAnsiTheme="majorBidi" w:cstheme="majorBidi"/>
           <w:lang w:val="en-US"/>
         </w:rPr>
-        <w:t>query song, two graders attributed a categorical broad score</w:t>
-      </w:r>
-      <w:r>
-        <w:rPr>
-          <w:rFonts w:asciiTheme="majorBidi" w:hAnsiTheme="majorBidi" w:cstheme="majorBidi"/>
-          <w:b/>
-          <w:bCs/>
-          <w:lang w:val="en-US"/>
-        </w:rPr>
-        <w:t>2</w:t>
+        <w:t>, 50</w:t>
+      </w:r>
+      <w:r>
+        <w:rPr>
+          <w:rFonts w:asciiTheme="majorBidi" w:hAnsiTheme="majorBidi" w:cstheme="majorBidi"/>
+          <w:vertAlign w:val="superscript"/>
+          <w:lang w:val="en-US"/>
+        </w:rPr>
+        <w:t>th</w:t>
+      </w:r>
+      <w:r>
+        <w:rPr>
+          <w:rFonts w:asciiTheme="majorBidi" w:hAnsiTheme="majorBidi" w:cstheme="majorBidi"/>
+          <w:lang w:val="en-US"/>
+        </w:rPr>
+        <w:t xml:space="preserve"> and 100</w:t>
+      </w:r>
+      <w:r>
+        <w:rPr>
+          <w:rFonts w:asciiTheme="majorBidi" w:hAnsiTheme="majorBidi" w:cstheme="majorBidi"/>
+          <w:vertAlign w:val="superscript"/>
+          <w:lang w:val="en-US"/>
+        </w:rPr>
+        <w:t>th</w:t>
+      </w:r>
+      <w:r>
+        <w:rPr>
+          <w:rFonts w:asciiTheme="majorBidi" w:hAnsiTheme="majorBidi" w:cstheme="majorBidi"/>
+          <w:lang w:val="en-US"/>
+        </w:rPr>
+        <w:t xml:space="preserve"> </w:t>
+      </w:r>
+      <w:r>
+        <w:rPr>
+          <w:rFonts w:asciiTheme="majorBidi" w:hAnsiTheme="majorBidi" w:cstheme="majorBidi"/>
+          <w:lang w:val="en-US"/>
+        </w:rPr>
+        <w:t xml:space="preserve"> songs</w:t>
+      </w:r>
+      <w:r>
+        <w:rPr>
+          <w:rFonts w:asciiTheme="majorBidi" w:hAnsiTheme="majorBidi" w:cstheme="majorBidi"/>
+          <w:lang w:val="en-US"/>
+        </w:rPr>
+        <w:t xml:space="preserve"> </w:t>
+      </w:r>
+      <w:r>
+        <w:rPr>
+          <w:rFonts w:asciiTheme="majorBidi" w:hAnsiTheme="majorBidi" w:cstheme="majorBidi"/>
+          <w:lang w:val="en-US"/>
+        </w:rPr>
+        <w:t>re</w:t>
+      </w:r>
+      <w:r>
+        <w:rPr>
+          <w:rFonts w:asciiTheme="majorBidi" w:hAnsiTheme="majorBidi" w:cstheme="majorBidi"/>
+          <w:lang w:val="en-US"/>
+        </w:rPr>
+        <w:t xml:space="preserve">trieved for the two first song pairs </w:t>
+      </w:r>
+      <w:r>
+        <w:rPr>
+          <w:rFonts w:asciiTheme="majorBidi" w:hAnsiTheme="majorBidi" w:cstheme="majorBidi"/>
+          <w:lang w:val="en-US"/>
+        </w:rPr>
+        <w:t>of each genre, as shown in Table 1. For each</w:t>
+      </w:r>
+      <w:r>
+        <w:rPr>
+          <w:rFonts w:asciiTheme="majorBidi" w:hAnsiTheme="majorBidi" w:cstheme="majorBidi"/>
+          <w:lang w:val="en-US"/>
+        </w:rPr>
+        <w:t xml:space="preserve"> </w:t>
+      </w:r>
+      <w:r>
+        <w:rPr>
+          <w:rFonts w:asciiTheme="majorBidi" w:hAnsiTheme="majorBidi" w:cstheme="majorBidi"/>
+          <w:lang w:val="en-US"/>
+        </w:rPr>
+        <w:t xml:space="preserve">query song, </w:t>
+      </w:r>
+      <w:r>
+        <w:rPr>
+          <w:rFonts w:asciiTheme="majorBidi" w:hAnsiTheme="majorBidi" w:cstheme="majorBidi"/>
+          <w:lang w:val="en-US"/>
+        </w:rPr>
+        <w:t xml:space="preserve">we </w:t>
+      </w:r>
+      <w:r>
+        <w:rPr>
+          <w:rFonts w:asciiTheme="majorBidi" w:hAnsiTheme="majorBidi" w:cstheme="majorBidi"/>
+          <w:lang w:val="en-US"/>
+        </w:rPr>
+        <w:t>assign a score from</w:t>
+      </w:r>
+      <w:r>
+        <w:rPr>
+          <w:rFonts w:asciiTheme="majorBidi" w:hAnsiTheme="majorBidi" w:cstheme="majorBidi"/>
+          <w:lang w:val="en-US"/>
+        </w:rPr>
+        <w:t xml:space="preserve"> 0 to 2</w:t>
       </w:r>
       <w:r>
         <w:rPr>
@@ -1534,6 +1636,7 @@
           <w:rFonts w:asciiTheme="majorBidi" w:hAnsiTheme="majorBidi" w:cstheme="majorBidi"/>
           <w:lang w:val="en-US"/>
         </w:rPr>
+        <w:lastRenderedPageBreak/>
         <w:t>• 0 - Not similar</w:t>
       </w:r>
     </w:p>
@@ -1586,6 +1689,25 @@
           <w:lang w:val="en-US"/>
         </w:rPr>
       </w:pPr>
+    </w:p>
+    <w:p>
+      <w:pPr>
+        <w:widowControl w:val="0"/>
+        <w:autoSpaceDE w:val="0"/>
+        <w:autoSpaceDN w:val="0"/>
+        <w:adjustRightInd w:val="0"/>
+        <w:rPr>
+          <w:rFonts w:asciiTheme="majorBidi" w:hAnsiTheme="majorBidi" w:cstheme="majorBidi"/>
+          <w:lang w:val="en-US"/>
+        </w:rPr>
+      </w:pPr>
+      <w:r>
+        <w:rPr>
+          <w:rFonts w:asciiTheme="majorBidi" w:hAnsiTheme="majorBidi" w:cstheme="majorBidi"/>
+          <w:lang w:val="en-US"/>
+        </w:rPr>
+        <w:t>For having an overall view, we also sum up the grades for each evaluation and stored it in the last column of table.</w:t>
+      </w:r>
     </w:p>
     <w:p>
       <w:pPr>
@@ -1604,17 +1726,17 @@
       </w:tblPr>
       <w:tblGrid>
         <w:gridCol w:w="1728"/>
-        <w:gridCol w:w="720"/>
-        <w:gridCol w:w="720"/>
-        <w:gridCol w:w="720"/>
-        <w:gridCol w:w="720"/>
-        <w:gridCol w:w="720"/>
-        <w:gridCol w:w="720"/>
-        <w:gridCol w:w="720"/>
-        <w:gridCol w:w="720"/>
-        <w:gridCol w:w="720"/>
-        <w:gridCol w:w="720"/>
-        <w:gridCol w:w="1171"/>
+        <w:gridCol w:w="702"/>
+        <w:gridCol w:w="702"/>
+        <w:gridCol w:w="702"/>
+        <w:gridCol w:w="702"/>
+        <w:gridCol w:w="702"/>
+        <w:gridCol w:w="702"/>
+        <w:gridCol w:w="702"/>
+        <w:gridCol w:w="702"/>
+        <w:gridCol w:w="702"/>
+        <w:gridCol w:w="702"/>
+        <w:gridCol w:w="1351"/>
       </w:tblGrid>
       <w:tr>
         <w:tc>
@@ -1639,7 +1761,7 @@
         </w:tc>
         <w:tc>
           <w:tcPr>
-            <w:tcW w:w="720" w:type="dxa"/>
+            <w:tcW w:w="702" w:type="dxa"/>
           </w:tcPr>
           <w:p>
             <w:pPr>
@@ -1659,7 +1781,7 @@
         </w:tc>
         <w:tc>
           <w:tcPr>
-            <w:tcW w:w="720" w:type="dxa"/>
+            <w:tcW w:w="702" w:type="dxa"/>
           </w:tcPr>
           <w:p>
             <w:pPr>
@@ -1679,7 +1801,7 @@
         </w:tc>
         <w:tc>
           <w:tcPr>
-            <w:tcW w:w="720" w:type="dxa"/>
+            <w:tcW w:w="702" w:type="dxa"/>
           </w:tcPr>
           <w:p>
             <w:pPr>
@@ -1699,7 +1821,7 @@
         </w:tc>
         <w:tc>
           <w:tcPr>
-            <w:tcW w:w="720" w:type="dxa"/>
+            <w:tcW w:w="702" w:type="dxa"/>
           </w:tcPr>
           <w:p>
             <w:pPr>
@@ -1719,7 +1841,7 @@
         </w:tc>
         <w:tc>
           <w:tcPr>
-            <w:tcW w:w="720" w:type="dxa"/>
+            <w:tcW w:w="702" w:type="dxa"/>
           </w:tcPr>
           <w:p>
             <w:pPr>
@@ -1739,7 +1861,7 @@
         </w:tc>
         <w:tc>
           <w:tcPr>
-            <w:tcW w:w="720" w:type="dxa"/>
+            <w:tcW w:w="702" w:type="dxa"/>
           </w:tcPr>
           <w:p>
             <w:pPr>
@@ -1759,7 +1881,7 @@
         </w:tc>
         <w:tc>
           <w:tcPr>
-            <w:tcW w:w="720" w:type="dxa"/>
+            <w:tcW w:w="702" w:type="dxa"/>
           </w:tcPr>
           <w:p>
             <w:pPr>
@@ -1779,7 +1901,7 @@
         </w:tc>
         <w:tc>
           <w:tcPr>
-            <w:tcW w:w="720" w:type="dxa"/>
+            <w:tcW w:w="702" w:type="dxa"/>
           </w:tcPr>
           <w:p>
             <w:pPr>
@@ -1799,7 +1921,7 @@
         </w:tc>
         <w:tc>
           <w:tcPr>
-            <w:tcW w:w="720" w:type="dxa"/>
+            <w:tcW w:w="702" w:type="dxa"/>
           </w:tcPr>
           <w:p>
             <w:pPr>
@@ -1819,7 +1941,7 @@
         </w:tc>
         <w:tc>
           <w:tcPr>
-            <w:tcW w:w="720" w:type="dxa"/>
+            <w:tcW w:w="702" w:type="dxa"/>
           </w:tcPr>
           <w:p>
             <w:pPr>
@@ -1839,7 +1961,7 @@
         </w:tc>
         <w:tc>
           <w:tcPr>
-            <w:tcW w:w="1171" w:type="dxa"/>
+            <w:tcW w:w="1351" w:type="dxa"/>
           </w:tcPr>
           <w:p>
             <w:pPr>
@@ -1854,7 +1976,14 @@
                 <w:rFonts w:asciiTheme="majorBidi" w:hAnsiTheme="majorBidi" w:cstheme="majorBidi"/>
                 <w:lang w:val="en-US"/>
               </w:rPr>
-              <w:t>TotalRate</w:t>
+              <w:t>Total</w:t>
+            </w:r>
+            <w:r>
+              <w:rPr>
+                <w:rFonts w:asciiTheme="majorBidi" w:hAnsiTheme="majorBidi" w:cstheme="majorBidi"/>
+                <w:lang w:val="en-US"/>
+              </w:rPr>
+              <w:t>Score</w:t>
             </w:r>
             <w:proofErr w:type="spellEnd"/>
           </w:p>
@@ -1936,7 +2065,7 @@
         </w:tc>
         <w:tc>
           <w:tcPr>
-            <w:tcW w:w="720" w:type="dxa"/>
+            <w:tcW w:w="702" w:type="dxa"/>
           </w:tcPr>
           <w:p>
             <w:pPr>
@@ -1994,7 +2123,7 @@
         </w:tc>
         <w:tc>
           <w:tcPr>
-            <w:tcW w:w="720" w:type="dxa"/>
+            <w:tcW w:w="702" w:type="dxa"/>
           </w:tcPr>
           <w:p>
             <w:pPr>
@@ -2052,7 +2181,7 @@
         </w:tc>
         <w:tc>
           <w:tcPr>
-            <w:tcW w:w="720" w:type="dxa"/>
+            <w:tcW w:w="702" w:type="dxa"/>
           </w:tcPr>
           <w:p>
             <w:pPr>
@@ -2110,7 +2239,7 @@
         </w:tc>
         <w:tc>
           <w:tcPr>
-            <w:tcW w:w="720" w:type="dxa"/>
+            <w:tcW w:w="702" w:type="dxa"/>
           </w:tcPr>
           <w:p>
             <w:pPr>
@@ -2168,7 +2297,7 @@
         </w:tc>
         <w:tc>
           <w:tcPr>
-            <w:tcW w:w="720" w:type="dxa"/>
+            <w:tcW w:w="702" w:type="dxa"/>
           </w:tcPr>
           <w:p>
             <w:pPr>
@@ -2226,7 +2355,7 @@
         </w:tc>
         <w:tc>
           <w:tcPr>
-            <w:tcW w:w="720" w:type="dxa"/>
+            <w:tcW w:w="702" w:type="dxa"/>
           </w:tcPr>
           <w:p>
             <w:pPr>
@@ -2284,7 +2413,7 @@
         </w:tc>
         <w:tc>
           <w:tcPr>
-            <w:tcW w:w="720" w:type="dxa"/>
+            <w:tcW w:w="702" w:type="dxa"/>
           </w:tcPr>
           <w:p>
             <w:pPr>
@@ -2342,7 +2471,7 @@
         </w:tc>
         <w:tc>
           <w:tcPr>
-            <w:tcW w:w="720" w:type="dxa"/>
+            <w:tcW w:w="702" w:type="dxa"/>
           </w:tcPr>
           <w:p>
             <w:pPr>
@@ -2400,7 +2529,7 @@
         </w:tc>
         <w:tc>
           <w:tcPr>
-            <w:tcW w:w="720" w:type="dxa"/>
+            <w:tcW w:w="702" w:type="dxa"/>
           </w:tcPr>
           <w:p>
             <w:pPr>
@@ -2458,7 +2587,7 @@
         </w:tc>
         <w:tc>
           <w:tcPr>
-            <w:tcW w:w="720" w:type="dxa"/>
+            <w:tcW w:w="702" w:type="dxa"/>
           </w:tcPr>
           <w:p>
             <w:pPr>
@@ -2516,7 +2645,7 @@
         </w:tc>
         <w:tc>
           <w:tcPr>
-            <w:tcW w:w="1171" w:type="dxa"/>
+            <w:tcW w:w="1351" w:type="dxa"/>
           </w:tcPr>
           <w:p>
             <w:pPr>
@@ -2646,7 +2775,7 @@
         </w:tc>
         <w:tc>
           <w:tcPr>
-            <w:tcW w:w="720" w:type="dxa"/>
+            <w:tcW w:w="702" w:type="dxa"/>
           </w:tcPr>
           <w:p>
             <w:pPr>
@@ -2704,7 +2833,7 @@
         </w:tc>
         <w:tc>
           <w:tcPr>
-            <w:tcW w:w="720" w:type="dxa"/>
+            <w:tcW w:w="702" w:type="dxa"/>
           </w:tcPr>
           <w:p>
             <w:pPr>
@@ -2762,7 +2891,7 @@
         </w:tc>
         <w:tc>
           <w:tcPr>
-            <w:tcW w:w="720" w:type="dxa"/>
+            <w:tcW w:w="702" w:type="dxa"/>
           </w:tcPr>
           <w:p>
             <w:pPr>
@@ -2820,7 +2949,7 @@
         </w:tc>
         <w:tc>
           <w:tcPr>
-            <w:tcW w:w="720" w:type="dxa"/>
+            <w:tcW w:w="702" w:type="dxa"/>
           </w:tcPr>
           <w:p>
             <w:pPr>
@@ -2878,7 +3007,7 @@
         </w:tc>
         <w:tc>
           <w:tcPr>
-            <w:tcW w:w="720" w:type="dxa"/>
+            <w:tcW w:w="702" w:type="dxa"/>
           </w:tcPr>
           <w:p>
             <w:pPr>
@@ -2936,7 +3065,7 @@
         </w:tc>
         <w:tc>
           <w:tcPr>
-            <w:tcW w:w="720" w:type="dxa"/>
+            <w:tcW w:w="702" w:type="dxa"/>
           </w:tcPr>
           <w:p>
             <w:pPr>
@@ -2994,7 +3123,7 @@
         </w:tc>
         <w:tc>
           <w:tcPr>
-            <w:tcW w:w="720" w:type="dxa"/>
+            <w:tcW w:w="702" w:type="dxa"/>
           </w:tcPr>
           <w:p>
             <w:pPr>
@@ -3052,7 +3181,7 @@
         </w:tc>
         <w:tc>
           <w:tcPr>
-            <w:tcW w:w="720" w:type="dxa"/>
+            <w:tcW w:w="702" w:type="dxa"/>
           </w:tcPr>
           <w:p>
             <w:pPr>
@@ -3110,7 +3239,7 @@
         </w:tc>
         <w:tc>
           <w:tcPr>
-            <w:tcW w:w="720" w:type="dxa"/>
+            <w:tcW w:w="702" w:type="dxa"/>
           </w:tcPr>
           <w:p>
             <w:pPr>
@@ -3168,7 +3297,7 @@
         </w:tc>
         <w:tc>
           <w:tcPr>
-            <w:tcW w:w="720" w:type="dxa"/>
+            <w:tcW w:w="702" w:type="dxa"/>
           </w:tcPr>
           <w:p>
             <w:pPr>
@@ -3226,7 +3355,7 @@
         </w:tc>
         <w:tc>
           <w:tcPr>
-            <w:tcW w:w="1171" w:type="dxa"/>
+            <w:tcW w:w="1351" w:type="dxa"/>
           </w:tcPr>
           <w:p>
             <w:pPr>
@@ -3370,7 +3499,7 @@
         </w:tc>
         <w:tc>
           <w:tcPr>
-            <w:tcW w:w="720" w:type="dxa"/>
+            <w:tcW w:w="702" w:type="dxa"/>
           </w:tcPr>
           <w:p>
             <w:pPr>
@@ -3428,7 +3557,7 @@
         </w:tc>
         <w:tc>
           <w:tcPr>
-            <w:tcW w:w="720" w:type="dxa"/>
+            <w:tcW w:w="702" w:type="dxa"/>
           </w:tcPr>
           <w:p>
             <w:pPr>
@@ -3486,7 +3615,7 @@
         </w:tc>
         <w:tc>
           <w:tcPr>
-            <w:tcW w:w="720" w:type="dxa"/>
+            <w:tcW w:w="702" w:type="dxa"/>
           </w:tcPr>
           <w:p>
             <w:pPr>
@@ -3544,7 +3673,7 @@
         </w:tc>
         <w:tc>
           <w:tcPr>
-            <w:tcW w:w="720" w:type="dxa"/>
+            <w:tcW w:w="702" w:type="dxa"/>
           </w:tcPr>
           <w:p>
             <w:pPr>
@@ -3602,7 +3731,7 @@
         </w:tc>
         <w:tc>
           <w:tcPr>
-            <w:tcW w:w="720" w:type="dxa"/>
+            <w:tcW w:w="702" w:type="dxa"/>
           </w:tcPr>
           <w:p>
             <w:pPr>
@@ -3660,7 +3789,7 @@
         </w:tc>
         <w:tc>
           <w:tcPr>
-            <w:tcW w:w="720" w:type="dxa"/>
+            <w:tcW w:w="702" w:type="dxa"/>
           </w:tcPr>
           <w:p>
             <w:pPr>
@@ -3718,7 +3847,7 @@
         </w:tc>
         <w:tc>
           <w:tcPr>
-            <w:tcW w:w="720" w:type="dxa"/>
+            <w:tcW w:w="702" w:type="dxa"/>
           </w:tcPr>
           <w:p>
             <w:pPr>
@@ -3776,7 +3905,7 @@
         </w:tc>
         <w:tc>
           <w:tcPr>
-            <w:tcW w:w="720" w:type="dxa"/>
+            <w:tcW w:w="702" w:type="dxa"/>
           </w:tcPr>
           <w:p>
             <w:pPr>
@@ -3834,7 +3963,7 @@
         </w:tc>
         <w:tc>
           <w:tcPr>
-            <w:tcW w:w="720" w:type="dxa"/>
+            <w:tcW w:w="702" w:type="dxa"/>
           </w:tcPr>
           <w:p>
             <w:pPr>
@@ -3892,7 +4021,7 @@
         </w:tc>
         <w:tc>
           <w:tcPr>
-            <w:tcW w:w="720" w:type="dxa"/>
+            <w:tcW w:w="702" w:type="dxa"/>
           </w:tcPr>
           <w:p>
             <w:pPr>
@@ -3950,7 +4079,7 @@
         </w:tc>
         <w:tc>
           <w:tcPr>
-            <w:tcW w:w="1171" w:type="dxa"/>
+            <w:tcW w:w="1351" w:type="dxa"/>
           </w:tcPr>
           <w:p>
             <w:pPr>
@@ -4094,7 +4223,7 @@
         </w:tc>
         <w:tc>
           <w:tcPr>
-            <w:tcW w:w="720" w:type="dxa"/>
+            <w:tcW w:w="702" w:type="dxa"/>
           </w:tcPr>
           <w:p>
             <w:pPr>
@@ -4152,7 +4281,7 @@
         </w:tc>
         <w:tc>
           <w:tcPr>
-            <w:tcW w:w="720" w:type="dxa"/>
+            <w:tcW w:w="702" w:type="dxa"/>
           </w:tcPr>
           <w:p>
             <w:pPr>
@@ -4210,7 +4339,7 @@
         </w:tc>
         <w:tc>
           <w:tcPr>
-            <w:tcW w:w="720" w:type="dxa"/>
+            <w:tcW w:w="702" w:type="dxa"/>
           </w:tcPr>
           <w:p>
             <w:pPr>
@@ -4268,7 +4397,7 @@
         </w:tc>
         <w:tc>
           <w:tcPr>
-            <w:tcW w:w="720" w:type="dxa"/>
+            <w:tcW w:w="702" w:type="dxa"/>
           </w:tcPr>
           <w:p>
             <w:pPr>
@@ -4326,7 +4455,7 @@
         </w:tc>
         <w:tc>
           <w:tcPr>
-            <w:tcW w:w="720" w:type="dxa"/>
+            <w:tcW w:w="702" w:type="dxa"/>
           </w:tcPr>
           <w:p>
             <w:pPr>
@@ -4384,7 +4513,7 @@
         </w:tc>
         <w:tc>
           <w:tcPr>
-            <w:tcW w:w="720" w:type="dxa"/>
+            <w:tcW w:w="702" w:type="dxa"/>
           </w:tcPr>
           <w:p>
             <w:pPr>
@@ -4442,7 +4571,7 @@
         </w:tc>
         <w:tc>
           <w:tcPr>
-            <w:tcW w:w="720" w:type="dxa"/>
+            <w:tcW w:w="702" w:type="dxa"/>
           </w:tcPr>
           <w:p>
             <w:pPr>
@@ -4500,7 +4629,7 @@
         </w:tc>
         <w:tc>
           <w:tcPr>
-            <w:tcW w:w="720" w:type="dxa"/>
+            <w:tcW w:w="702" w:type="dxa"/>
           </w:tcPr>
           <w:p>
             <w:pPr>
@@ -4558,7 +4687,7 @@
         </w:tc>
         <w:tc>
           <w:tcPr>
-            <w:tcW w:w="720" w:type="dxa"/>
+            <w:tcW w:w="702" w:type="dxa"/>
           </w:tcPr>
           <w:p>
             <w:pPr>
@@ -4616,7 +4745,7 @@
         </w:tc>
         <w:tc>
           <w:tcPr>
-            <w:tcW w:w="720" w:type="dxa"/>
+            <w:tcW w:w="702" w:type="dxa"/>
           </w:tcPr>
           <w:p>
             <w:pPr>
@@ -4674,7 +4803,7 @@
         </w:tc>
         <w:tc>
           <w:tcPr>
-            <w:tcW w:w="1171" w:type="dxa"/>
+            <w:tcW w:w="1351" w:type="dxa"/>
           </w:tcPr>
           <w:p>
             <w:pPr>
@@ -4796,7 +4925,7 @@
         </w:tc>
         <w:tc>
           <w:tcPr>
-            <w:tcW w:w="720" w:type="dxa"/>
+            <w:tcW w:w="702" w:type="dxa"/>
           </w:tcPr>
           <w:p>
             <w:pPr>
@@ -4854,7 +4983,7 @@
         </w:tc>
         <w:tc>
           <w:tcPr>
-            <w:tcW w:w="720" w:type="dxa"/>
+            <w:tcW w:w="702" w:type="dxa"/>
           </w:tcPr>
           <w:p>
             <w:pPr>
@@ -4912,7 +5041,7 @@
         </w:tc>
         <w:tc>
           <w:tcPr>
-            <w:tcW w:w="720" w:type="dxa"/>
+            <w:tcW w:w="702" w:type="dxa"/>
           </w:tcPr>
           <w:p>
             <w:pPr>
@@ -4970,7 +5099,7 @@
         </w:tc>
         <w:tc>
           <w:tcPr>
-            <w:tcW w:w="720" w:type="dxa"/>
+            <w:tcW w:w="702" w:type="dxa"/>
           </w:tcPr>
           <w:p>
             <w:pPr>
@@ -5028,7 +5157,7 @@
         </w:tc>
         <w:tc>
           <w:tcPr>
-            <w:tcW w:w="720" w:type="dxa"/>
+            <w:tcW w:w="702" w:type="dxa"/>
           </w:tcPr>
           <w:p>
             <w:pPr>
@@ -5086,7 +5215,7 @@
         </w:tc>
         <w:tc>
           <w:tcPr>
-            <w:tcW w:w="720" w:type="dxa"/>
+            <w:tcW w:w="702" w:type="dxa"/>
           </w:tcPr>
           <w:p>
             <w:pPr>
@@ -5144,7 +5273,7 @@
         </w:tc>
         <w:tc>
           <w:tcPr>
-            <w:tcW w:w="720" w:type="dxa"/>
+            <w:tcW w:w="702" w:type="dxa"/>
           </w:tcPr>
           <w:p>
             <w:pPr>
@@ -5202,7 +5331,7 @@
         </w:tc>
         <w:tc>
           <w:tcPr>
-            <w:tcW w:w="720" w:type="dxa"/>
+            <w:tcW w:w="702" w:type="dxa"/>
           </w:tcPr>
           <w:p>
             <w:pPr>
@@ -5260,7 +5389,7 @@
         </w:tc>
         <w:tc>
           <w:tcPr>
-            <w:tcW w:w="720" w:type="dxa"/>
+            <w:tcW w:w="702" w:type="dxa"/>
           </w:tcPr>
           <w:p>
             <w:pPr>
@@ -5318,7 +5447,7 @@
         </w:tc>
         <w:tc>
           <w:tcPr>
-            <w:tcW w:w="720" w:type="dxa"/>
+            <w:tcW w:w="702" w:type="dxa"/>
           </w:tcPr>
           <w:p>
             <w:pPr>
@@ -5376,7 +5505,7 @@
         </w:tc>
         <w:tc>
           <w:tcPr>
-            <w:tcW w:w="1171" w:type="dxa"/>
+            <w:tcW w:w="1351" w:type="dxa"/>
           </w:tcPr>
           <w:p>
             <w:pPr>
@@ -5506,145 +5635,671 @@
         </w:tc>
         <w:tc>
           <w:tcPr>
-            <w:tcW w:w="720" w:type="dxa"/>
-          </w:tcPr>
-          <w:p>
-            <w:pPr>
-              <w:rPr>
-                <w:rFonts w:asciiTheme="majorBidi" w:hAnsiTheme="majorBidi" w:cstheme="majorBidi"/>
-                <w:lang w:val="en-US"/>
-              </w:rPr>
-            </w:pPr>
-          </w:p>
-        </w:tc>
-        <w:tc>
-          <w:tcPr>
-            <w:tcW w:w="720" w:type="dxa"/>
-          </w:tcPr>
-          <w:p>
-            <w:pPr>
-              <w:rPr>
-                <w:rFonts w:asciiTheme="majorBidi" w:hAnsiTheme="majorBidi" w:cstheme="majorBidi"/>
-                <w:lang w:val="en-US"/>
-              </w:rPr>
-            </w:pPr>
-          </w:p>
-        </w:tc>
-        <w:tc>
-          <w:tcPr>
-            <w:tcW w:w="720" w:type="dxa"/>
-          </w:tcPr>
-          <w:p>
-            <w:pPr>
-              <w:rPr>
-                <w:rFonts w:asciiTheme="majorBidi" w:hAnsiTheme="majorBidi" w:cstheme="majorBidi"/>
-                <w:lang w:val="en-US"/>
-              </w:rPr>
-            </w:pPr>
-          </w:p>
-        </w:tc>
-        <w:tc>
-          <w:tcPr>
-            <w:tcW w:w="720" w:type="dxa"/>
-          </w:tcPr>
-          <w:p>
-            <w:pPr>
-              <w:rPr>
-                <w:rFonts w:asciiTheme="majorBidi" w:hAnsiTheme="majorBidi" w:cstheme="majorBidi"/>
-                <w:lang w:val="en-US"/>
-              </w:rPr>
-            </w:pPr>
-          </w:p>
-        </w:tc>
-        <w:tc>
-          <w:tcPr>
-            <w:tcW w:w="720" w:type="dxa"/>
-          </w:tcPr>
-          <w:p>
-            <w:pPr>
-              <w:rPr>
-                <w:rFonts w:asciiTheme="majorBidi" w:hAnsiTheme="majorBidi" w:cstheme="majorBidi"/>
-                <w:lang w:val="en-US"/>
-              </w:rPr>
-            </w:pPr>
-          </w:p>
-        </w:tc>
-        <w:tc>
-          <w:tcPr>
-            <w:tcW w:w="720" w:type="dxa"/>
-          </w:tcPr>
-          <w:p>
-            <w:pPr>
-              <w:rPr>
-                <w:rFonts w:asciiTheme="majorBidi" w:hAnsiTheme="majorBidi" w:cstheme="majorBidi"/>
-                <w:lang w:val="en-US"/>
-              </w:rPr>
-            </w:pPr>
-          </w:p>
-        </w:tc>
-        <w:tc>
-          <w:tcPr>
-            <w:tcW w:w="720" w:type="dxa"/>
-          </w:tcPr>
-          <w:p>
-            <w:pPr>
-              <w:rPr>
-                <w:rFonts w:asciiTheme="majorBidi" w:hAnsiTheme="majorBidi" w:cstheme="majorBidi"/>
-                <w:lang w:val="en-US"/>
-              </w:rPr>
-            </w:pPr>
-          </w:p>
-        </w:tc>
-        <w:tc>
-          <w:tcPr>
-            <w:tcW w:w="720" w:type="dxa"/>
-          </w:tcPr>
-          <w:p>
-            <w:pPr>
-              <w:rPr>
-                <w:rFonts w:asciiTheme="majorBidi" w:hAnsiTheme="majorBidi" w:cstheme="majorBidi"/>
-                <w:lang w:val="en-US"/>
-              </w:rPr>
-            </w:pPr>
-          </w:p>
-        </w:tc>
-        <w:tc>
-          <w:tcPr>
-            <w:tcW w:w="720" w:type="dxa"/>
-          </w:tcPr>
-          <w:p>
-            <w:pPr>
-              <w:rPr>
-                <w:rFonts w:asciiTheme="majorBidi" w:hAnsiTheme="majorBidi" w:cstheme="majorBidi"/>
-                <w:lang w:val="en-US"/>
-              </w:rPr>
-            </w:pPr>
-          </w:p>
-        </w:tc>
-        <w:tc>
-          <w:tcPr>
-            <w:tcW w:w="720" w:type="dxa"/>
-          </w:tcPr>
-          <w:p>
-            <w:pPr>
-              <w:rPr>
-                <w:rFonts w:asciiTheme="majorBidi" w:hAnsiTheme="majorBidi" w:cstheme="majorBidi"/>
-                <w:lang w:val="en-US"/>
-              </w:rPr>
-            </w:pPr>
-          </w:p>
-        </w:tc>
-        <w:tc>
-          <w:tcPr>
-            <w:tcW w:w="1171" w:type="dxa"/>
-          </w:tcPr>
-          <w:p>
-            <w:pPr>
-              <w:rPr>
-                <w:rFonts w:asciiTheme="majorBidi" w:hAnsiTheme="majorBidi" w:cstheme="majorBidi"/>
-                <w:lang w:val="en-US"/>
-              </w:rPr>
-            </w:pPr>
+            <w:tcW w:w="702" w:type="dxa"/>
+          </w:tcPr>
+          <w:p>
+            <w:pPr>
+              <w:rPr>
+                <w:rFonts w:asciiTheme="majorBidi" w:hAnsiTheme="majorBidi" w:cstheme="majorBidi"/>
+                <w:lang w:val="en-US"/>
+              </w:rPr>
+            </w:pPr>
+          </w:p>
+          <w:p>
+            <w:pPr>
+              <w:rPr>
+                <w:rFonts w:asciiTheme="majorBidi" w:hAnsiTheme="majorBidi" w:cstheme="majorBidi"/>
+                <w:lang w:val="en-US"/>
+              </w:rPr>
+            </w:pPr>
+            <w:r>
+              <w:rPr>
+                <w:rFonts w:asciiTheme="majorBidi" w:hAnsiTheme="majorBidi" w:cstheme="majorBidi"/>
+                <w:lang w:val="en-US"/>
+              </w:rPr>
+              <w:t>2</w:t>
+            </w:r>
+          </w:p>
+          <w:p>
+            <w:pPr>
+              <w:rPr>
+                <w:rFonts w:asciiTheme="majorBidi" w:hAnsiTheme="majorBidi" w:cstheme="majorBidi"/>
+                <w:lang w:val="en-US"/>
+              </w:rPr>
+            </w:pPr>
+            <w:r>
+              <w:rPr>
+                <w:rFonts w:asciiTheme="majorBidi" w:hAnsiTheme="majorBidi" w:cstheme="majorBidi"/>
+                <w:lang w:val="en-US"/>
+              </w:rPr>
+              <w:t>2</w:t>
+            </w:r>
+          </w:p>
+          <w:p>
+            <w:pPr>
+              <w:rPr>
+                <w:rFonts w:asciiTheme="majorBidi" w:hAnsiTheme="majorBidi" w:cstheme="majorBidi"/>
+                <w:lang w:val="en-US"/>
+              </w:rPr>
+            </w:pPr>
+            <w:r>
+              <w:rPr>
+                <w:rFonts w:asciiTheme="majorBidi" w:hAnsiTheme="majorBidi" w:cstheme="majorBidi"/>
+                <w:lang w:val="en-US"/>
+              </w:rPr>
+              <w:t>2</w:t>
+            </w:r>
+          </w:p>
+        </w:tc>
+        <w:tc>
+          <w:tcPr>
+            <w:tcW w:w="702" w:type="dxa"/>
+          </w:tcPr>
+          <w:p>
+            <w:pPr>
+              <w:rPr>
+                <w:rFonts w:asciiTheme="majorBidi" w:hAnsiTheme="majorBidi" w:cstheme="majorBidi"/>
+                <w:lang w:val="en-US"/>
+              </w:rPr>
+            </w:pPr>
+          </w:p>
+          <w:p>
+            <w:pPr>
+              <w:rPr>
+                <w:rFonts w:asciiTheme="majorBidi" w:hAnsiTheme="majorBidi" w:cstheme="majorBidi"/>
+                <w:lang w:val="en-US"/>
+              </w:rPr>
+            </w:pPr>
+            <w:r>
+              <w:rPr>
+                <w:rFonts w:asciiTheme="majorBidi" w:hAnsiTheme="majorBidi" w:cstheme="majorBidi"/>
+                <w:lang w:val="en-US"/>
+              </w:rPr>
+              <w:t>1</w:t>
+            </w:r>
+          </w:p>
+          <w:p>
+            <w:pPr>
+              <w:rPr>
+                <w:rFonts w:asciiTheme="majorBidi" w:hAnsiTheme="majorBidi" w:cstheme="majorBidi"/>
+                <w:lang w:val="en-US"/>
+              </w:rPr>
+            </w:pPr>
+            <w:r>
+              <w:rPr>
+                <w:rFonts w:asciiTheme="majorBidi" w:hAnsiTheme="majorBidi" w:cstheme="majorBidi"/>
+                <w:lang w:val="en-US"/>
+              </w:rPr>
+              <w:t>2</w:t>
+            </w:r>
+          </w:p>
+          <w:p>
+            <w:pPr>
+              <w:rPr>
+                <w:rFonts w:asciiTheme="majorBidi" w:hAnsiTheme="majorBidi" w:cstheme="majorBidi"/>
+                <w:lang w:val="en-US"/>
+              </w:rPr>
+            </w:pPr>
+            <w:r>
+              <w:rPr>
+                <w:rFonts w:asciiTheme="majorBidi" w:hAnsiTheme="majorBidi" w:cstheme="majorBidi"/>
+                <w:lang w:val="en-US"/>
+              </w:rPr>
+              <w:t>1</w:t>
+            </w:r>
+          </w:p>
+        </w:tc>
+        <w:tc>
+          <w:tcPr>
+            <w:tcW w:w="702" w:type="dxa"/>
+          </w:tcPr>
+          <w:p>
+            <w:pPr>
+              <w:rPr>
+                <w:rFonts w:asciiTheme="majorBidi" w:hAnsiTheme="majorBidi" w:cstheme="majorBidi"/>
+                <w:lang w:val="en-US"/>
+              </w:rPr>
+            </w:pPr>
+          </w:p>
+          <w:p>
+            <w:pPr>
+              <w:rPr>
+                <w:rFonts w:asciiTheme="majorBidi" w:hAnsiTheme="majorBidi" w:cstheme="majorBidi"/>
+                <w:lang w:val="en-US"/>
+              </w:rPr>
+            </w:pPr>
+            <w:r>
+              <w:rPr>
+                <w:rFonts w:asciiTheme="majorBidi" w:hAnsiTheme="majorBidi" w:cstheme="majorBidi"/>
+                <w:lang w:val="en-US"/>
+              </w:rPr>
+              <w:t>0.5</w:t>
+            </w:r>
+          </w:p>
+          <w:p>
+            <w:pPr>
+              <w:rPr>
+                <w:rFonts w:asciiTheme="majorBidi" w:hAnsiTheme="majorBidi" w:cstheme="majorBidi"/>
+                <w:lang w:val="en-US"/>
+              </w:rPr>
+            </w:pPr>
+            <w:r>
+              <w:rPr>
+                <w:rFonts w:asciiTheme="majorBidi" w:hAnsiTheme="majorBidi" w:cstheme="majorBidi"/>
+                <w:lang w:val="en-US"/>
+              </w:rPr>
+              <w:t>0</w:t>
+            </w:r>
+          </w:p>
+          <w:p>
+            <w:pPr>
+              <w:rPr>
+                <w:rFonts w:asciiTheme="majorBidi" w:hAnsiTheme="majorBidi" w:cstheme="majorBidi"/>
+                <w:lang w:val="en-US"/>
+              </w:rPr>
+            </w:pPr>
+            <w:r>
+              <w:rPr>
+                <w:rFonts w:asciiTheme="majorBidi" w:hAnsiTheme="majorBidi" w:cstheme="majorBidi"/>
+                <w:lang w:val="en-US"/>
+              </w:rPr>
+              <w:t>2</w:t>
+            </w:r>
+          </w:p>
+        </w:tc>
+        <w:tc>
+          <w:tcPr>
+            <w:tcW w:w="702" w:type="dxa"/>
+          </w:tcPr>
+          <w:p>
+            <w:pPr>
+              <w:rPr>
+                <w:rFonts w:asciiTheme="majorBidi" w:hAnsiTheme="majorBidi" w:cstheme="majorBidi"/>
+                <w:lang w:val="en-US"/>
+              </w:rPr>
+            </w:pPr>
+          </w:p>
+          <w:p>
+            <w:pPr>
+              <w:rPr>
+                <w:rFonts w:asciiTheme="majorBidi" w:hAnsiTheme="majorBidi" w:cstheme="majorBidi"/>
+                <w:lang w:val="en-US"/>
+              </w:rPr>
+            </w:pPr>
+            <w:r>
+              <w:rPr>
+                <w:rFonts w:asciiTheme="majorBidi" w:hAnsiTheme="majorBidi" w:cstheme="majorBidi"/>
+                <w:lang w:val="en-US"/>
+              </w:rPr>
+              <w:t>1</w:t>
+            </w:r>
+          </w:p>
+          <w:p>
+            <w:pPr>
+              <w:rPr>
+                <w:rFonts w:asciiTheme="majorBidi" w:hAnsiTheme="majorBidi" w:cstheme="majorBidi"/>
+                <w:lang w:val="en-US"/>
+              </w:rPr>
+            </w:pPr>
+            <w:r>
+              <w:rPr>
+                <w:rFonts w:asciiTheme="majorBidi" w:hAnsiTheme="majorBidi" w:cstheme="majorBidi"/>
+                <w:lang w:val="en-US"/>
+              </w:rPr>
+              <w:t>1</w:t>
+            </w:r>
+          </w:p>
+          <w:p>
+            <w:pPr>
+              <w:rPr>
+                <w:rFonts w:asciiTheme="majorBidi" w:hAnsiTheme="majorBidi" w:cstheme="majorBidi"/>
+                <w:lang w:val="en-US"/>
+              </w:rPr>
+            </w:pPr>
+            <w:r>
+              <w:rPr>
+                <w:rFonts w:asciiTheme="majorBidi" w:hAnsiTheme="majorBidi" w:cstheme="majorBidi"/>
+                <w:lang w:val="en-US"/>
+              </w:rPr>
+              <w:t>0</w:t>
+            </w:r>
+          </w:p>
+        </w:tc>
+        <w:tc>
+          <w:tcPr>
+            <w:tcW w:w="702" w:type="dxa"/>
+          </w:tcPr>
+          <w:p>
+            <w:pPr>
+              <w:rPr>
+                <w:rFonts w:asciiTheme="majorBidi" w:hAnsiTheme="majorBidi" w:cstheme="majorBidi"/>
+                <w:lang w:val="en-US"/>
+              </w:rPr>
+            </w:pPr>
+          </w:p>
+          <w:p>
+            <w:pPr>
+              <w:rPr>
+                <w:rFonts w:asciiTheme="majorBidi" w:hAnsiTheme="majorBidi" w:cstheme="majorBidi"/>
+                <w:lang w:val="en-US"/>
+              </w:rPr>
+            </w:pPr>
+            <w:r>
+              <w:rPr>
+                <w:rFonts w:asciiTheme="majorBidi" w:hAnsiTheme="majorBidi" w:cstheme="majorBidi"/>
+                <w:lang w:val="en-US"/>
+              </w:rPr>
+              <w:t>0</w:t>
+            </w:r>
+          </w:p>
+          <w:p>
+            <w:pPr>
+              <w:rPr>
+                <w:rFonts w:asciiTheme="majorBidi" w:hAnsiTheme="majorBidi" w:cstheme="majorBidi"/>
+                <w:lang w:val="en-US"/>
+              </w:rPr>
+            </w:pPr>
+            <w:r>
+              <w:rPr>
+                <w:rFonts w:asciiTheme="majorBidi" w:hAnsiTheme="majorBidi" w:cstheme="majorBidi"/>
+                <w:lang w:val="en-US"/>
+              </w:rPr>
+              <w:t>1</w:t>
+            </w:r>
+          </w:p>
+          <w:p>
+            <w:pPr>
+              <w:rPr>
+                <w:rFonts w:asciiTheme="majorBidi" w:hAnsiTheme="majorBidi" w:cstheme="majorBidi"/>
+                <w:lang w:val="en-US"/>
+              </w:rPr>
+            </w:pPr>
+            <w:r>
+              <w:rPr>
+                <w:rFonts w:asciiTheme="majorBidi" w:hAnsiTheme="majorBidi" w:cstheme="majorBidi"/>
+                <w:lang w:val="en-US"/>
+              </w:rPr>
+              <w:t>0</w:t>
+            </w:r>
+          </w:p>
+        </w:tc>
+        <w:tc>
+          <w:tcPr>
+            <w:tcW w:w="702" w:type="dxa"/>
+          </w:tcPr>
+          <w:p>
+            <w:pPr>
+              <w:rPr>
+                <w:rFonts w:asciiTheme="majorBidi" w:hAnsiTheme="majorBidi" w:cstheme="majorBidi"/>
+                <w:lang w:val="en-US"/>
+              </w:rPr>
+            </w:pPr>
+          </w:p>
+          <w:p>
+            <w:pPr>
+              <w:rPr>
+                <w:rFonts w:asciiTheme="majorBidi" w:hAnsiTheme="majorBidi" w:cstheme="majorBidi"/>
+                <w:lang w:val="en-US"/>
+              </w:rPr>
+            </w:pPr>
+            <w:r>
+              <w:rPr>
+                <w:rFonts w:asciiTheme="majorBidi" w:hAnsiTheme="majorBidi" w:cstheme="majorBidi"/>
+                <w:lang w:val="en-US"/>
+              </w:rPr>
+              <w:t>0.5</w:t>
+            </w:r>
+          </w:p>
+          <w:p>
+            <w:pPr>
+              <w:rPr>
+                <w:rFonts w:asciiTheme="majorBidi" w:hAnsiTheme="majorBidi" w:cstheme="majorBidi"/>
+                <w:lang w:val="en-US"/>
+              </w:rPr>
+            </w:pPr>
+            <w:r>
+              <w:rPr>
+                <w:rFonts w:asciiTheme="majorBidi" w:hAnsiTheme="majorBidi" w:cstheme="majorBidi"/>
+                <w:lang w:val="en-US"/>
+              </w:rPr>
+              <w:t>0</w:t>
+            </w:r>
+          </w:p>
+          <w:p>
+            <w:pPr>
+              <w:rPr>
+                <w:rFonts w:asciiTheme="majorBidi" w:hAnsiTheme="majorBidi" w:cstheme="majorBidi"/>
+                <w:lang w:val="en-US"/>
+              </w:rPr>
+            </w:pPr>
+            <w:r>
+              <w:rPr>
+                <w:rFonts w:asciiTheme="majorBidi" w:hAnsiTheme="majorBidi" w:cstheme="majorBidi"/>
+                <w:lang w:val="en-US"/>
+              </w:rPr>
+              <w:t>0.5</w:t>
+            </w:r>
+          </w:p>
+        </w:tc>
+        <w:tc>
+          <w:tcPr>
+            <w:tcW w:w="702" w:type="dxa"/>
+          </w:tcPr>
+          <w:p>
+            <w:pPr>
+              <w:rPr>
+                <w:rFonts w:asciiTheme="majorBidi" w:hAnsiTheme="majorBidi" w:cstheme="majorBidi"/>
+                <w:lang w:val="en-US"/>
+              </w:rPr>
+            </w:pPr>
+          </w:p>
+          <w:p>
+            <w:pPr>
+              <w:rPr>
+                <w:rFonts w:asciiTheme="majorBidi" w:hAnsiTheme="majorBidi" w:cstheme="majorBidi"/>
+                <w:lang w:val="en-US"/>
+              </w:rPr>
+            </w:pPr>
+            <w:r>
+              <w:rPr>
+                <w:rFonts w:asciiTheme="majorBidi" w:hAnsiTheme="majorBidi" w:cstheme="majorBidi"/>
+                <w:lang w:val="en-US"/>
+              </w:rPr>
+              <w:t>0.2</w:t>
+            </w:r>
+          </w:p>
+          <w:p>
+            <w:pPr>
+              <w:rPr>
+                <w:rFonts w:asciiTheme="majorBidi" w:hAnsiTheme="majorBidi" w:cstheme="majorBidi"/>
+                <w:lang w:val="en-US"/>
+              </w:rPr>
+            </w:pPr>
+            <w:r>
+              <w:rPr>
+                <w:rFonts w:asciiTheme="majorBidi" w:hAnsiTheme="majorBidi" w:cstheme="majorBidi"/>
+                <w:lang w:val="en-US"/>
+              </w:rPr>
+              <w:t>0.5</w:t>
+            </w:r>
+          </w:p>
+          <w:p>
+            <w:pPr>
+              <w:rPr>
+                <w:rFonts w:asciiTheme="majorBidi" w:hAnsiTheme="majorBidi" w:cstheme="majorBidi"/>
+                <w:lang w:val="en-US"/>
+              </w:rPr>
+            </w:pPr>
+            <w:r>
+              <w:rPr>
+                <w:rFonts w:asciiTheme="majorBidi" w:hAnsiTheme="majorBidi" w:cstheme="majorBidi"/>
+                <w:lang w:val="en-US"/>
+              </w:rPr>
+              <w:t>0.2</w:t>
+            </w:r>
+          </w:p>
+        </w:tc>
+        <w:tc>
+          <w:tcPr>
+            <w:tcW w:w="702" w:type="dxa"/>
+          </w:tcPr>
+          <w:p>
+            <w:pPr>
+              <w:rPr>
+                <w:rFonts w:asciiTheme="majorBidi" w:hAnsiTheme="majorBidi" w:cstheme="majorBidi"/>
+                <w:lang w:val="en-US"/>
+              </w:rPr>
+            </w:pPr>
+          </w:p>
+          <w:p>
+            <w:pPr>
+              <w:rPr>
+                <w:rFonts w:asciiTheme="majorBidi" w:hAnsiTheme="majorBidi" w:cstheme="majorBidi"/>
+                <w:lang w:val="en-US"/>
+              </w:rPr>
+            </w:pPr>
+            <w:r>
+              <w:rPr>
+                <w:rFonts w:asciiTheme="majorBidi" w:hAnsiTheme="majorBidi" w:cstheme="majorBidi"/>
+                <w:lang w:val="en-US"/>
+              </w:rPr>
+              <w:t>0</w:t>
+            </w:r>
+          </w:p>
+          <w:p>
+            <w:pPr>
+              <w:rPr>
+                <w:rFonts w:asciiTheme="majorBidi" w:hAnsiTheme="majorBidi" w:cstheme="majorBidi"/>
+                <w:lang w:val="en-US"/>
+              </w:rPr>
+            </w:pPr>
+            <w:r>
+              <w:rPr>
+                <w:rFonts w:asciiTheme="majorBidi" w:hAnsiTheme="majorBidi" w:cstheme="majorBidi"/>
+                <w:lang w:val="en-US"/>
+              </w:rPr>
+              <w:t>0</w:t>
+            </w:r>
+          </w:p>
+          <w:p>
+            <w:pPr>
+              <w:rPr>
+                <w:rFonts w:asciiTheme="majorBidi" w:hAnsiTheme="majorBidi" w:cstheme="majorBidi"/>
+                <w:lang w:val="en-US"/>
+              </w:rPr>
+            </w:pPr>
+            <w:r>
+              <w:rPr>
+                <w:rFonts w:asciiTheme="majorBidi" w:hAnsiTheme="majorBidi" w:cstheme="majorBidi"/>
+                <w:lang w:val="en-US"/>
+              </w:rPr>
+              <w:t>0</w:t>
+            </w:r>
+          </w:p>
+        </w:tc>
+        <w:tc>
+          <w:tcPr>
+            <w:tcW w:w="702" w:type="dxa"/>
+          </w:tcPr>
+          <w:p>
+            <w:pPr>
+              <w:rPr>
+                <w:rFonts w:asciiTheme="majorBidi" w:hAnsiTheme="majorBidi" w:cstheme="majorBidi"/>
+                <w:lang w:val="en-US"/>
+              </w:rPr>
+            </w:pPr>
+          </w:p>
+          <w:p>
+            <w:pPr>
+              <w:rPr>
+                <w:rFonts w:asciiTheme="majorBidi" w:hAnsiTheme="majorBidi" w:cstheme="majorBidi"/>
+                <w:sz w:val="8"/>
+                <w:szCs w:val="8"/>
+                <w:lang w:val="en-US"/>
+              </w:rPr>
+            </w:pPr>
+            <w:r>
+              <w:rPr>
+                <w:rFonts w:asciiTheme="majorBidi" w:hAnsiTheme="majorBidi" w:cstheme="majorBidi"/>
+                <w:lang w:val="en-US"/>
+              </w:rPr>
+              <w:t xml:space="preserve">1 </w:t>
+            </w:r>
+            <w:r>
+              <w:rPr>
+                <w:rFonts w:asciiTheme="majorBidi" w:hAnsiTheme="majorBidi" w:cstheme="majorBidi"/>
+                <w:sz w:val="8"/>
+                <w:szCs w:val="8"/>
+                <w:lang w:val="en-US"/>
+              </w:rPr>
+              <w:t xml:space="preserve">(same </w:t>
+            </w:r>
+            <w:proofErr w:type="spellStart"/>
+            <w:r>
+              <w:rPr>
+                <w:rFonts w:asciiTheme="majorBidi" w:hAnsiTheme="majorBidi" w:cstheme="majorBidi"/>
+                <w:sz w:val="8"/>
+                <w:szCs w:val="8"/>
+                <w:lang w:val="en-US"/>
+              </w:rPr>
+              <w:t>inst</w:t>
+            </w:r>
+            <w:proofErr w:type="spellEnd"/>
+            <w:r>
+              <w:rPr>
+                <w:rFonts w:asciiTheme="majorBidi" w:hAnsiTheme="majorBidi" w:cstheme="majorBidi"/>
+                <w:sz w:val="8"/>
+                <w:szCs w:val="8"/>
+                <w:lang w:val="en-US"/>
+              </w:rPr>
+              <w:t xml:space="preserve"> /style)</w:t>
+            </w:r>
+          </w:p>
+          <w:p>
+            <w:pPr>
+              <w:rPr>
+                <w:rFonts w:asciiTheme="majorBidi" w:hAnsiTheme="majorBidi" w:cstheme="majorBidi"/>
+                <w:lang w:val="en-US"/>
+              </w:rPr>
+            </w:pPr>
+            <w:r>
+              <w:rPr>
+                <w:rFonts w:asciiTheme="majorBidi" w:hAnsiTheme="majorBidi" w:cstheme="majorBidi"/>
+                <w:lang w:val="en-US"/>
+              </w:rPr>
+              <w:t>0.5</w:t>
+            </w:r>
+          </w:p>
+          <w:p>
+            <w:pPr>
+              <w:rPr>
+                <w:rFonts w:asciiTheme="majorBidi" w:hAnsiTheme="majorBidi" w:cstheme="majorBidi"/>
+                <w:lang w:val="en-US"/>
+              </w:rPr>
+            </w:pPr>
+            <w:r>
+              <w:rPr>
+                <w:rFonts w:asciiTheme="majorBidi" w:hAnsiTheme="majorBidi" w:cstheme="majorBidi"/>
+                <w:lang w:val="en-US"/>
+              </w:rPr>
+              <w:t>1</w:t>
+            </w:r>
+          </w:p>
+        </w:tc>
+        <w:tc>
+          <w:tcPr>
+            <w:tcW w:w="702" w:type="dxa"/>
+          </w:tcPr>
+          <w:p>
+            <w:pPr>
+              <w:rPr>
+                <w:rFonts w:asciiTheme="majorBidi" w:hAnsiTheme="majorBidi" w:cstheme="majorBidi"/>
+                <w:lang w:val="en-US"/>
+              </w:rPr>
+            </w:pPr>
+          </w:p>
+          <w:p>
+            <w:pPr>
+              <w:rPr>
+                <w:rFonts w:asciiTheme="majorBidi" w:hAnsiTheme="majorBidi" w:cstheme="majorBidi"/>
+                <w:lang w:val="en-US"/>
+              </w:rPr>
+            </w:pPr>
+            <w:r>
+              <w:rPr>
+                <w:rFonts w:asciiTheme="majorBidi" w:hAnsiTheme="majorBidi" w:cstheme="majorBidi"/>
+                <w:lang w:val="en-US"/>
+              </w:rPr>
+              <w:t>0</w:t>
+            </w:r>
+          </w:p>
+          <w:p>
+            <w:pPr>
+              <w:rPr>
+                <w:rFonts w:asciiTheme="majorBidi" w:hAnsiTheme="majorBidi" w:cstheme="majorBidi"/>
+                <w:lang w:val="en-US"/>
+              </w:rPr>
+            </w:pPr>
+            <w:r>
+              <w:rPr>
+                <w:rFonts w:asciiTheme="majorBidi" w:hAnsiTheme="majorBidi" w:cstheme="majorBidi"/>
+                <w:lang w:val="en-US"/>
+              </w:rPr>
+              <w:t>0</w:t>
+            </w:r>
+          </w:p>
+          <w:p>
+            <w:pPr>
+              <w:rPr>
+                <w:rFonts w:asciiTheme="majorBidi" w:hAnsiTheme="majorBidi" w:cstheme="majorBidi"/>
+                <w:lang w:val="en-US"/>
+              </w:rPr>
+            </w:pPr>
+            <w:r>
+              <w:rPr>
+                <w:rFonts w:asciiTheme="majorBidi" w:hAnsiTheme="majorBidi" w:cstheme="majorBidi"/>
+                <w:lang w:val="en-US"/>
+              </w:rPr>
+              <w:t>0.5</w:t>
+            </w:r>
+          </w:p>
+        </w:tc>
+        <w:tc>
+          <w:tcPr>
+            <w:tcW w:w="1351" w:type="dxa"/>
+          </w:tcPr>
+          <w:p>
+            <w:pPr>
+              <w:rPr>
+                <w:rFonts w:asciiTheme="majorBidi" w:hAnsiTheme="majorBidi" w:cstheme="majorBidi"/>
+                <w:lang w:val="en-US"/>
+              </w:rPr>
+            </w:pPr>
+          </w:p>
+          <w:p>
+            <w:pPr>
+              <w:rPr>
+                <w:rFonts w:asciiTheme="majorBidi" w:hAnsiTheme="majorBidi" w:cstheme="majorBidi"/>
+                <w:lang w:val="en-US"/>
+              </w:rPr>
+            </w:pPr>
+            <w:r>
+              <w:rPr>
+                <w:rFonts w:asciiTheme="majorBidi" w:hAnsiTheme="majorBidi" w:cstheme="majorBidi"/>
+                <w:lang w:val="en-US"/>
+              </w:rPr>
+              <w:t>6.2</w:t>
+            </w:r>
+          </w:p>
+          <w:p>
+            <w:pPr>
+              <w:rPr>
+                <w:rFonts w:asciiTheme="majorBidi" w:hAnsiTheme="majorBidi" w:cstheme="majorBidi"/>
+                <w:lang w:val="en-US"/>
+              </w:rPr>
+            </w:pPr>
+            <w:r>
+              <w:rPr>
+                <w:rFonts w:asciiTheme="majorBidi" w:hAnsiTheme="majorBidi" w:cstheme="majorBidi"/>
+                <w:lang w:val="en-US"/>
+              </w:rPr>
+              <w:t>7</w:t>
+            </w:r>
+          </w:p>
+          <w:p>
+            <w:pPr>
+              <w:rPr>
+                <w:rFonts w:asciiTheme="majorBidi" w:hAnsiTheme="majorBidi" w:cstheme="majorBidi"/>
+                <w:lang w:val="en-US"/>
+              </w:rPr>
+            </w:pPr>
+            <w:r>
+              <w:rPr>
+                <w:rFonts w:asciiTheme="majorBidi" w:hAnsiTheme="majorBidi" w:cstheme="majorBidi"/>
+                <w:lang w:val="en-US"/>
+              </w:rPr>
+              <w:t>7.2</w:t>
+            </w:r>
           </w:p>
         </w:tc>
       </w:tr>
@@ -5715,7 +6370,7 @@
         </w:tc>
         <w:tc>
           <w:tcPr>
-            <w:tcW w:w="720" w:type="dxa"/>
+            <w:tcW w:w="702" w:type="dxa"/>
           </w:tcPr>
           <w:p>
             <w:pPr>
@@ -5773,7 +6428,7 @@
         </w:tc>
         <w:tc>
           <w:tcPr>
-            <w:tcW w:w="720" w:type="dxa"/>
+            <w:tcW w:w="702" w:type="dxa"/>
           </w:tcPr>
           <w:p>
             <w:pPr>
@@ -5831,7 +6486,7 @@
         </w:tc>
         <w:tc>
           <w:tcPr>
-            <w:tcW w:w="720" w:type="dxa"/>
+            <w:tcW w:w="702" w:type="dxa"/>
           </w:tcPr>
           <w:p>
             <w:pPr>
@@ -5889,7 +6544,7 @@
         </w:tc>
         <w:tc>
           <w:tcPr>
-            <w:tcW w:w="720" w:type="dxa"/>
+            <w:tcW w:w="702" w:type="dxa"/>
           </w:tcPr>
           <w:p>
             <w:pPr>
@@ -5947,7 +6602,7 @@
         </w:tc>
         <w:tc>
           <w:tcPr>
-            <w:tcW w:w="720" w:type="dxa"/>
+            <w:tcW w:w="702" w:type="dxa"/>
           </w:tcPr>
           <w:p>
             <w:pPr>
@@ -6005,7 +6660,7 @@
         </w:tc>
         <w:tc>
           <w:tcPr>
-            <w:tcW w:w="720" w:type="dxa"/>
+            <w:tcW w:w="702" w:type="dxa"/>
           </w:tcPr>
           <w:p>
             <w:pPr>
@@ -6063,7 +6718,7 @@
         </w:tc>
         <w:tc>
           <w:tcPr>
-            <w:tcW w:w="720" w:type="dxa"/>
+            <w:tcW w:w="702" w:type="dxa"/>
           </w:tcPr>
           <w:p>
             <w:pPr>
@@ -6121,7 +6776,7 @@
         </w:tc>
         <w:tc>
           <w:tcPr>
-            <w:tcW w:w="720" w:type="dxa"/>
+            <w:tcW w:w="702" w:type="dxa"/>
           </w:tcPr>
           <w:p>
             <w:pPr>
@@ -6179,7 +6834,7 @@
         </w:tc>
         <w:tc>
           <w:tcPr>
-            <w:tcW w:w="720" w:type="dxa"/>
+            <w:tcW w:w="702" w:type="dxa"/>
           </w:tcPr>
           <w:p>
             <w:pPr>
@@ -6237,7 +6892,7 @@
         </w:tc>
         <w:tc>
           <w:tcPr>
-            <w:tcW w:w="720" w:type="dxa"/>
+            <w:tcW w:w="702" w:type="dxa"/>
           </w:tcPr>
           <w:p>
             <w:pPr>
@@ -6352,7 +7007,7 @@
         </w:tc>
         <w:tc>
           <w:tcPr>
-            <w:tcW w:w="1171" w:type="dxa"/>
+            <w:tcW w:w="1351" w:type="dxa"/>
           </w:tcPr>
           <w:p>
             <w:pPr>
@@ -6476,7 +7131,7 @@
         </w:tc>
         <w:tc>
           <w:tcPr>
-            <w:tcW w:w="720" w:type="dxa"/>
+            <w:tcW w:w="702" w:type="dxa"/>
           </w:tcPr>
           <w:p>
             <w:pPr>
@@ -6545,7 +7200,7 @@
         </w:tc>
         <w:tc>
           <w:tcPr>
-            <w:tcW w:w="720" w:type="dxa"/>
+            <w:tcW w:w="702" w:type="dxa"/>
           </w:tcPr>
           <w:p>
             <w:pPr>
@@ -6603,7 +7258,7 @@
         </w:tc>
         <w:tc>
           <w:tcPr>
-            <w:tcW w:w="720" w:type="dxa"/>
+            <w:tcW w:w="702" w:type="dxa"/>
           </w:tcPr>
           <w:p>
             <w:pPr>
@@ -6661,7 +7316,7 @@
         </w:tc>
         <w:tc>
           <w:tcPr>
-            <w:tcW w:w="720" w:type="dxa"/>
+            <w:tcW w:w="702" w:type="dxa"/>
           </w:tcPr>
           <w:p>
             <w:pPr>
@@ -6719,7 +7374,7 @@
         </w:tc>
         <w:tc>
           <w:tcPr>
-            <w:tcW w:w="720" w:type="dxa"/>
+            <w:tcW w:w="702" w:type="dxa"/>
           </w:tcPr>
           <w:p>
             <w:pPr>
@@ -6777,7 +7432,7 @@
         </w:tc>
         <w:tc>
           <w:tcPr>
-            <w:tcW w:w="720" w:type="dxa"/>
+            <w:tcW w:w="702" w:type="dxa"/>
           </w:tcPr>
           <w:p>
             <w:pPr>
@@ -6835,7 +7490,7 @@
         </w:tc>
         <w:tc>
           <w:tcPr>
-            <w:tcW w:w="720" w:type="dxa"/>
+            <w:tcW w:w="702" w:type="dxa"/>
           </w:tcPr>
           <w:p>
             <w:pPr>
@@ -6893,7 +7548,7 @@
         </w:tc>
         <w:tc>
           <w:tcPr>
-            <w:tcW w:w="720" w:type="dxa"/>
+            <w:tcW w:w="702" w:type="dxa"/>
           </w:tcPr>
           <w:p>
             <w:pPr>
@@ -6951,7 +7606,7 @@
         </w:tc>
         <w:tc>
           <w:tcPr>
-            <w:tcW w:w="720" w:type="dxa"/>
+            <w:tcW w:w="702" w:type="dxa"/>
           </w:tcPr>
           <w:p>
             <w:pPr>
@@ -7009,7 +7664,7 @@
         </w:tc>
         <w:tc>
           <w:tcPr>
-            <w:tcW w:w="720" w:type="dxa"/>
+            <w:tcW w:w="702" w:type="dxa"/>
           </w:tcPr>
           <w:p>
             <w:pPr>
@@ -7067,7 +7722,7 @@
         </w:tc>
         <w:tc>
           <w:tcPr>
-            <w:tcW w:w="1171" w:type="dxa"/>
+            <w:tcW w:w="1351" w:type="dxa"/>
           </w:tcPr>
           <w:p>
             <w:pPr>
@@ -7191,14 +7846,13 @@
                 <w:color w:val="365F91" w:themeColor="accent1" w:themeShade="BF"/>
                 <w:lang w:val="en-US"/>
               </w:rPr>
-              <w:lastRenderedPageBreak/>
               <w:t>SSD-L1Metric</w:t>
             </w:r>
           </w:p>
         </w:tc>
         <w:tc>
           <w:tcPr>
-            <w:tcW w:w="720" w:type="dxa"/>
+            <w:tcW w:w="702" w:type="dxa"/>
           </w:tcPr>
           <w:p>
             <w:pPr>
@@ -7250,14 +7904,13 @@
                 <w:rFonts w:asciiTheme="majorBidi" w:hAnsiTheme="majorBidi" w:cstheme="majorBidi"/>
                 <w:lang w:val="en-US"/>
               </w:rPr>
-              <w:lastRenderedPageBreak/>
               <w:t>0.4</w:t>
             </w:r>
           </w:p>
         </w:tc>
         <w:tc>
           <w:tcPr>
-            <w:tcW w:w="720" w:type="dxa"/>
+            <w:tcW w:w="702" w:type="dxa"/>
           </w:tcPr>
           <w:p>
             <w:pPr>
@@ -7309,14 +7962,13 @@
                 <w:rFonts w:asciiTheme="majorBidi" w:hAnsiTheme="majorBidi" w:cstheme="majorBidi"/>
                 <w:lang w:val="en-US"/>
               </w:rPr>
-              <w:lastRenderedPageBreak/>
               <w:t>0.4</w:t>
             </w:r>
           </w:p>
         </w:tc>
         <w:tc>
           <w:tcPr>
-            <w:tcW w:w="720" w:type="dxa"/>
+            <w:tcW w:w="702" w:type="dxa"/>
           </w:tcPr>
           <w:p>
             <w:pPr>
@@ -7368,14 +8020,13 @@
                 <w:rFonts w:asciiTheme="majorBidi" w:hAnsiTheme="majorBidi" w:cstheme="majorBidi"/>
                 <w:lang w:val="en-US"/>
               </w:rPr>
-              <w:lastRenderedPageBreak/>
               <w:t>0.4</w:t>
             </w:r>
           </w:p>
         </w:tc>
         <w:tc>
           <w:tcPr>
-            <w:tcW w:w="720" w:type="dxa"/>
+            <w:tcW w:w="702" w:type="dxa"/>
           </w:tcPr>
           <w:p>
             <w:pPr>
@@ -7427,14 +8078,13 @@
                 <w:rFonts w:asciiTheme="majorBidi" w:hAnsiTheme="majorBidi" w:cstheme="majorBidi"/>
                 <w:lang w:val="en-US"/>
               </w:rPr>
-              <w:lastRenderedPageBreak/>
               <w:t>0.4</w:t>
             </w:r>
           </w:p>
         </w:tc>
         <w:tc>
           <w:tcPr>
-            <w:tcW w:w="720" w:type="dxa"/>
+            <w:tcW w:w="702" w:type="dxa"/>
           </w:tcPr>
           <w:p>
             <w:pPr>
@@ -7486,14 +8136,13 @@
                 <w:rFonts w:asciiTheme="majorBidi" w:hAnsiTheme="majorBidi" w:cstheme="majorBidi"/>
                 <w:lang w:val="en-US"/>
               </w:rPr>
-              <w:lastRenderedPageBreak/>
               <w:t>0.4</w:t>
             </w:r>
           </w:p>
         </w:tc>
         <w:tc>
           <w:tcPr>
-            <w:tcW w:w="720" w:type="dxa"/>
+            <w:tcW w:w="702" w:type="dxa"/>
           </w:tcPr>
           <w:p>
             <w:pPr>
@@ -7545,14 +8194,13 @@
                 <w:rFonts w:asciiTheme="majorBidi" w:hAnsiTheme="majorBidi" w:cstheme="majorBidi"/>
                 <w:lang w:val="en-US"/>
               </w:rPr>
-              <w:lastRenderedPageBreak/>
               <w:t>0.4</w:t>
             </w:r>
           </w:p>
         </w:tc>
         <w:tc>
           <w:tcPr>
-            <w:tcW w:w="720" w:type="dxa"/>
+            <w:tcW w:w="702" w:type="dxa"/>
           </w:tcPr>
           <w:p>
             <w:pPr>
@@ -7604,14 +8252,13 @@
                 <w:rFonts w:asciiTheme="majorBidi" w:hAnsiTheme="majorBidi" w:cstheme="majorBidi"/>
                 <w:lang w:val="en-US"/>
               </w:rPr>
-              <w:lastRenderedPageBreak/>
               <w:t>0.4</w:t>
             </w:r>
           </w:p>
         </w:tc>
         <w:tc>
           <w:tcPr>
-            <w:tcW w:w="720" w:type="dxa"/>
+            <w:tcW w:w="702" w:type="dxa"/>
           </w:tcPr>
           <w:p>
             <w:pPr>
@@ -7663,14 +8310,13 @@
                 <w:rFonts w:asciiTheme="majorBidi" w:hAnsiTheme="majorBidi" w:cstheme="majorBidi"/>
                 <w:lang w:val="en-US"/>
               </w:rPr>
-              <w:lastRenderedPageBreak/>
               <w:t>0.4</w:t>
             </w:r>
           </w:p>
         </w:tc>
         <w:tc>
           <w:tcPr>
-            <w:tcW w:w="720" w:type="dxa"/>
+            <w:tcW w:w="702" w:type="dxa"/>
           </w:tcPr>
           <w:p>
             <w:pPr>
@@ -7722,14 +8368,13 @@
                 <w:rFonts w:asciiTheme="majorBidi" w:hAnsiTheme="majorBidi" w:cstheme="majorBidi"/>
                 <w:lang w:val="en-US"/>
               </w:rPr>
-              <w:lastRenderedPageBreak/>
               <w:t>0.4</w:t>
             </w:r>
           </w:p>
         </w:tc>
         <w:tc>
           <w:tcPr>
-            <w:tcW w:w="720" w:type="dxa"/>
+            <w:tcW w:w="702" w:type="dxa"/>
           </w:tcPr>
           <w:p>
             <w:pPr>
@@ -7781,14 +8426,13 @@
                 <w:rFonts w:asciiTheme="majorBidi" w:hAnsiTheme="majorBidi" w:cstheme="majorBidi"/>
                 <w:lang w:val="en-US"/>
               </w:rPr>
-              <w:lastRenderedPageBreak/>
               <w:t>0.4</w:t>
             </w:r>
           </w:p>
         </w:tc>
         <w:tc>
           <w:tcPr>
-            <w:tcW w:w="1171" w:type="dxa"/>
+            <w:tcW w:w="1351" w:type="dxa"/>
           </w:tcPr>
           <w:p>
             <w:pPr>
@@ -7840,11 +8484,8 @@
                 <w:rFonts w:asciiTheme="majorBidi" w:hAnsiTheme="majorBidi" w:cstheme="majorBidi"/>
                 <w:lang w:val="en-US"/>
               </w:rPr>
-              <w:lastRenderedPageBreak/>
               <w:t>4</w:t>
             </w:r>
-            <w:bookmarkStart w:id="0" w:name="_GoBack"/>
-            <w:bookmarkEnd w:id="0"/>
           </w:p>
         </w:tc>
       </w:tr>
@@ -7865,8 +8506,25 @@
                 <w:rFonts w:asciiTheme="majorBidi" w:hAnsiTheme="majorBidi" w:cstheme="majorBidi"/>
                 <w:lang w:val="en-US"/>
               </w:rPr>
+              <w:t>Rock Pop 2</w:t>
+            </w:r>
+          </w:p>
+          <w:p>
+            <w:pPr>
+              <w:rPr>
+                <w:rFonts w:asciiTheme="majorBidi" w:hAnsiTheme="majorBidi" w:cstheme="majorBidi"/>
+                <w:color w:val="365F91" w:themeColor="accent1" w:themeShade="BF"/>
+                <w:lang w:val="en-US"/>
+              </w:rPr>
+            </w:pPr>
+            <w:r>
+              <w:rPr>
+                <w:rFonts w:asciiTheme="majorBidi" w:hAnsiTheme="majorBidi" w:cstheme="majorBidi"/>
+                <w:color w:val="365F91" w:themeColor="accent1" w:themeShade="BF"/>
+                <w:lang w:val="en-US"/>
+              </w:rPr>
               <w:lastRenderedPageBreak/>
-              <w:t>Rock Pop 2</w:t>
+              <w:t>RH-L2Metric</w:t>
             </w:r>
           </w:p>
           <w:p>
@@ -7883,184 +8541,673 @@
                 <w:color w:val="365F91" w:themeColor="accent1" w:themeShade="BF"/>
                 <w:lang w:val="en-US"/>
               </w:rPr>
-              <w:t>RH-L2Metric</w:t>
-            </w:r>
-          </w:p>
-          <w:p>
-            <w:pPr>
+              <w:t>SSD-L2Metric</w:t>
+            </w:r>
+          </w:p>
+          <w:p>
+            <w:pPr>
+              <w:rPr>
+                <w:rFonts w:asciiTheme="majorBidi" w:hAnsiTheme="majorBidi" w:cstheme="majorBidi"/>
+                <w:lang w:val="en-US"/>
+              </w:rPr>
+            </w:pPr>
+            <w:r>
               <w:rPr>
                 <w:rFonts w:asciiTheme="majorBidi" w:hAnsiTheme="majorBidi" w:cstheme="majorBidi"/>
                 <w:color w:val="365F91" w:themeColor="accent1" w:themeShade="BF"/>
                 <w:lang w:val="en-US"/>
               </w:rPr>
-            </w:pPr>
-            <w:r>
-              <w:rPr>
-                <w:rFonts w:asciiTheme="majorBidi" w:hAnsiTheme="majorBidi" w:cstheme="majorBidi"/>
-                <w:color w:val="365F91" w:themeColor="accent1" w:themeShade="BF"/>
-                <w:lang w:val="en-US"/>
-              </w:rPr>
-              <w:t>SSD-L2Metric</w:t>
-            </w:r>
-          </w:p>
-          <w:p>
-            <w:pPr>
-              <w:rPr>
-                <w:rFonts w:asciiTheme="majorBidi" w:hAnsiTheme="majorBidi" w:cstheme="majorBidi"/>
-                <w:lang w:val="en-US"/>
-              </w:rPr>
-            </w:pPr>
-            <w:r>
-              <w:rPr>
-                <w:rFonts w:asciiTheme="majorBidi" w:hAnsiTheme="majorBidi" w:cstheme="majorBidi"/>
-                <w:color w:val="365F91" w:themeColor="accent1" w:themeShade="BF"/>
-                <w:lang w:val="en-US"/>
-              </w:rPr>
               <w:t>SSD-L1Metric</w:t>
             </w:r>
           </w:p>
         </w:tc>
         <w:tc>
           <w:tcPr>
-            <w:tcW w:w="720" w:type="dxa"/>
-          </w:tcPr>
-          <w:p>
-            <w:pPr>
-              <w:rPr>
-                <w:rFonts w:asciiTheme="majorBidi" w:hAnsiTheme="majorBidi" w:cstheme="majorBidi"/>
-                <w:lang w:val="en-US"/>
-              </w:rPr>
-            </w:pPr>
-          </w:p>
-        </w:tc>
-        <w:tc>
-          <w:tcPr>
-            <w:tcW w:w="720" w:type="dxa"/>
-          </w:tcPr>
-          <w:p>
-            <w:pPr>
-              <w:rPr>
-                <w:rFonts w:asciiTheme="majorBidi" w:hAnsiTheme="majorBidi" w:cstheme="majorBidi"/>
-                <w:lang w:val="en-US"/>
-              </w:rPr>
-            </w:pPr>
-          </w:p>
-        </w:tc>
-        <w:tc>
-          <w:tcPr>
-            <w:tcW w:w="720" w:type="dxa"/>
-          </w:tcPr>
-          <w:p>
-            <w:pPr>
-              <w:rPr>
-                <w:rFonts w:asciiTheme="majorBidi" w:hAnsiTheme="majorBidi" w:cstheme="majorBidi"/>
-                <w:lang w:val="en-US"/>
-              </w:rPr>
-            </w:pPr>
-          </w:p>
-        </w:tc>
-        <w:tc>
-          <w:tcPr>
-            <w:tcW w:w="720" w:type="dxa"/>
-          </w:tcPr>
-          <w:p>
-            <w:pPr>
-              <w:rPr>
-                <w:rFonts w:asciiTheme="majorBidi" w:hAnsiTheme="majorBidi" w:cstheme="majorBidi"/>
-                <w:lang w:val="en-US"/>
-              </w:rPr>
-            </w:pPr>
-          </w:p>
-        </w:tc>
-        <w:tc>
-          <w:tcPr>
-            <w:tcW w:w="720" w:type="dxa"/>
-          </w:tcPr>
-          <w:p>
-            <w:pPr>
-              <w:rPr>
-                <w:rFonts w:asciiTheme="majorBidi" w:hAnsiTheme="majorBidi" w:cstheme="majorBidi"/>
-                <w:lang w:val="en-US"/>
-              </w:rPr>
-            </w:pPr>
-          </w:p>
-        </w:tc>
-        <w:tc>
-          <w:tcPr>
-            <w:tcW w:w="720" w:type="dxa"/>
-          </w:tcPr>
-          <w:p>
-            <w:pPr>
-              <w:rPr>
-                <w:rFonts w:asciiTheme="majorBidi" w:hAnsiTheme="majorBidi" w:cstheme="majorBidi"/>
-                <w:lang w:val="en-US"/>
-              </w:rPr>
-            </w:pPr>
-          </w:p>
-        </w:tc>
-        <w:tc>
-          <w:tcPr>
-            <w:tcW w:w="720" w:type="dxa"/>
-          </w:tcPr>
-          <w:p>
-            <w:pPr>
-              <w:rPr>
-                <w:rFonts w:asciiTheme="majorBidi" w:hAnsiTheme="majorBidi" w:cstheme="majorBidi"/>
-                <w:lang w:val="en-US"/>
-              </w:rPr>
-            </w:pPr>
-          </w:p>
-        </w:tc>
-        <w:tc>
-          <w:tcPr>
-            <w:tcW w:w="720" w:type="dxa"/>
-          </w:tcPr>
-          <w:p>
-            <w:pPr>
-              <w:rPr>
-                <w:rFonts w:asciiTheme="majorBidi" w:hAnsiTheme="majorBidi" w:cstheme="majorBidi"/>
-                <w:lang w:val="en-US"/>
-              </w:rPr>
-            </w:pPr>
-          </w:p>
-        </w:tc>
-        <w:tc>
-          <w:tcPr>
-            <w:tcW w:w="720" w:type="dxa"/>
-          </w:tcPr>
-          <w:p>
-            <w:pPr>
-              <w:rPr>
-                <w:rFonts w:asciiTheme="majorBidi" w:hAnsiTheme="majorBidi" w:cstheme="majorBidi"/>
-                <w:lang w:val="en-US"/>
-              </w:rPr>
-            </w:pPr>
-          </w:p>
-        </w:tc>
-        <w:tc>
-          <w:tcPr>
-            <w:tcW w:w="720" w:type="dxa"/>
-          </w:tcPr>
-          <w:p>
-            <w:pPr>
-              <w:rPr>
-                <w:rFonts w:asciiTheme="majorBidi" w:hAnsiTheme="majorBidi" w:cstheme="majorBidi"/>
-                <w:lang w:val="en-US"/>
-              </w:rPr>
-            </w:pPr>
-          </w:p>
-        </w:tc>
-        <w:tc>
-          <w:tcPr>
-            <w:tcW w:w="1171" w:type="dxa"/>
-          </w:tcPr>
-          <w:p>
-            <w:pPr>
-              <w:rPr>
-                <w:rFonts w:asciiTheme="majorBidi" w:hAnsiTheme="majorBidi" w:cstheme="majorBidi"/>
-                <w:lang w:val="en-US"/>
-              </w:rPr>
-            </w:pPr>
+            <w:tcW w:w="702" w:type="dxa"/>
+          </w:tcPr>
+          <w:p>
+            <w:pPr>
+              <w:rPr>
+                <w:rFonts w:asciiTheme="majorBidi" w:hAnsiTheme="majorBidi" w:cstheme="majorBidi"/>
+                <w:lang w:val="en-US"/>
+              </w:rPr>
+            </w:pPr>
+          </w:p>
+          <w:p>
+            <w:pPr>
+              <w:rPr>
+                <w:rFonts w:asciiTheme="majorBidi" w:hAnsiTheme="majorBidi" w:cstheme="majorBidi"/>
+                <w:lang w:val="en-US"/>
+              </w:rPr>
+            </w:pPr>
+            <w:r>
+              <w:rPr>
+                <w:rFonts w:asciiTheme="majorBidi" w:hAnsiTheme="majorBidi" w:cstheme="majorBidi"/>
+                <w:lang w:val="en-US"/>
+              </w:rPr>
+              <w:lastRenderedPageBreak/>
+              <w:t>1</w:t>
+            </w:r>
+          </w:p>
+          <w:p>
+            <w:pPr>
+              <w:rPr>
+                <w:rFonts w:asciiTheme="majorBidi" w:hAnsiTheme="majorBidi" w:cstheme="majorBidi"/>
+                <w:lang w:val="en-US"/>
+              </w:rPr>
+            </w:pPr>
+            <w:r>
+              <w:rPr>
+                <w:rFonts w:asciiTheme="majorBidi" w:hAnsiTheme="majorBidi" w:cstheme="majorBidi"/>
+                <w:lang w:val="en-US"/>
+              </w:rPr>
+              <w:t>2</w:t>
+            </w:r>
+          </w:p>
+          <w:p>
+            <w:pPr>
+              <w:rPr>
+                <w:rFonts w:asciiTheme="majorBidi" w:hAnsiTheme="majorBidi" w:cstheme="majorBidi"/>
+                <w:lang w:val="en-US"/>
+              </w:rPr>
+            </w:pPr>
+            <w:r>
+              <w:rPr>
+                <w:rFonts w:asciiTheme="majorBidi" w:hAnsiTheme="majorBidi" w:cstheme="majorBidi"/>
+                <w:lang w:val="en-US"/>
+              </w:rPr>
+              <w:t>2</w:t>
+            </w:r>
+          </w:p>
+        </w:tc>
+        <w:tc>
+          <w:tcPr>
+            <w:tcW w:w="702" w:type="dxa"/>
+          </w:tcPr>
+          <w:p>
+            <w:pPr>
+              <w:rPr>
+                <w:rFonts w:asciiTheme="majorBidi" w:hAnsiTheme="majorBidi" w:cstheme="majorBidi"/>
+                <w:lang w:val="en-US"/>
+              </w:rPr>
+            </w:pPr>
+          </w:p>
+          <w:p>
+            <w:pPr>
+              <w:rPr>
+                <w:rFonts w:asciiTheme="majorBidi" w:hAnsiTheme="majorBidi" w:cstheme="majorBidi"/>
+                <w:lang w:val="en-US"/>
+              </w:rPr>
+            </w:pPr>
+            <w:r>
+              <w:rPr>
+                <w:rFonts w:asciiTheme="majorBidi" w:hAnsiTheme="majorBidi" w:cstheme="majorBidi"/>
+                <w:lang w:val="en-US"/>
+              </w:rPr>
+              <w:lastRenderedPageBreak/>
+              <w:t>2</w:t>
+            </w:r>
+          </w:p>
+          <w:p>
+            <w:pPr>
+              <w:rPr>
+                <w:rFonts w:asciiTheme="majorBidi" w:hAnsiTheme="majorBidi" w:cstheme="majorBidi"/>
+                <w:lang w:val="en-US"/>
+              </w:rPr>
+            </w:pPr>
+            <w:r>
+              <w:rPr>
+                <w:rFonts w:asciiTheme="majorBidi" w:hAnsiTheme="majorBidi" w:cstheme="majorBidi"/>
+                <w:lang w:val="en-US"/>
+              </w:rPr>
+              <w:t>1</w:t>
+            </w:r>
+          </w:p>
+          <w:p>
+            <w:pPr>
+              <w:rPr>
+                <w:rFonts w:asciiTheme="majorBidi" w:hAnsiTheme="majorBidi" w:cstheme="majorBidi"/>
+                <w:lang w:val="en-US"/>
+              </w:rPr>
+            </w:pPr>
+            <w:r>
+              <w:rPr>
+                <w:rFonts w:asciiTheme="majorBidi" w:hAnsiTheme="majorBidi" w:cstheme="majorBidi"/>
+                <w:lang w:val="en-US"/>
+              </w:rPr>
+              <w:t>2</w:t>
+            </w:r>
+          </w:p>
+        </w:tc>
+        <w:tc>
+          <w:tcPr>
+            <w:tcW w:w="702" w:type="dxa"/>
+          </w:tcPr>
+          <w:p>
+            <w:pPr>
+              <w:rPr>
+                <w:rFonts w:asciiTheme="majorBidi" w:hAnsiTheme="majorBidi" w:cstheme="majorBidi"/>
+                <w:lang w:val="en-US"/>
+              </w:rPr>
+            </w:pPr>
+          </w:p>
+          <w:p>
+            <w:pPr>
+              <w:rPr>
+                <w:rFonts w:asciiTheme="majorBidi" w:hAnsiTheme="majorBidi" w:cstheme="majorBidi"/>
+                <w:lang w:val="en-US"/>
+              </w:rPr>
+            </w:pPr>
+            <w:r>
+              <w:rPr>
+                <w:rFonts w:asciiTheme="majorBidi" w:hAnsiTheme="majorBidi" w:cstheme="majorBidi"/>
+                <w:lang w:val="en-US"/>
+              </w:rPr>
+              <w:lastRenderedPageBreak/>
+              <w:t>1</w:t>
+            </w:r>
+          </w:p>
+          <w:p>
+            <w:pPr>
+              <w:rPr>
+                <w:rFonts w:asciiTheme="majorBidi" w:hAnsiTheme="majorBidi" w:cstheme="majorBidi"/>
+                <w:lang w:val="en-US"/>
+              </w:rPr>
+            </w:pPr>
+            <w:r>
+              <w:rPr>
+                <w:rFonts w:asciiTheme="majorBidi" w:hAnsiTheme="majorBidi" w:cstheme="majorBidi"/>
+                <w:lang w:val="en-US"/>
+              </w:rPr>
+              <w:t>1</w:t>
+            </w:r>
+          </w:p>
+          <w:p>
+            <w:pPr>
+              <w:rPr>
+                <w:rFonts w:asciiTheme="majorBidi" w:hAnsiTheme="majorBidi" w:cstheme="majorBidi"/>
+                <w:lang w:val="en-US"/>
+              </w:rPr>
+            </w:pPr>
+            <w:r>
+              <w:rPr>
+                <w:rFonts w:asciiTheme="majorBidi" w:hAnsiTheme="majorBidi" w:cstheme="majorBidi"/>
+                <w:lang w:val="en-US"/>
+              </w:rPr>
+              <w:t>2</w:t>
+            </w:r>
+          </w:p>
+        </w:tc>
+        <w:tc>
+          <w:tcPr>
+            <w:tcW w:w="702" w:type="dxa"/>
+          </w:tcPr>
+          <w:p>
+            <w:pPr>
+              <w:rPr>
+                <w:rFonts w:asciiTheme="majorBidi" w:hAnsiTheme="majorBidi" w:cstheme="majorBidi"/>
+                <w:lang w:val="en-US"/>
+              </w:rPr>
+            </w:pPr>
+          </w:p>
+          <w:p>
+            <w:pPr>
+              <w:rPr>
+                <w:rFonts w:asciiTheme="majorBidi" w:hAnsiTheme="majorBidi" w:cstheme="majorBidi"/>
+                <w:lang w:val="en-US"/>
+              </w:rPr>
+            </w:pPr>
+            <w:r>
+              <w:rPr>
+                <w:rFonts w:asciiTheme="majorBidi" w:hAnsiTheme="majorBidi" w:cstheme="majorBidi"/>
+                <w:lang w:val="en-US"/>
+              </w:rPr>
+              <w:lastRenderedPageBreak/>
+              <w:t>1</w:t>
+            </w:r>
+          </w:p>
+          <w:p>
+            <w:pPr>
+              <w:rPr>
+                <w:rFonts w:asciiTheme="majorBidi" w:hAnsiTheme="majorBidi" w:cstheme="majorBidi"/>
+                <w:lang w:val="en-US"/>
+              </w:rPr>
+            </w:pPr>
+            <w:r>
+              <w:rPr>
+                <w:rFonts w:asciiTheme="majorBidi" w:hAnsiTheme="majorBidi" w:cstheme="majorBidi"/>
+                <w:lang w:val="en-US"/>
+              </w:rPr>
+              <w:t>0.5</w:t>
+            </w:r>
+          </w:p>
+          <w:p>
+            <w:pPr>
+              <w:rPr>
+                <w:rFonts w:asciiTheme="majorBidi" w:hAnsiTheme="majorBidi" w:cstheme="majorBidi"/>
+                <w:lang w:val="en-US"/>
+              </w:rPr>
+            </w:pPr>
+            <w:r>
+              <w:rPr>
+                <w:rFonts w:asciiTheme="majorBidi" w:hAnsiTheme="majorBidi" w:cstheme="majorBidi"/>
+                <w:lang w:val="en-US"/>
+              </w:rPr>
+              <w:t>1.5</w:t>
+            </w:r>
+          </w:p>
+        </w:tc>
+        <w:tc>
+          <w:tcPr>
+            <w:tcW w:w="702" w:type="dxa"/>
+          </w:tcPr>
+          <w:p>
+            <w:pPr>
+              <w:rPr>
+                <w:rFonts w:asciiTheme="majorBidi" w:hAnsiTheme="majorBidi" w:cstheme="majorBidi"/>
+                <w:lang w:val="en-US"/>
+              </w:rPr>
+            </w:pPr>
+          </w:p>
+          <w:p>
+            <w:pPr>
+              <w:rPr>
+                <w:rFonts w:asciiTheme="majorBidi" w:hAnsiTheme="majorBidi" w:cstheme="majorBidi"/>
+                <w:lang w:val="en-US"/>
+              </w:rPr>
+            </w:pPr>
+            <w:r>
+              <w:rPr>
+                <w:rFonts w:asciiTheme="majorBidi" w:hAnsiTheme="majorBidi" w:cstheme="majorBidi"/>
+                <w:lang w:val="en-US"/>
+              </w:rPr>
+              <w:lastRenderedPageBreak/>
+              <w:t>0</w:t>
+            </w:r>
+          </w:p>
+          <w:p>
+            <w:pPr>
+              <w:rPr>
+                <w:rFonts w:asciiTheme="majorBidi" w:hAnsiTheme="majorBidi" w:cstheme="majorBidi"/>
+                <w:lang w:val="en-US"/>
+              </w:rPr>
+            </w:pPr>
+            <w:r>
+              <w:rPr>
+                <w:rFonts w:asciiTheme="majorBidi" w:hAnsiTheme="majorBidi" w:cstheme="majorBidi"/>
+                <w:lang w:val="en-US"/>
+              </w:rPr>
+              <w:t>0.5</w:t>
+            </w:r>
+          </w:p>
+          <w:p>
+            <w:pPr>
+              <w:rPr>
+                <w:rFonts w:asciiTheme="majorBidi" w:hAnsiTheme="majorBidi" w:cstheme="majorBidi"/>
+                <w:lang w:val="en-US"/>
+              </w:rPr>
+            </w:pPr>
+            <w:r>
+              <w:rPr>
+                <w:rFonts w:asciiTheme="majorBidi" w:hAnsiTheme="majorBidi" w:cstheme="majorBidi"/>
+                <w:lang w:val="en-US"/>
+              </w:rPr>
+              <w:t>1.5</w:t>
+            </w:r>
+          </w:p>
+        </w:tc>
+        <w:tc>
+          <w:tcPr>
+            <w:tcW w:w="702" w:type="dxa"/>
+          </w:tcPr>
+          <w:p>
+            <w:pPr>
+              <w:rPr>
+                <w:rFonts w:asciiTheme="majorBidi" w:hAnsiTheme="majorBidi" w:cstheme="majorBidi"/>
+                <w:lang w:val="en-US"/>
+              </w:rPr>
+            </w:pPr>
+          </w:p>
+          <w:p>
+            <w:pPr>
+              <w:rPr>
+                <w:rFonts w:asciiTheme="majorBidi" w:hAnsiTheme="majorBidi" w:cstheme="majorBidi"/>
+                <w:lang w:val="en-US"/>
+              </w:rPr>
+            </w:pPr>
+            <w:r>
+              <w:rPr>
+                <w:rFonts w:asciiTheme="majorBidi" w:hAnsiTheme="majorBidi" w:cstheme="majorBidi"/>
+                <w:lang w:val="en-US"/>
+              </w:rPr>
+              <w:lastRenderedPageBreak/>
+              <w:t>0</w:t>
+            </w:r>
+          </w:p>
+          <w:p>
+            <w:pPr>
+              <w:rPr>
+                <w:rFonts w:asciiTheme="majorBidi" w:hAnsiTheme="majorBidi" w:cstheme="majorBidi"/>
+                <w:lang w:val="en-US"/>
+              </w:rPr>
+            </w:pPr>
+            <w:r>
+              <w:rPr>
+                <w:rFonts w:asciiTheme="majorBidi" w:hAnsiTheme="majorBidi" w:cstheme="majorBidi"/>
+                <w:lang w:val="en-US"/>
+              </w:rPr>
+              <w:t>1</w:t>
+            </w:r>
+          </w:p>
+          <w:p>
+            <w:pPr>
+              <w:rPr>
+                <w:rFonts w:asciiTheme="majorBidi" w:hAnsiTheme="majorBidi" w:cstheme="majorBidi"/>
+                <w:lang w:val="en-US"/>
+              </w:rPr>
+            </w:pPr>
+            <w:r>
+              <w:rPr>
+                <w:rFonts w:asciiTheme="majorBidi" w:hAnsiTheme="majorBidi" w:cstheme="majorBidi"/>
+                <w:lang w:val="en-US"/>
+              </w:rPr>
+              <w:t>0.5</w:t>
+            </w:r>
+          </w:p>
+        </w:tc>
+        <w:tc>
+          <w:tcPr>
+            <w:tcW w:w="702" w:type="dxa"/>
+          </w:tcPr>
+          <w:p>
+            <w:pPr>
+              <w:rPr>
+                <w:rFonts w:asciiTheme="majorBidi" w:hAnsiTheme="majorBidi" w:cstheme="majorBidi"/>
+                <w:lang w:val="en-US"/>
+              </w:rPr>
+            </w:pPr>
+          </w:p>
+          <w:p>
+            <w:pPr>
+              <w:rPr>
+                <w:rFonts w:asciiTheme="majorBidi" w:hAnsiTheme="majorBidi" w:cstheme="majorBidi"/>
+                <w:lang w:val="en-US"/>
+              </w:rPr>
+            </w:pPr>
+            <w:r>
+              <w:rPr>
+                <w:rFonts w:asciiTheme="majorBidi" w:hAnsiTheme="majorBidi" w:cstheme="majorBidi"/>
+                <w:lang w:val="en-US"/>
+              </w:rPr>
+              <w:lastRenderedPageBreak/>
+              <w:t>0.5</w:t>
+            </w:r>
+          </w:p>
+          <w:p>
+            <w:pPr>
+              <w:rPr>
+                <w:rFonts w:asciiTheme="majorBidi" w:hAnsiTheme="majorBidi" w:cstheme="majorBidi"/>
+                <w:lang w:val="en-US"/>
+              </w:rPr>
+            </w:pPr>
+            <w:r>
+              <w:rPr>
+                <w:rFonts w:asciiTheme="majorBidi" w:hAnsiTheme="majorBidi" w:cstheme="majorBidi"/>
+                <w:lang w:val="en-US"/>
+              </w:rPr>
+              <w:t>0.5</w:t>
+            </w:r>
+          </w:p>
+          <w:p>
+            <w:pPr>
+              <w:rPr>
+                <w:rFonts w:asciiTheme="majorBidi" w:hAnsiTheme="majorBidi" w:cstheme="majorBidi"/>
+                <w:lang w:val="en-US"/>
+              </w:rPr>
+            </w:pPr>
+            <w:r>
+              <w:rPr>
+                <w:rFonts w:asciiTheme="majorBidi" w:hAnsiTheme="majorBidi" w:cstheme="majorBidi"/>
+                <w:lang w:val="en-US"/>
+              </w:rPr>
+              <w:t>0.5</w:t>
+            </w:r>
+          </w:p>
+        </w:tc>
+        <w:tc>
+          <w:tcPr>
+            <w:tcW w:w="702" w:type="dxa"/>
+          </w:tcPr>
+          <w:p>
+            <w:pPr>
+              <w:rPr>
+                <w:rFonts w:asciiTheme="majorBidi" w:hAnsiTheme="majorBidi" w:cstheme="majorBidi"/>
+                <w:lang w:val="en-US"/>
+              </w:rPr>
+            </w:pPr>
+          </w:p>
+          <w:p>
+            <w:pPr>
+              <w:rPr>
+                <w:rFonts w:asciiTheme="majorBidi" w:hAnsiTheme="majorBidi" w:cstheme="majorBidi"/>
+                <w:lang w:val="en-US"/>
+              </w:rPr>
+            </w:pPr>
+            <w:r>
+              <w:rPr>
+                <w:rFonts w:asciiTheme="majorBidi" w:hAnsiTheme="majorBidi" w:cstheme="majorBidi"/>
+                <w:lang w:val="en-US"/>
+              </w:rPr>
+              <w:lastRenderedPageBreak/>
+              <w:t>0.5</w:t>
+            </w:r>
+          </w:p>
+          <w:p>
+            <w:pPr>
+              <w:rPr>
+                <w:rFonts w:asciiTheme="majorBidi" w:hAnsiTheme="majorBidi" w:cstheme="majorBidi"/>
+                <w:lang w:val="en-US"/>
+              </w:rPr>
+            </w:pPr>
+            <w:r>
+              <w:rPr>
+                <w:rFonts w:asciiTheme="majorBidi" w:hAnsiTheme="majorBidi" w:cstheme="majorBidi"/>
+                <w:lang w:val="en-US"/>
+              </w:rPr>
+              <w:t>0.5</w:t>
+            </w:r>
+          </w:p>
+          <w:p>
+            <w:pPr>
+              <w:rPr>
+                <w:rFonts w:asciiTheme="majorBidi" w:hAnsiTheme="majorBidi" w:cstheme="majorBidi"/>
+                <w:lang w:val="en-US"/>
+              </w:rPr>
+            </w:pPr>
+            <w:r>
+              <w:rPr>
+                <w:rFonts w:asciiTheme="majorBidi" w:hAnsiTheme="majorBidi" w:cstheme="majorBidi"/>
+                <w:lang w:val="en-US"/>
+              </w:rPr>
+              <w:t>0</w:t>
+            </w:r>
+          </w:p>
+        </w:tc>
+        <w:tc>
+          <w:tcPr>
+            <w:tcW w:w="702" w:type="dxa"/>
+          </w:tcPr>
+          <w:p>
+            <w:pPr>
+              <w:rPr>
+                <w:rFonts w:asciiTheme="majorBidi" w:hAnsiTheme="majorBidi" w:cstheme="majorBidi"/>
+                <w:lang w:val="en-US"/>
+              </w:rPr>
+            </w:pPr>
+          </w:p>
+          <w:p>
+            <w:pPr>
+              <w:rPr>
+                <w:rFonts w:asciiTheme="majorBidi" w:hAnsiTheme="majorBidi" w:cstheme="majorBidi"/>
+                <w:lang w:val="en-US"/>
+              </w:rPr>
+            </w:pPr>
+            <w:r>
+              <w:rPr>
+                <w:rFonts w:asciiTheme="majorBidi" w:hAnsiTheme="majorBidi" w:cstheme="majorBidi"/>
+                <w:lang w:val="en-US"/>
+              </w:rPr>
+              <w:lastRenderedPageBreak/>
+              <w:t>0</w:t>
+            </w:r>
+          </w:p>
+          <w:p>
+            <w:pPr>
+              <w:rPr>
+                <w:rFonts w:asciiTheme="majorBidi" w:hAnsiTheme="majorBidi" w:cstheme="majorBidi"/>
+                <w:lang w:val="en-US"/>
+              </w:rPr>
+            </w:pPr>
+            <w:r>
+              <w:rPr>
+                <w:rFonts w:asciiTheme="majorBidi" w:hAnsiTheme="majorBidi" w:cstheme="majorBidi"/>
+                <w:lang w:val="en-US"/>
+              </w:rPr>
+              <w:t>0</w:t>
+            </w:r>
+          </w:p>
+          <w:p>
+            <w:pPr>
+              <w:rPr>
+                <w:rFonts w:asciiTheme="majorBidi" w:hAnsiTheme="majorBidi" w:cstheme="majorBidi"/>
+                <w:lang w:val="en-US"/>
+              </w:rPr>
+            </w:pPr>
+            <w:r>
+              <w:rPr>
+                <w:rFonts w:asciiTheme="majorBidi" w:hAnsiTheme="majorBidi" w:cstheme="majorBidi"/>
+                <w:lang w:val="en-US"/>
+              </w:rPr>
+              <w:t>0</w:t>
+            </w:r>
+          </w:p>
+        </w:tc>
+        <w:tc>
+          <w:tcPr>
+            <w:tcW w:w="702" w:type="dxa"/>
+          </w:tcPr>
+          <w:p>
+            <w:pPr>
+              <w:rPr>
+                <w:rFonts w:asciiTheme="majorBidi" w:hAnsiTheme="majorBidi" w:cstheme="majorBidi"/>
+                <w:lang w:val="en-US"/>
+              </w:rPr>
+            </w:pPr>
+          </w:p>
+          <w:p>
+            <w:pPr>
+              <w:rPr>
+                <w:rFonts w:asciiTheme="majorBidi" w:hAnsiTheme="majorBidi" w:cstheme="majorBidi"/>
+                <w:lang w:val="en-US"/>
+              </w:rPr>
+            </w:pPr>
+            <w:r>
+              <w:rPr>
+                <w:rFonts w:asciiTheme="majorBidi" w:hAnsiTheme="majorBidi" w:cstheme="majorBidi"/>
+                <w:lang w:val="en-US"/>
+              </w:rPr>
+              <w:lastRenderedPageBreak/>
+              <w:t>0</w:t>
+            </w:r>
+          </w:p>
+          <w:p>
+            <w:pPr>
+              <w:rPr>
+                <w:rFonts w:asciiTheme="majorBidi" w:hAnsiTheme="majorBidi" w:cstheme="majorBidi"/>
+                <w:lang w:val="en-US"/>
+              </w:rPr>
+            </w:pPr>
+            <w:r>
+              <w:rPr>
+                <w:rFonts w:asciiTheme="majorBidi" w:hAnsiTheme="majorBidi" w:cstheme="majorBidi"/>
+                <w:lang w:val="en-US"/>
+              </w:rPr>
+              <w:t>0</w:t>
+            </w:r>
+          </w:p>
+          <w:p>
+            <w:pPr>
+              <w:rPr>
+                <w:rFonts w:asciiTheme="majorBidi" w:hAnsiTheme="majorBidi" w:cstheme="majorBidi"/>
+                <w:lang w:val="en-US"/>
+              </w:rPr>
+            </w:pPr>
+            <w:r>
+              <w:rPr>
+                <w:rFonts w:asciiTheme="majorBidi" w:hAnsiTheme="majorBidi" w:cstheme="majorBidi"/>
+                <w:lang w:val="en-US"/>
+              </w:rPr>
+              <w:t>0</w:t>
+            </w:r>
+          </w:p>
+        </w:tc>
+        <w:tc>
+          <w:tcPr>
+            <w:tcW w:w="1351" w:type="dxa"/>
+          </w:tcPr>
+          <w:p>
+            <w:pPr>
+              <w:rPr>
+                <w:rFonts w:asciiTheme="majorBidi" w:hAnsiTheme="majorBidi" w:cstheme="majorBidi"/>
+                <w:lang w:val="en-US"/>
+              </w:rPr>
+            </w:pPr>
+          </w:p>
+          <w:p>
+            <w:pPr>
+              <w:rPr>
+                <w:rFonts w:asciiTheme="majorBidi" w:hAnsiTheme="majorBidi" w:cstheme="majorBidi"/>
+                <w:lang w:val="en-US"/>
+              </w:rPr>
+            </w:pPr>
+            <w:r>
+              <w:rPr>
+                <w:rFonts w:asciiTheme="majorBidi" w:hAnsiTheme="majorBidi" w:cstheme="majorBidi"/>
+                <w:lang w:val="en-US"/>
+              </w:rPr>
+              <w:lastRenderedPageBreak/>
+              <w:t>6</w:t>
+            </w:r>
+          </w:p>
+          <w:p>
+            <w:pPr>
+              <w:rPr>
+                <w:rFonts w:asciiTheme="majorBidi" w:hAnsiTheme="majorBidi" w:cstheme="majorBidi"/>
+                <w:lang w:val="en-US"/>
+              </w:rPr>
+            </w:pPr>
+            <w:r>
+              <w:rPr>
+                <w:rFonts w:asciiTheme="majorBidi" w:hAnsiTheme="majorBidi" w:cstheme="majorBidi"/>
+                <w:lang w:val="en-US"/>
+              </w:rPr>
+              <w:t>7</w:t>
+            </w:r>
+          </w:p>
+          <w:p>
+            <w:pPr>
+              <w:rPr>
+                <w:rFonts w:asciiTheme="majorBidi" w:hAnsiTheme="majorBidi" w:cstheme="majorBidi"/>
+                <w:lang w:val="en-US"/>
+              </w:rPr>
+            </w:pPr>
+            <w:r>
+              <w:rPr>
+                <w:rFonts w:asciiTheme="majorBidi" w:hAnsiTheme="majorBidi" w:cstheme="majorBidi"/>
+                <w:lang w:val="en-US"/>
+              </w:rPr>
+              <w:t>10</w:t>
+            </w:r>
           </w:p>
         </w:tc>
       </w:tr>
@@ -8078,7 +9225,45 @@
           <w:rFonts w:asciiTheme="majorBidi" w:hAnsiTheme="majorBidi" w:cstheme="majorBidi"/>
           <w:lang w:val="en-US"/>
         </w:rPr>
-        <w:t>Table 1: Results.</w:t>
+        <w:lastRenderedPageBreak/>
+        <w:t xml:space="preserve">Table 1: </w:t>
+      </w:r>
+      <w:r>
+        <w:rPr>
+          <w:rFonts w:asciiTheme="majorBidi" w:hAnsiTheme="majorBidi" w:cstheme="majorBidi"/>
+          <w:lang w:val="en-US"/>
+        </w:rPr>
+        <w:t xml:space="preserve">Evaluating </w:t>
+      </w:r>
+      <w:r>
+        <w:rPr>
+          <w:rFonts w:asciiTheme="majorBidi" w:hAnsiTheme="majorBidi" w:cstheme="majorBidi"/>
+          <w:lang w:val="en-US"/>
+        </w:rPr>
+        <w:t>the top 1-5, the 10th, 20th</w:t>
+      </w:r>
+      <w:proofErr w:type="gramStart"/>
+      <w:r>
+        <w:rPr>
+          <w:rFonts w:asciiTheme="majorBidi" w:hAnsiTheme="majorBidi" w:cstheme="majorBidi"/>
+          <w:lang w:val="en-US"/>
+        </w:rPr>
+        <w:t>,40th,50th,100th</w:t>
+      </w:r>
+      <w:proofErr w:type="gramEnd"/>
+      <w:r>
+        <w:rPr>
+          <w:rFonts w:asciiTheme="majorBidi" w:hAnsiTheme="majorBidi" w:cstheme="majorBidi"/>
+          <w:lang w:val="en-US"/>
+        </w:rPr>
+        <w:t xml:space="preserve"> song</w:t>
+      </w:r>
+      <w:r>
+        <w:rPr>
+          <w:rFonts w:asciiTheme="majorBidi" w:hAnsiTheme="majorBidi" w:cstheme="majorBidi"/>
+          <w:lang w:val="en-US"/>
+        </w:rPr>
+        <w:t>.</w:t>
       </w:r>
     </w:p>
     <w:p>
@@ -8100,7 +9285,299 @@
     </w:p>
     <w:p>
       <w:pPr>
-        <w:jc w:val="center"/>
+        <w:rPr>
+          <w:rStyle w:val="IntenseEmphasis"/>
+        </w:rPr>
+      </w:pPr>
+      <w:r>
+        <w:rPr>
+          <w:rStyle w:val="IntenseEmphasis"/>
+        </w:rPr>
+        <w:t>Our observation</w:t>
+      </w:r>
+    </w:p>
+    <w:p>
+      <w:pPr>
+        <w:rPr>
+          <w:rFonts w:asciiTheme="majorBidi" w:hAnsiTheme="majorBidi" w:cstheme="majorBidi"/>
+          <w:lang w:val="en-US"/>
+        </w:rPr>
+      </w:pPr>
+    </w:p>
+    <w:p>
+      <w:pPr>
+        <w:rPr>
+          <w:rFonts w:asciiTheme="majorBidi" w:hAnsiTheme="majorBidi" w:cstheme="majorBidi"/>
+          <w:lang w:val="en-US"/>
+        </w:rPr>
+      </w:pPr>
+      <w:r>
+        <w:rPr>
+          <w:rFonts w:asciiTheme="majorBidi" w:hAnsiTheme="majorBidi" w:cstheme="majorBidi"/>
+          <w:lang w:val="en-US"/>
+        </w:rPr>
+        <w:t xml:space="preserve">From </w:t>
+      </w:r>
+      <w:r>
+        <w:rPr>
+          <w:rFonts w:asciiTheme="majorBidi" w:hAnsiTheme="majorBidi" w:cstheme="majorBidi"/>
+          <w:lang w:val="en-US"/>
+        </w:rPr>
+        <w:t>“</w:t>
+      </w:r>
+      <w:r>
+        <w:rPr>
+          <w:rFonts w:asciiTheme="majorBidi" w:hAnsiTheme="majorBidi" w:cstheme="majorBidi"/>
+          <w:lang w:val="en-US"/>
+        </w:rPr>
+        <w:t>Total score</w:t>
+      </w:r>
+      <w:r>
+        <w:rPr>
+          <w:rFonts w:asciiTheme="majorBidi" w:hAnsiTheme="majorBidi" w:cstheme="majorBidi"/>
+          <w:lang w:val="en-US"/>
+        </w:rPr>
+        <w:t>”</w:t>
+      </w:r>
+      <w:r>
+        <w:rPr>
+          <w:rFonts w:asciiTheme="majorBidi" w:hAnsiTheme="majorBidi" w:cstheme="majorBidi"/>
+          <w:lang w:val="en-US"/>
+        </w:rPr>
+        <w:t xml:space="preserve"> column in Table 1 it is perceivable that</w:t>
+      </w:r>
+      <w:r>
+        <w:rPr>
+          <w:rFonts w:asciiTheme="majorBidi" w:hAnsiTheme="majorBidi" w:cstheme="majorBidi"/>
+          <w:lang w:val="en-US"/>
+        </w:rPr>
+        <w:t>,</w:t>
+      </w:r>
+      <w:r>
+        <w:rPr>
+          <w:rFonts w:asciiTheme="majorBidi" w:hAnsiTheme="majorBidi" w:cstheme="majorBidi"/>
+          <w:lang w:val="en-US"/>
+        </w:rPr>
+        <w:t xml:space="preserve"> comparing to other groups, both RH and SSD perform relatively very well on Classical </w:t>
+      </w:r>
+      <w:r>
+        <w:rPr>
+          <w:rFonts w:asciiTheme="majorBidi" w:hAnsiTheme="majorBidi" w:cstheme="majorBidi"/>
+          <w:lang w:val="en-US"/>
+        </w:rPr>
+        <w:t>genre</w:t>
+      </w:r>
+      <w:r>
+        <w:rPr>
+          <w:rFonts w:asciiTheme="majorBidi" w:hAnsiTheme="majorBidi" w:cstheme="majorBidi"/>
+          <w:lang w:val="en-US"/>
+        </w:rPr>
+        <w:t xml:space="preserve">. </w:t>
+      </w:r>
+    </w:p>
+    <w:p>
+      <w:pPr>
+        <w:rPr>
+          <w:rFonts w:asciiTheme="majorBidi" w:hAnsiTheme="majorBidi" w:cstheme="majorBidi"/>
+          <w:lang w:val="en-US"/>
+        </w:rPr>
+      </w:pPr>
+    </w:p>
+    <w:p>
+      <w:pPr>
+        <w:rPr>
+          <w:rFonts w:asciiTheme="majorBidi" w:hAnsiTheme="majorBidi" w:cstheme="majorBidi"/>
+          <w:lang w:val="en-US"/>
+        </w:rPr>
+      </w:pPr>
+      <w:r>
+        <w:rPr>
+          <w:rFonts w:asciiTheme="majorBidi" w:hAnsiTheme="majorBidi" w:cstheme="majorBidi"/>
+          <w:lang w:val="en-US"/>
+        </w:rPr>
+        <w:t>After that, the Metal-Punk group is the next genre that RH and SSD have a good performance on it.</w:t>
+      </w:r>
+    </w:p>
+    <w:p>
+      <w:pPr>
+        <w:rPr>
+          <w:rFonts w:asciiTheme="majorBidi" w:hAnsiTheme="majorBidi" w:cstheme="majorBidi"/>
+          <w:lang w:val="en-US"/>
+        </w:rPr>
+      </w:pPr>
+    </w:p>
+    <w:p>
+      <w:pPr>
+        <w:rPr>
+          <w:rFonts w:asciiTheme="majorBidi" w:hAnsiTheme="majorBidi" w:cstheme="majorBidi"/>
+          <w:lang w:val="en-US"/>
+        </w:rPr>
+      </w:pPr>
+      <w:r>
+        <w:rPr>
+          <w:rFonts w:asciiTheme="majorBidi" w:hAnsiTheme="majorBidi" w:cstheme="majorBidi"/>
+          <w:lang w:val="en-US"/>
+        </w:rPr>
+        <w:t xml:space="preserve">But </w:t>
+      </w:r>
+      <w:r>
+        <w:rPr>
+          <w:rFonts w:asciiTheme="majorBidi" w:hAnsiTheme="majorBidi" w:cstheme="majorBidi"/>
+          <w:lang w:val="en-US"/>
+        </w:rPr>
+        <w:t>neither</w:t>
+      </w:r>
+      <w:bookmarkStart w:id="0" w:name="_GoBack"/>
+      <w:bookmarkEnd w:id="0"/>
+      <w:r>
+        <w:rPr>
+          <w:rFonts w:asciiTheme="majorBidi" w:hAnsiTheme="majorBidi" w:cstheme="majorBidi"/>
+          <w:lang w:val="en-US"/>
+        </w:rPr>
+        <w:t xml:space="preserve"> SSD </w:t>
+      </w:r>
+      <w:r>
+        <w:rPr>
+          <w:rFonts w:asciiTheme="majorBidi" w:hAnsiTheme="majorBidi" w:cstheme="majorBidi"/>
+          <w:lang w:val="en-US"/>
+        </w:rPr>
+        <w:t>nor</w:t>
+      </w:r>
+      <w:r>
+        <w:rPr>
+          <w:rFonts w:asciiTheme="majorBidi" w:hAnsiTheme="majorBidi" w:cstheme="majorBidi"/>
+          <w:lang w:val="en-US"/>
+        </w:rPr>
+        <w:t xml:space="preserve"> RH performs well for Electronic genre.</w:t>
+      </w:r>
+    </w:p>
+    <w:p>
+      <w:pPr>
+        <w:rPr>
+          <w:rFonts w:asciiTheme="majorBidi" w:hAnsiTheme="majorBidi" w:cstheme="majorBidi"/>
+          <w:lang w:val="en-US"/>
+        </w:rPr>
+      </w:pPr>
+    </w:p>
+    <w:p>
+      <w:pPr>
+        <w:rPr>
+          <w:rFonts w:asciiTheme="majorBidi" w:hAnsiTheme="majorBidi" w:cstheme="majorBidi"/>
+          <w:lang w:val="en-US"/>
+        </w:rPr>
+      </w:pPr>
+      <w:r>
+        <w:rPr>
+          <w:rFonts w:asciiTheme="majorBidi" w:hAnsiTheme="majorBidi" w:cstheme="majorBidi"/>
+          <w:lang w:val="en-US"/>
+        </w:rPr>
+        <w:t xml:space="preserve">For Jazz-Blues, SSD performs </w:t>
+      </w:r>
+      <w:r>
+        <w:rPr>
+          <w:rFonts w:asciiTheme="majorBidi" w:hAnsiTheme="majorBidi" w:cstheme="majorBidi"/>
+          <w:lang w:val="en-US"/>
+        </w:rPr>
+        <w:t>relatively</w:t>
+      </w:r>
+      <w:r>
+        <w:rPr>
+          <w:rFonts w:asciiTheme="majorBidi" w:hAnsiTheme="majorBidi" w:cstheme="majorBidi"/>
+          <w:lang w:val="en-US"/>
+        </w:rPr>
+        <w:t xml:space="preserve"> better that RH.</w:t>
+      </w:r>
+    </w:p>
+    <w:p>
+      <w:pPr>
+        <w:rPr>
+          <w:rFonts w:asciiTheme="majorBidi" w:hAnsiTheme="majorBidi" w:cstheme="majorBidi"/>
+          <w:lang w:val="en-US"/>
+        </w:rPr>
+      </w:pPr>
+    </w:p>
+    <w:p>
+      <w:pPr>
+        <w:rPr>
+          <w:rFonts w:asciiTheme="majorBidi" w:hAnsiTheme="majorBidi" w:cstheme="majorBidi"/>
+          <w:lang w:val="en-US"/>
+        </w:rPr>
+      </w:pPr>
+      <w:r>
+        <w:rPr>
+          <w:rFonts w:asciiTheme="majorBidi" w:hAnsiTheme="majorBidi" w:cstheme="majorBidi"/>
+          <w:lang w:val="en-US"/>
+        </w:rPr>
+        <w:t>The song representing Rock-Pop 1 is an exceptional case, which were interesting to evaluate. Although it is categorized in Rock and Pop group but it has special characteristics which makes it different: there is no beats introduced by drums, not many musical instruments, there is only a continuous sound</w:t>
+      </w:r>
+      <w:r>
+        <w:rPr>
+          <w:rFonts w:asciiTheme="majorBidi" w:hAnsiTheme="majorBidi" w:cstheme="majorBidi"/>
+          <w:lang w:val="en-US"/>
+        </w:rPr>
+        <w:t xml:space="preserve"> without pause</w:t>
+      </w:r>
+      <w:r>
+        <w:rPr>
+          <w:rFonts w:asciiTheme="majorBidi" w:hAnsiTheme="majorBidi" w:cstheme="majorBidi"/>
+          <w:lang w:val="en-US"/>
+        </w:rPr>
+        <w:t xml:space="preserve"> from beginning to the end. The Similar Songs retrieved by RH we</w:t>
+      </w:r>
+      <w:r>
+        <w:rPr>
+          <w:rFonts w:asciiTheme="majorBidi" w:hAnsiTheme="majorBidi" w:cstheme="majorBidi"/>
+          <w:lang w:val="en-US"/>
+        </w:rPr>
+        <w:t xml:space="preserve">re mostly from classical genre and most of them were </w:t>
+      </w:r>
+      <w:r>
+        <w:rPr>
+          <w:rFonts w:asciiTheme="majorBidi" w:hAnsiTheme="majorBidi" w:cstheme="majorBidi"/>
+          <w:lang w:val="en-US"/>
+        </w:rPr>
+        <w:t xml:space="preserve">with only a choir of men </w:t>
+      </w:r>
+      <w:r>
+        <w:rPr>
+          <w:rFonts w:asciiTheme="majorBidi" w:hAnsiTheme="majorBidi" w:cstheme="majorBidi"/>
+          <w:lang w:val="en-US"/>
+        </w:rPr>
+        <w:t>and no instruments.</w:t>
+      </w:r>
+      <w:r>
+        <w:rPr>
+          <w:rFonts w:asciiTheme="majorBidi" w:hAnsiTheme="majorBidi" w:cstheme="majorBidi"/>
+          <w:lang w:val="en-US"/>
+        </w:rPr>
+        <w:t xml:space="preserve"> So we could consider them as similar match to the original song. But the SSD on the other hand, had a different approach for detecting similar song. The similar song from SSD perspective were purely a single instrument (=harp) playing a melody. From our point of view RH results were more similar to the original song than SSD’s.</w:t>
+      </w:r>
+    </w:p>
+    <w:p>
+      <w:pPr>
+        <w:rPr>
+          <w:rFonts w:asciiTheme="majorBidi" w:hAnsiTheme="majorBidi" w:cstheme="majorBidi"/>
+          <w:lang w:val="en-US"/>
+        </w:rPr>
+      </w:pPr>
+    </w:p>
+    <w:p>
+      <w:pPr>
+        <w:rPr>
+          <w:rFonts w:asciiTheme="majorBidi" w:hAnsiTheme="majorBidi" w:cstheme="majorBidi"/>
+          <w:lang w:val="en-US"/>
+        </w:rPr>
+      </w:pPr>
+      <w:r>
+        <w:rPr>
+          <w:rFonts w:asciiTheme="majorBidi" w:hAnsiTheme="majorBidi" w:cstheme="majorBidi"/>
+          <w:lang w:val="en-US"/>
+        </w:rPr>
+        <w:t>Considering L1Metric and L2Metric, their performance is close to each other with maximum difference of 3 in their total score.</w:t>
+      </w:r>
+    </w:p>
+    <w:p>
+      <w:pPr>
         <w:rPr>
           <w:rFonts w:asciiTheme="majorBidi" w:hAnsiTheme="majorBidi" w:cstheme="majorBidi"/>
           <w:lang w:val="en-US"/>
@@ -8494,6 +9971,7 @@
                 <w:color w:val="365F91" w:themeColor="accent1" w:themeShade="BF"/>
                 <w:lang w:val="en-US"/>
               </w:rPr>
+              <w:lastRenderedPageBreak/>
               <w:t>SSD-L1Metric</w:t>
             </w:r>
           </w:p>
@@ -8566,6 +10044,7 @@
                 <w:rFonts w:asciiTheme="majorBidi" w:hAnsiTheme="majorBidi" w:cstheme="majorBidi"/>
                 <w:lang w:val="en-US"/>
               </w:rPr>
+              <w:lastRenderedPageBreak/>
               <w:t>Not in first 100 result (&gt;100)</w:t>
             </w:r>
           </w:p>
@@ -8588,6 +10067,7 @@
                 <w:rFonts w:asciiTheme="majorBidi" w:hAnsiTheme="majorBidi" w:cstheme="majorBidi"/>
                 <w:lang w:val="en-US"/>
               </w:rPr>
+              <w:lastRenderedPageBreak/>
               <w:t>Ele</w:t>
             </w:r>
             <w:r>
@@ -9198,14 +10678,12 @@
               <w:rPr>
                 <w:rFonts w:asciiTheme="majorBidi" w:hAnsiTheme="majorBidi" w:cstheme="majorBidi"/>
                 <w:color w:val="365F91" w:themeColor="accent1" w:themeShade="BF"/>
-                <w:lang w:val="en-US"/>
               </w:rPr>
             </w:pPr>
             <w:r>
               <w:rPr>
                 <w:rFonts w:asciiTheme="majorBidi" w:hAnsiTheme="majorBidi" w:cstheme="majorBidi"/>
                 <w:color w:val="365F91" w:themeColor="accent1" w:themeShade="BF"/>
-                <w:lang w:val="en-US"/>
               </w:rPr>
               <w:t>RH-L2Metric</w:t>
             </w:r>
@@ -9215,14 +10693,12 @@
               <w:rPr>
                 <w:rFonts w:asciiTheme="majorBidi" w:hAnsiTheme="majorBidi" w:cstheme="majorBidi"/>
                 <w:color w:val="365F91" w:themeColor="accent1" w:themeShade="BF"/>
-                <w:lang w:val="en-US"/>
               </w:rPr>
             </w:pPr>
             <w:r>
               <w:rPr>
                 <w:rFonts w:asciiTheme="majorBidi" w:hAnsiTheme="majorBidi" w:cstheme="majorBidi"/>
                 <w:color w:val="365F91" w:themeColor="accent1" w:themeShade="BF"/>
-                <w:lang w:val="en-US"/>
               </w:rPr>
               <w:t>SSD-L2Metric</w:t>
             </w:r>
@@ -9331,13 +10807,11 @@
             <w:pPr>
               <w:rPr>
                 <w:rFonts w:asciiTheme="majorBidi" w:hAnsiTheme="majorBidi" w:cstheme="majorBidi"/>
-                <w:lang w:val="en-US"/>
-              </w:rPr>
-            </w:pPr>
-            <w:r>
-              <w:rPr>
-                <w:rFonts w:asciiTheme="majorBidi" w:hAnsiTheme="majorBidi" w:cstheme="majorBidi"/>
-                <w:lang w:val="en-US"/>
+              </w:rPr>
+            </w:pPr>
+            <w:r>
+              <w:rPr>
+                <w:rFonts w:asciiTheme="majorBidi" w:hAnsiTheme="majorBidi" w:cstheme="majorBidi"/>
               </w:rPr>
               <w:t>Metal Punk 2</w:t>
             </w:r>
@@ -9347,16 +10821,13 @@
               <w:rPr>
                 <w:rFonts w:asciiTheme="majorBidi" w:hAnsiTheme="majorBidi" w:cstheme="majorBidi"/>
                 <w:color w:val="365F91" w:themeColor="accent1" w:themeShade="BF"/>
-                <w:lang w:val="en-US"/>
               </w:rPr>
             </w:pPr>
             <w:r>
               <w:rPr>
                 <w:rFonts w:asciiTheme="majorBidi" w:hAnsiTheme="majorBidi" w:cstheme="majorBidi"/>
                 <w:color w:val="365F91" w:themeColor="accent1" w:themeShade="BF"/>
-                <w:lang w:val="en-US"/>
-              </w:rPr>
-              <w:lastRenderedPageBreak/>
+              </w:rPr>
               <w:t>RH-L2Metric</w:t>
             </w:r>
           </w:p>
@@ -9365,14 +10836,12 @@
               <w:rPr>
                 <w:rFonts w:asciiTheme="majorBidi" w:hAnsiTheme="majorBidi" w:cstheme="majorBidi"/>
                 <w:color w:val="365F91" w:themeColor="accent1" w:themeShade="BF"/>
-                <w:lang w:val="en-US"/>
               </w:rPr>
             </w:pPr>
             <w:r>
               <w:rPr>
                 <w:rFonts w:asciiTheme="majorBidi" w:hAnsiTheme="majorBidi" w:cstheme="majorBidi"/>
                 <w:color w:val="365F91" w:themeColor="accent1" w:themeShade="BF"/>
-                <w:lang w:val="en-US"/>
               </w:rPr>
               <w:t>SSD-L2Metric</w:t>
             </w:r>
@@ -9432,7 +10901,6 @@
                 <w:rFonts w:asciiTheme="majorBidi" w:hAnsiTheme="majorBidi" w:cstheme="majorBidi"/>
                 <w:lang w:val="en-US"/>
               </w:rPr>
-              <w:lastRenderedPageBreak/>
               <w:t>Not in first 100 result (&gt;100)</w:t>
             </w:r>
           </w:p>
@@ -9485,7 +10953,6 @@
                 <w:rFonts w:asciiTheme="majorBidi" w:hAnsiTheme="majorBidi" w:cstheme="majorBidi"/>
                 <w:lang w:val="en-US"/>
               </w:rPr>
-              <w:lastRenderedPageBreak/>
               <w:t>Rock Pop 1</w:t>
             </w:r>
           </w:p>
@@ -9536,15 +11003,7 @@
                 <w:color w:val="365F91" w:themeColor="accent1" w:themeShade="BF"/>
                 <w:lang w:val="en-US"/>
               </w:rPr>
-              <w:t>SSD-L1Metric</w:t>
-            </w:r>
-            <w:r>
-              <w:rPr>
-                <w:rFonts w:asciiTheme="majorBidi" w:hAnsiTheme="majorBidi" w:cstheme="majorBidi"/>
-                <w:color w:val="365F91" w:themeColor="accent1" w:themeShade="BF"/>
-                <w:lang w:val="en-US"/>
-              </w:rPr>
-              <w:t xml:space="preserve"> </w:t>
+              <w:t xml:space="preserve">SSD-L1Metric </w:t>
             </w:r>
           </w:p>
         </w:tc>
@@ -11085,7 +12544,6 @@
   <w:style w:type="character" w:default="1" w:styleId="DefaultParagraphFont">
     <w:name w:val="Default Paragraph Font"/>
     <w:uiPriority w:val="1"/>
-    <w:semiHidden/>
     <w:unhideWhenUsed/>
   </w:style>
   <w:style w:type="table" w:default="1" w:styleId="TableNormal">
@@ -11227,6 +12685,58 @@
     <w:rsid w:val="00246767"/>
     <w:rPr>
       <w:rFonts w:eastAsiaTheme="minorEastAsia"/>
+      <w:sz w:val="24"/>
+      <w:szCs w:val="24"/>
+      <w:lang w:val="de-AT"/>
+    </w:rPr>
+  </w:style>
+  <w:style w:type="character" w:styleId="IntenseEmphasis">
+    <w:name w:val="Intense Emphasis"/>
+    <w:basedOn w:val="DefaultParagraphFont"/>
+    <w:uiPriority w:val="21"/>
+    <w:qFormat/>
+    <w:rsid w:val="001E0040"/>
+    <w:rPr>
+      <w:b/>
+      <w:bCs/>
+      <w:i/>
+      <w:iCs/>
+      <w:color w:val="4F81BD" w:themeColor="accent1"/>
+    </w:rPr>
+  </w:style>
+  <w:style w:type="paragraph" w:styleId="Subtitle">
+    <w:name w:val="Subtitle"/>
+    <w:basedOn w:val="Normal"/>
+    <w:next w:val="Normal"/>
+    <w:link w:val="SubtitleChar"/>
+    <w:uiPriority w:val="11"/>
+    <w:qFormat/>
+    <w:rsid w:val="009B6409"/>
+    <w:pPr>
+      <w:numPr>
+        <w:ilvl w:val="1"/>
+      </w:numPr>
+    </w:pPr>
+    <w:rPr>
+      <w:rFonts w:asciiTheme="majorHAnsi" w:eastAsiaTheme="majorEastAsia" w:hAnsiTheme="majorHAnsi" w:cstheme="majorBidi"/>
+      <w:i/>
+      <w:iCs/>
+      <w:color w:val="4F81BD" w:themeColor="accent1"/>
+      <w:spacing w:val="15"/>
+    </w:rPr>
+  </w:style>
+  <w:style w:type="character" w:customStyle="1" w:styleId="SubtitleChar">
+    <w:name w:val="Subtitle Char"/>
+    <w:basedOn w:val="DefaultParagraphFont"/>
+    <w:link w:val="Subtitle"/>
+    <w:uiPriority w:val="11"/>
+    <w:rsid w:val="009B6409"/>
+    <w:rPr>
+      <w:rFonts w:asciiTheme="majorHAnsi" w:eastAsiaTheme="majorEastAsia" w:hAnsiTheme="majorHAnsi" w:cstheme="majorBidi"/>
+      <w:i/>
+      <w:iCs/>
+      <w:color w:val="4F81BD" w:themeColor="accent1"/>
+      <w:spacing w:val="15"/>
       <w:sz w:val="24"/>
       <w:szCs w:val="24"/>
       <w:lang w:val="de-AT"/>
@@ -11431,7 +12941,6 @@
   <w:style w:type="character" w:default="1" w:styleId="DefaultParagraphFont">
     <w:name w:val="Default Paragraph Font"/>
     <w:uiPriority w:val="1"/>
-    <w:semiHidden/>
     <w:unhideWhenUsed/>
   </w:style>
   <w:style w:type="table" w:default="1" w:styleId="TableNormal">
@@ -11573,6 +13082,58 @@
     <w:rsid w:val="00246767"/>
     <w:rPr>
       <w:rFonts w:eastAsiaTheme="minorEastAsia"/>
+      <w:sz w:val="24"/>
+      <w:szCs w:val="24"/>
+      <w:lang w:val="de-AT"/>
+    </w:rPr>
+  </w:style>
+  <w:style w:type="character" w:styleId="IntenseEmphasis">
+    <w:name w:val="Intense Emphasis"/>
+    <w:basedOn w:val="DefaultParagraphFont"/>
+    <w:uiPriority w:val="21"/>
+    <w:qFormat/>
+    <w:rsid w:val="001E0040"/>
+    <w:rPr>
+      <w:b/>
+      <w:bCs/>
+      <w:i/>
+      <w:iCs/>
+      <w:color w:val="4F81BD" w:themeColor="accent1"/>
+    </w:rPr>
+  </w:style>
+  <w:style w:type="paragraph" w:styleId="Subtitle">
+    <w:name w:val="Subtitle"/>
+    <w:basedOn w:val="Normal"/>
+    <w:next w:val="Normal"/>
+    <w:link w:val="SubtitleChar"/>
+    <w:uiPriority w:val="11"/>
+    <w:qFormat/>
+    <w:rsid w:val="009B6409"/>
+    <w:pPr>
+      <w:numPr>
+        <w:ilvl w:val="1"/>
+      </w:numPr>
+    </w:pPr>
+    <w:rPr>
+      <w:rFonts w:asciiTheme="majorHAnsi" w:eastAsiaTheme="majorEastAsia" w:hAnsiTheme="majorHAnsi" w:cstheme="majorBidi"/>
+      <w:i/>
+      <w:iCs/>
+      <w:color w:val="4F81BD" w:themeColor="accent1"/>
+      <w:spacing w:val="15"/>
+    </w:rPr>
+  </w:style>
+  <w:style w:type="character" w:customStyle="1" w:styleId="SubtitleChar">
+    <w:name w:val="Subtitle Char"/>
+    <w:basedOn w:val="DefaultParagraphFont"/>
+    <w:link w:val="Subtitle"/>
+    <w:uiPriority w:val="11"/>
+    <w:rsid w:val="009B6409"/>
+    <w:rPr>
+      <w:rFonts w:asciiTheme="majorHAnsi" w:eastAsiaTheme="majorEastAsia" w:hAnsiTheme="majorHAnsi" w:cstheme="majorBidi"/>
+      <w:i/>
+      <w:iCs/>
+      <w:color w:val="4F81BD" w:themeColor="accent1"/>
+      <w:spacing w:val="15"/>
       <w:sz w:val="24"/>
       <w:szCs w:val="24"/>
       <w:lang w:val="de-AT"/>

</xml_diff>